<commit_message>
Adding more componets to user guide
</commit_message>
<xml_diff>
--- a/TeamProjectUserGuide.docx
+++ b/TeamProjectUserGuide.docx
@@ -6,103 +6,884 @@
       <w:pPr>
         <w:jc w:val="center"/>
         <w:rPr>
-          <w:sz w:val="28"/>
-          <w:szCs w:val="28"/>
-        </w:rPr>
-      </w:pPr>
-      <w:r>
-        <w:rPr>
-          <w:sz w:val="28"/>
-          <w:szCs w:val="28"/>
-        </w:rPr>
-        <w:t>User Guide:</w:t>
-      </w:r>
+          <w:rFonts w:ascii="Times New Roman" w:hAnsi="Times New Roman" w:cs="Times New Roman"/>
+          <w:sz w:val="56"/>
+          <w:szCs w:val="56"/>
+          <w:lang w:val="en-US"/>
+        </w:rPr>
+      </w:pPr>
     </w:p>
     <w:p>
       <w:pPr>
         <w:jc w:val="center"/>
         <w:rPr>
-          <w:sz w:val="28"/>
-          <w:szCs w:val="28"/>
-        </w:rPr>
-      </w:pPr>
-    </w:p>
-    <w:p/>
-    <w:p>
-      <w:r>
-        <w:t xml:space="preserve">Here you will input your desired course number into the text box and press either button to </w:t>
-      </w:r>
-      <w:proofErr w:type="gramStart"/>
-      <w:r>
-        <w:t>open up</w:t>
-      </w:r>
-      <w:proofErr w:type="gramEnd"/>
-      <w:r>
-        <w:t xml:space="preserve"> their respective data on the inputted course:</w:t>
-      </w:r>
-    </w:p>
-    <w:p>
-      <w:r>
-        <w:rPr>
+          <w:rFonts w:ascii="Times New Roman" w:hAnsi="Times New Roman" w:cs="Times New Roman"/>
+          <w:sz w:val="56"/>
+          <w:szCs w:val="56"/>
+          <w:lang w:val="en-US"/>
+        </w:rPr>
+      </w:pPr>
+    </w:p>
+    <w:p>
+      <w:pPr>
+        <w:jc w:val="center"/>
+        <w:rPr>
+          <w:rFonts w:ascii="Times New Roman" w:hAnsi="Times New Roman" w:cs="Times New Roman"/>
+          <w:sz w:val="56"/>
+          <w:szCs w:val="56"/>
+          <w:lang w:val="en-US"/>
+        </w:rPr>
+      </w:pPr>
+    </w:p>
+    <w:p>
+      <w:pPr>
+        <w:jc w:val="center"/>
+        <w:rPr>
+          <w:rFonts w:ascii="Times New Roman" w:hAnsi="Times New Roman" w:cs="Times New Roman"/>
+          <w:sz w:val="56"/>
+          <w:szCs w:val="56"/>
+          <w:lang w:val="en-US"/>
+        </w:rPr>
+      </w:pPr>
+    </w:p>
+    <w:p>
+      <w:pPr>
+        <w:jc w:val="center"/>
+        <w:rPr>
+          <w:rFonts w:ascii="Times New Roman" w:hAnsi="Times New Roman" w:cs="Times New Roman"/>
+          <w:sz w:val="56"/>
+          <w:szCs w:val="56"/>
+          <w:lang w:val="en-US"/>
+        </w:rPr>
+      </w:pPr>
+      <w:r>
+        <w:rPr>
+          <w:rFonts w:ascii="Times New Roman" w:hAnsi="Times New Roman" w:cs="Times New Roman"/>
+          <w:sz w:val="56"/>
+          <w:szCs w:val="56"/>
+          <w:lang w:val="en-US"/>
+        </w:rPr>
+        <w:t>User Guide</w:t>
+      </w:r>
+    </w:p>
+    <w:p>
+      <w:pPr>
+        <w:jc w:val="center"/>
+        <w:rPr>
+          <w:rFonts w:ascii="Times New Roman" w:hAnsi="Times New Roman" w:cs="Times New Roman"/>
+          <w:sz w:val="44"/>
+          <w:szCs w:val="44"/>
+          <w:lang w:val="en-US"/>
+        </w:rPr>
+      </w:pPr>
+      <w:r>
+        <w:rPr>
+          <w:rFonts w:ascii="Times New Roman" w:hAnsi="Times New Roman" w:cs="Times New Roman"/>
+          <w:sz w:val="44"/>
+          <w:szCs w:val="44"/>
+          <w:lang w:val="en-US"/>
+        </w:rPr>
+        <w:t>Grading System Application</w:t>
+      </w:r>
+    </w:p>
+    <w:p>
+      <w:pPr>
+        <w:jc w:val="center"/>
+        <w:rPr>
+          <w:rFonts w:ascii="Times New Roman" w:hAnsi="Times New Roman" w:cs="Times New Roman"/>
+          <w:sz w:val="56"/>
+          <w:szCs w:val="56"/>
+          <w:lang w:val="en-US"/>
+        </w:rPr>
+      </w:pPr>
+    </w:p>
+    <w:p>
+      <w:pPr>
+        <w:jc w:val="center"/>
+        <w:rPr>
+          <w:rFonts w:ascii="Times New Roman" w:hAnsi="Times New Roman" w:cs="Times New Roman"/>
+          <w:sz w:val="36"/>
+          <w:szCs w:val="36"/>
+          <w:lang w:val="en-US"/>
+        </w:rPr>
+      </w:pPr>
+      <w:bookmarkStart w:id="0" w:name="_GoBack"/>
+      <w:bookmarkEnd w:id="0"/>
+    </w:p>
+    <w:p>
+      <w:pPr>
+        <w:jc w:val="center"/>
+        <w:rPr>
+          <w:rFonts w:ascii="Times New Roman" w:hAnsi="Times New Roman" w:cs="Times New Roman"/>
+          <w:sz w:val="36"/>
+          <w:szCs w:val="36"/>
+          <w:lang w:val="en-US"/>
+        </w:rPr>
+      </w:pPr>
+    </w:p>
+    <w:p>
+      <w:pPr>
+        <w:jc w:val="center"/>
+        <w:rPr>
+          <w:rFonts w:ascii="Times New Roman" w:hAnsi="Times New Roman" w:cs="Times New Roman"/>
+          <w:sz w:val="36"/>
+          <w:szCs w:val="36"/>
+          <w:lang w:val="en-US"/>
+        </w:rPr>
+      </w:pPr>
+    </w:p>
+    <w:p>
+      <w:pPr>
+        <w:jc w:val="center"/>
+        <w:rPr>
+          <w:rFonts w:ascii="Times New Roman" w:hAnsi="Times New Roman" w:cs="Times New Roman"/>
+          <w:sz w:val="36"/>
+          <w:szCs w:val="36"/>
+          <w:lang w:val="en-US"/>
+        </w:rPr>
+      </w:pPr>
+    </w:p>
+    <w:p>
+      <w:pPr>
+        <w:jc w:val="center"/>
+        <w:rPr>
+          <w:rFonts w:ascii="Times New Roman" w:hAnsi="Times New Roman" w:cs="Times New Roman"/>
+          <w:sz w:val="36"/>
+          <w:szCs w:val="36"/>
+          <w:lang w:val="en-US"/>
+        </w:rPr>
+      </w:pPr>
+    </w:p>
+    <w:p>
+      <w:pPr>
+        <w:jc w:val="center"/>
+        <w:rPr>
+          <w:rFonts w:ascii="Times New Roman" w:hAnsi="Times New Roman" w:cs="Times New Roman"/>
+          <w:sz w:val="28"/>
+          <w:szCs w:val="28"/>
+          <w:lang w:val="en-US"/>
+        </w:rPr>
+      </w:pPr>
+    </w:p>
+    <w:p>
+      <w:pPr>
+        <w:jc w:val="center"/>
+        <w:rPr>
+          <w:rFonts w:ascii="Times New Roman" w:hAnsi="Times New Roman" w:cs="Times New Roman"/>
+          <w:sz w:val="28"/>
+          <w:szCs w:val="28"/>
+          <w:lang w:val="en-US"/>
+        </w:rPr>
+      </w:pPr>
+    </w:p>
+    <w:p>
+      <w:pPr>
+        <w:jc w:val="center"/>
+        <w:rPr>
+          <w:rFonts w:ascii="Times New Roman" w:hAnsi="Times New Roman" w:cs="Times New Roman"/>
+          <w:sz w:val="28"/>
+          <w:szCs w:val="28"/>
+          <w:lang w:val="en-US"/>
+        </w:rPr>
+      </w:pPr>
+    </w:p>
+    <w:p>
+      <w:pPr>
+        <w:jc w:val="center"/>
+        <w:rPr>
+          <w:rFonts w:ascii="Times New Roman" w:hAnsi="Times New Roman" w:cs="Times New Roman"/>
+          <w:sz w:val="28"/>
+          <w:szCs w:val="28"/>
+          <w:lang w:val="en-US"/>
+        </w:rPr>
+      </w:pPr>
+    </w:p>
+    <w:p>
+      <w:pPr>
+        <w:jc w:val="center"/>
+        <w:rPr>
+          <w:rFonts w:ascii="Times New Roman" w:hAnsi="Times New Roman" w:cs="Times New Roman"/>
+          <w:sz w:val="28"/>
+          <w:szCs w:val="28"/>
+          <w:lang w:val="en-US"/>
+        </w:rPr>
+      </w:pPr>
+      <w:r>
+        <w:rPr>
+          <w:rFonts w:ascii="Times New Roman" w:hAnsi="Times New Roman" w:cs="Times New Roman"/>
+          <w:sz w:val="28"/>
+          <w:szCs w:val="28"/>
+          <w:lang w:val="en-US"/>
+        </w:rPr>
+        <w:t xml:space="preserve">Team Members : Antoine Boutin, Ebrahim </w:t>
+      </w:r>
+      <w:proofErr w:type="spellStart"/>
+      <w:r>
+        <w:rPr>
+          <w:rFonts w:ascii="Times New Roman" w:hAnsi="Times New Roman" w:cs="Times New Roman"/>
+          <w:sz w:val="28"/>
+          <w:szCs w:val="28"/>
+          <w:lang w:val="en-US"/>
+        </w:rPr>
+        <w:t>Vericain</w:t>
+      </w:r>
+      <w:proofErr w:type="spellEnd"/>
+      <w:r>
+        <w:rPr>
+          <w:rFonts w:ascii="Times New Roman" w:hAnsi="Times New Roman" w:cs="Times New Roman"/>
+          <w:sz w:val="28"/>
+          <w:szCs w:val="28"/>
+          <w:lang w:val="en-US"/>
+        </w:rPr>
+        <w:t>, Herbert Domingo</w:t>
+      </w:r>
+    </w:p>
+    <w:p>
+      <w:pPr>
+        <w:jc w:val="center"/>
+        <w:rPr>
+          <w:rFonts w:ascii="Times New Roman" w:hAnsi="Times New Roman" w:cs="Times New Roman"/>
+          <w:color w:val="000000"/>
+          <w:sz w:val="28"/>
+          <w:szCs w:val="28"/>
+          <w:shd w:val="clear" w:color="auto" w:fill="FFFFFF"/>
+        </w:rPr>
+      </w:pPr>
+      <w:r>
+        <w:rPr>
+          <w:rFonts w:ascii="Times New Roman" w:hAnsi="Times New Roman" w:cs="Times New Roman"/>
+          <w:color w:val="000000"/>
+          <w:sz w:val="28"/>
+          <w:szCs w:val="28"/>
+          <w:shd w:val="clear" w:color="auto" w:fill="FFFFFF"/>
+        </w:rPr>
+        <w:t>420-331-VA sect. 00003</w:t>
+      </w:r>
+    </w:p>
+    <w:p>
+      <w:pPr>
+        <w:jc w:val="center"/>
+        <w:rPr>
+          <w:rFonts w:ascii="Times New Roman" w:hAnsi="Times New Roman" w:cs="Times New Roman"/>
+          <w:color w:val="000000"/>
+          <w:sz w:val="28"/>
+          <w:szCs w:val="28"/>
+          <w:shd w:val="clear" w:color="auto" w:fill="FFFFFF"/>
+        </w:rPr>
+      </w:pPr>
+      <w:r>
+        <w:rPr>
+          <w:rFonts w:ascii="Times New Roman" w:hAnsi="Times New Roman" w:cs="Times New Roman"/>
+          <w:color w:val="000000"/>
+          <w:sz w:val="28"/>
+          <w:szCs w:val="28"/>
+          <w:shd w:val="clear" w:color="auto" w:fill="FFFFFF"/>
+        </w:rPr>
+        <w:t xml:space="preserve">Teacher: </w:t>
+      </w:r>
+      <w:proofErr w:type="spellStart"/>
+      <w:r>
+        <w:rPr>
+          <w:rFonts w:ascii="Times New Roman" w:hAnsi="Times New Roman" w:cs="Times New Roman"/>
+          <w:color w:val="000000"/>
+          <w:sz w:val="28"/>
+          <w:szCs w:val="28"/>
+          <w:shd w:val="clear" w:color="auto" w:fill="FFFFFF"/>
+        </w:rPr>
+        <w:t>Nagat</w:t>
+      </w:r>
+      <w:proofErr w:type="spellEnd"/>
+      <w:r>
+        <w:rPr>
+          <w:rFonts w:ascii="Times New Roman" w:hAnsi="Times New Roman" w:cs="Times New Roman"/>
+          <w:color w:val="000000"/>
+          <w:sz w:val="28"/>
+          <w:szCs w:val="28"/>
+          <w:shd w:val="clear" w:color="auto" w:fill="FFFFFF"/>
+        </w:rPr>
+        <w:t xml:space="preserve"> </w:t>
+      </w:r>
+      <w:proofErr w:type="spellStart"/>
+      <w:r>
+        <w:rPr>
+          <w:rFonts w:ascii="Times New Roman" w:hAnsi="Times New Roman" w:cs="Times New Roman"/>
+          <w:color w:val="000000"/>
+          <w:sz w:val="28"/>
+          <w:szCs w:val="28"/>
+          <w:shd w:val="clear" w:color="auto" w:fill="FFFFFF"/>
+        </w:rPr>
+        <w:t>Drawel</w:t>
+      </w:r>
+      <w:proofErr w:type="spellEnd"/>
+    </w:p>
+    <w:p>
+      <w:pPr>
+        <w:jc w:val="center"/>
+        <w:rPr>
+          <w:rFonts w:ascii="Times New Roman" w:hAnsi="Times New Roman" w:cs="Times New Roman"/>
+          <w:sz w:val="28"/>
+          <w:szCs w:val="28"/>
+          <w:lang w:val="en-US"/>
+        </w:rPr>
+      </w:pPr>
+      <w:r>
+        <w:rPr>
+          <w:rFonts w:ascii="Times New Roman" w:hAnsi="Times New Roman" w:cs="Times New Roman"/>
+          <w:color w:val="000000"/>
+          <w:sz w:val="28"/>
+          <w:szCs w:val="28"/>
+          <w:shd w:val="clear" w:color="auto" w:fill="FFFFFF"/>
+        </w:rPr>
+        <w:t>Vanier College</w:t>
+      </w:r>
+    </w:p>
+    <w:p>
+      <w:pPr>
+        <w:pStyle w:val="ListParagraph"/>
+        <w:numPr>
+          <w:ilvl w:val="0"/>
+          <w:numId w:val="1"/>
+        </w:numPr>
+        <w:rPr>
+          <w:rFonts w:ascii="Times New Roman" w:hAnsi="Times New Roman" w:cs="Times New Roman"/>
+          <w:b/>
+          <w:bCs/>
+          <w:color w:val="4472C4" w:themeColor="accent1"/>
+          <w:sz w:val="44"/>
+          <w:szCs w:val="44"/>
+        </w:rPr>
+      </w:pPr>
+      <w:r>
+        <w:rPr>
+          <w:rFonts w:ascii="Times New Roman" w:hAnsi="Times New Roman" w:cs="Times New Roman"/>
+          <w:b/>
+          <w:bCs/>
+          <w:color w:val="4472C4" w:themeColor="accent1"/>
+          <w:sz w:val="44"/>
+          <w:szCs w:val="44"/>
+        </w:rPr>
+        <w:lastRenderedPageBreak/>
+        <w:t>Introduction</w:t>
+      </w:r>
+    </w:p>
+    <w:p>
+      <w:pPr>
+        <w:pStyle w:val="ListParagraph"/>
+        <w:ind w:left="1080"/>
+        <w:rPr>
+          <w:rFonts w:ascii="Times New Roman" w:hAnsi="Times New Roman" w:cs="Times New Roman"/>
+          <w:b/>
+          <w:bCs/>
+          <w:color w:val="4472C4" w:themeColor="accent1"/>
+          <w:sz w:val="36"/>
+          <w:szCs w:val="36"/>
+        </w:rPr>
+      </w:pPr>
+    </w:p>
+    <w:p>
+      <w:pPr>
+        <w:pStyle w:val="ListParagraph"/>
+        <w:ind w:left="1080"/>
+        <w:rPr>
+          <w:rFonts w:ascii="Times New Roman" w:hAnsi="Times New Roman" w:cs="Times New Roman"/>
+          <w:b/>
+          <w:bCs/>
+          <w:color w:val="4472C4" w:themeColor="accent1"/>
+          <w:sz w:val="28"/>
+          <w:szCs w:val="28"/>
+        </w:rPr>
+      </w:pPr>
+    </w:p>
+    <w:p>
+      <w:pPr>
+        <w:ind w:left="360"/>
+        <w:jc w:val="both"/>
+        <w:rPr>
+          <w:rFonts w:ascii="Times New Roman" w:hAnsi="Times New Roman" w:cs="Times New Roman"/>
+          <w:b/>
+          <w:bCs/>
+          <w:color w:val="4472C4" w:themeColor="accent1"/>
+          <w:sz w:val="28"/>
+          <w:szCs w:val="28"/>
+        </w:rPr>
+      </w:pPr>
+      <w:r>
+        <w:rPr>
+          <w:rFonts w:ascii="Times New Roman" w:hAnsi="Times New Roman" w:cs="Times New Roman"/>
+          <w:b/>
+          <w:bCs/>
+          <w:color w:val="4472C4" w:themeColor="accent1"/>
+          <w:sz w:val="28"/>
+          <w:szCs w:val="28"/>
+        </w:rPr>
+        <w:t>Purpose:</w:t>
+      </w:r>
+      <w:r>
+        <w:rPr>
+          <w:rFonts w:ascii="Times New Roman" w:hAnsi="Times New Roman" w:cs="Times New Roman"/>
+          <w:b/>
+          <w:bCs/>
+          <w:color w:val="4472C4" w:themeColor="accent1"/>
+          <w:sz w:val="28"/>
+          <w:szCs w:val="28"/>
+        </w:rPr>
+        <w:t xml:space="preserve"> </w:t>
+      </w:r>
+    </w:p>
+    <w:p>
+      <w:pPr>
+        <w:ind w:left="360"/>
+        <w:jc w:val="both"/>
+        <w:rPr>
+          <w:rFonts w:ascii="Times New Roman" w:hAnsi="Times New Roman" w:cs="Times New Roman"/>
+          <w:sz w:val="24"/>
+          <w:szCs w:val="24"/>
+        </w:rPr>
+      </w:pPr>
+      <w:r>
+        <w:rPr>
+          <w:rFonts w:ascii="Times New Roman" w:hAnsi="Times New Roman" w:cs="Times New Roman"/>
+          <w:sz w:val="24"/>
+          <w:szCs w:val="24"/>
+        </w:rPr>
+        <w:t xml:space="preserve">Windows-based Grading application for professors to grade their students with ease. The application allows the teacher to set up their coursework with their liking such as labs, assignments, projects, exam, etc. With this application, they can manage and track all the information about their courses, students, student grades and grading system. In addition, they can add new courses, students, categories, grading criteria and assessments. </w:t>
+      </w:r>
+    </w:p>
+    <w:p>
+      <w:pPr>
+        <w:ind w:left="360"/>
+        <w:jc w:val="both"/>
+        <w:rPr>
+          <w:rFonts w:ascii="Times New Roman" w:hAnsi="Times New Roman" w:cs="Times New Roman"/>
+          <w:sz w:val="24"/>
+          <w:szCs w:val="24"/>
+        </w:rPr>
+      </w:pPr>
+    </w:p>
+    <w:p>
+      <w:pPr>
+        <w:ind w:left="360"/>
+        <w:jc w:val="both"/>
+        <w:rPr>
+          <w:rFonts w:ascii="Times New Roman" w:hAnsi="Times New Roman" w:cs="Times New Roman"/>
+          <w:sz w:val="24"/>
+          <w:szCs w:val="24"/>
+        </w:rPr>
+      </w:pPr>
+    </w:p>
+    <w:p>
+      <w:pPr>
+        <w:rPr>
+          <w:rFonts w:ascii="Times New Roman" w:hAnsi="Times New Roman" w:cs="Times New Roman"/>
+          <w:sz w:val="24"/>
+          <w:szCs w:val="24"/>
+        </w:rPr>
+      </w:pPr>
+    </w:p>
+    <w:p>
+      <w:pPr>
+        <w:pStyle w:val="ListParagraph"/>
+        <w:numPr>
+          <w:ilvl w:val="0"/>
+          <w:numId w:val="1"/>
+        </w:numPr>
+        <w:rPr>
+          <w:rFonts w:ascii="Times New Roman" w:hAnsi="Times New Roman" w:cs="Times New Roman"/>
+          <w:b/>
+          <w:bCs/>
+          <w:color w:val="4472C4" w:themeColor="accent1"/>
+          <w:sz w:val="44"/>
+          <w:szCs w:val="44"/>
+        </w:rPr>
+      </w:pPr>
+      <w:r>
+        <w:rPr>
+          <w:rFonts w:ascii="Times New Roman" w:hAnsi="Times New Roman" w:cs="Times New Roman"/>
+          <w:b/>
+          <w:bCs/>
+          <w:color w:val="4472C4" w:themeColor="accent1"/>
+          <w:sz w:val="44"/>
+          <w:szCs w:val="44"/>
+        </w:rPr>
+        <w:t>Download and Install Software</w:t>
+      </w:r>
+    </w:p>
+    <w:p>
+      <w:pPr>
+        <w:pStyle w:val="ListParagraph"/>
+        <w:ind w:left="1080"/>
+        <w:rPr>
+          <w:rFonts w:ascii="Times New Roman" w:hAnsi="Times New Roman" w:cs="Times New Roman"/>
+          <w:b/>
+          <w:bCs/>
+          <w:color w:val="4472C4" w:themeColor="accent1"/>
+          <w:sz w:val="36"/>
+          <w:szCs w:val="36"/>
+        </w:rPr>
+      </w:pPr>
+    </w:p>
+    <w:p>
+      <w:pPr>
+        <w:pStyle w:val="ListParagraph"/>
+        <w:numPr>
+          <w:ilvl w:val="1"/>
+          <w:numId w:val="1"/>
+        </w:numPr>
+        <w:rPr>
+          <w:rFonts w:ascii="Times New Roman" w:hAnsi="Times New Roman" w:cs="Times New Roman"/>
+          <w:b/>
+          <w:bCs/>
+          <w:color w:val="4472C4" w:themeColor="accent1"/>
+          <w:sz w:val="28"/>
+          <w:szCs w:val="28"/>
+        </w:rPr>
+      </w:pPr>
+      <w:r>
+        <w:rPr>
+          <w:rFonts w:ascii="Times New Roman" w:hAnsi="Times New Roman" w:cs="Times New Roman"/>
+          <w:b/>
+          <w:bCs/>
+          <w:color w:val="4472C4" w:themeColor="accent1"/>
+          <w:sz w:val="28"/>
+          <w:szCs w:val="28"/>
+        </w:rPr>
+        <w:t>Getting .Net Framework</w:t>
+      </w:r>
+    </w:p>
+    <w:p>
+      <w:pPr>
+        <w:ind w:left="1080"/>
+        <w:rPr>
+          <w:rFonts w:ascii="Times New Roman" w:hAnsi="Times New Roman" w:cs="Times New Roman"/>
+          <w:sz w:val="24"/>
+          <w:szCs w:val="24"/>
+        </w:rPr>
+      </w:pPr>
+      <w:r>
+        <w:rPr>
+          <w:rFonts w:ascii="Times New Roman" w:hAnsi="Times New Roman" w:cs="Times New Roman"/>
+          <w:sz w:val="24"/>
+          <w:szCs w:val="24"/>
+        </w:rPr>
+        <w:t>In order to successfully start the application, you need .NET Framework installed on the computer where the application will run on.</w:t>
+      </w:r>
+    </w:p>
+    <w:p>
+      <w:pPr>
+        <w:pStyle w:val="ListParagraph"/>
+        <w:numPr>
+          <w:ilvl w:val="1"/>
+          <w:numId w:val="1"/>
+        </w:numPr>
+        <w:rPr>
+          <w:rFonts w:ascii="Times New Roman" w:hAnsi="Times New Roman" w:cs="Times New Roman"/>
+          <w:b/>
+          <w:bCs/>
+          <w:color w:val="4472C4" w:themeColor="accent1"/>
+          <w:sz w:val="28"/>
+          <w:szCs w:val="28"/>
+        </w:rPr>
+      </w:pPr>
+      <w:r>
+        <w:rPr>
+          <w:rFonts w:ascii="Times New Roman" w:hAnsi="Times New Roman" w:cs="Times New Roman"/>
+          <w:b/>
+          <w:bCs/>
+          <w:color w:val="4472C4" w:themeColor="accent1"/>
+          <w:sz w:val="28"/>
+          <w:szCs w:val="28"/>
+        </w:rPr>
+        <w:t>Downloading Project and Running it</w:t>
+      </w:r>
+    </w:p>
+    <w:p>
+      <w:pPr>
+        <w:ind w:left="1080"/>
+        <w:rPr>
+          <w:rFonts w:ascii="Times New Roman" w:hAnsi="Times New Roman" w:cs="Times New Roman"/>
+          <w:sz w:val="24"/>
+          <w:szCs w:val="24"/>
+        </w:rPr>
+      </w:pPr>
+      <w:r>
+        <w:rPr>
+          <w:rFonts w:ascii="Times New Roman" w:hAnsi="Times New Roman" w:cs="Times New Roman"/>
+          <w:sz w:val="24"/>
+          <w:szCs w:val="24"/>
+        </w:rPr>
+        <w:t>You can download the zip file that contains the project then:</w:t>
+      </w:r>
+    </w:p>
+    <w:p>
+      <w:pPr>
+        <w:pStyle w:val="ListParagraph"/>
+        <w:numPr>
+          <w:ilvl w:val="3"/>
+          <w:numId w:val="2"/>
+        </w:numPr>
+        <w:rPr>
+          <w:rFonts w:ascii="Times New Roman" w:hAnsi="Times New Roman" w:cs="Times New Roman"/>
+          <w:sz w:val="24"/>
+          <w:szCs w:val="24"/>
+        </w:rPr>
+      </w:pPr>
+      <w:r>
+        <w:rPr>
+          <w:rFonts w:ascii="Times New Roman" w:hAnsi="Times New Roman" w:cs="Times New Roman"/>
+          <w:sz w:val="24"/>
+          <w:szCs w:val="24"/>
+        </w:rPr>
+        <w:t xml:space="preserve">If you want simplicity and just run the application, you need the TeamProject.exe to run it. </w:t>
+      </w:r>
+    </w:p>
+    <w:p>
+      <w:pPr>
+        <w:pStyle w:val="ListParagraph"/>
+        <w:numPr>
+          <w:ilvl w:val="3"/>
+          <w:numId w:val="2"/>
+        </w:numPr>
+        <w:rPr>
+          <w:rFonts w:ascii="Times New Roman" w:hAnsi="Times New Roman" w:cs="Times New Roman"/>
+          <w:sz w:val="24"/>
+          <w:szCs w:val="24"/>
+        </w:rPr>
+      </w:pPr>
+      <w:r>
+        <w:rPr>
+          <w:rFonts w:ascii="Times New Roman" w:hAnsi="Times New Roman" w:cs="Times New Roman"/>
+          <w:sz w:val="24"/>
+          <w:szCs w:val="24"/>
+        </w:rPr>
+        <w:t>However, if you want to see the code and modify it, you need Microsoft Visual Studio</w:t>
+      </w:r>
+      <w:r>
+        <w:rPr>
+          <w:rFonts w:ascii="Times New Roman" w:hAnsi="Times New Roman" w:cs="Times New Roman"/>
+          <w:sz w:val="24"/>
+          <w:szCs w:val="24"/>
+        </w:rPr>
+        <w:t xml:space="preserve"> installed and click on the solution.</w:t>
+      </w:r>
+    </w:p>
+    <w:p>
+      <w:pPr>
+        <w:ind w:left="1080"/>
+        <w:rPr>
+          <w:rFonts w:ascii="Times New Roman" w:hAnsi="Times New Roman" w:cs="Times New Roman"/>
+          <w:sz w:val="24"/>
+          <w:szCs w:val="24"/>
+        </w:rPr>
+      </w:pPr>
+    </w:p>
+    <w:p>
+      <w:pPr>
+        <w:ind w:left="1080"/>
+        <w:rPr>
+          <w:rFonts w:ascii="Times New Roman" w:hAnsi="Times New Roman" w:cs="Times New Roman"/>
+          <w:sz w:val="24"/>
+          <w:szCs w:val="24"/>
+        </w:rPr>
+      </w:pPr>
+    </w:p>
+    <w:p>
+      <w:pPr>
+        <w:ind w:left="1080"/>
+        <w:rPr>
+          <w:rFonts w:ascii="Times New Roman" w:hAnsi="Times New Roman" w:cs="Times New Roman"/>
+          <w:sz w:val="24"/>
+          <w:szCs w:val="24"/>
+        </w:rPr>
+      </w:pPr>
+    </w:p>
+    <w:p>
+      <w:pPr>
+        <w:rPr>
+          <w:rFonts w:ascii="Times New Roman" w:hAnsi="Times New Roman" w:cs="Times New Roman"/>
+          <w:sz w:val="24"/>
+          <w:szCs w:val="24"/>
+        </w:rPr>
+      </w:pPr>
+    </w:p>
+    <w:p>
+      <w:pPr>
+        <w:rPr>
+          <w:rFonts w:ascii="Times New Roman" w:hAnsi="Times New Roman" w:cs="Times New Roman"/>
+          <w:sz w:val="24"/>
+          <w:szCs w:val="24"/>
+        </w:rPr>
+      </w:pPr>
+    </w:p>
+    <w:p>
+      <w:pPr>
+        <w:ind w:left="1080"/>
+        <w:rPr>
+          <w:rFonts w:ascii="Times New Roman" w:hAnsi="Times New Roman" w:cs="Times New Roman"/>
+          <w:sz w:val="24"/>
+          <w:szCs w:val="24"/>
+        </w:rPr>
+      </w:pPr>
+    </w:p>
+    <w:p>
+      <w:pPr>
+        <w:ind w:left="1080"/>
+        <w:rPr>
+          <w:rFonts w:ascii="Times New Roman" w:hAnsi="Times New Roman" w:cs="Times New Roman"/>
+          <w:sz w:val="24"/>
+          <w:szCs w:val="24"/>
+        </w:rPr>
+      </w:pPr>
+    </w:p>
+    <w:p>
+      <w:pPr>
+        <w:pStyle w:val="ListParagraph"/>
+        <w:numPr>
+          <w:ilvl w:val="0"/>
+          <w:numId w:val="1"/>
+        </w:numPr>
+        <w:rPr>
+          <w:rFonts w:ascii="Times New Roman" w:hAnsi="Times New Roman" w:cs="Times New Roman"/>
+          <w:b/>
+          <w:bCs/>
+          <w:color w:val="4472C4" w:themeColor="accent1"/>
+          <w:sz w:val="36"/>
+          <w:szCs w:val="36"/>
+        </w:rPr>
+      </w:pPr>
+      <w:r>
+        <w:rPr>
+          <w:rFonts w:ascii="Times New Roman" w:hAnsi="Times New Roman" w:cs="Times New Roman"/>
+          <w:b/>
+          <w:bCs/>
+          <w:color w:val="4472C4" w:themeColor="accent1"/>
+          <w:sz w:val="36"/>
+          <w:szCs w:val="36"/>
+        </w:rPr>
+        <w:lastRenderedPageBreak/>
+        <w:t>Step by Step Instructions</w:t>
+      </w:r>
+    </w:p>
+    <w:p>
+      <w:pPr>
+        <w:pStyle w:val="ListParagraph"/>
+        <w:ind w:left="1080"/>
+        <w:rPr>
+          <w:rFonts w:ascii="Times New Roman" w:hAnsi="Times New Roman" w:cs="Times New Roman"/>
+          <w:b/>
+          <w:bCs/>
+          <w:color w:val="4472C4" w:themeColor="accent1"/>
+          <w:sz w:val="36"/>
+          <w:szCs w:val="36"/>
+        </w:rPr>
+      </w:pPr>
+    </w:p>
+    <w:p>
+      <w:pPr>
+        <w:pStyle w:val="ListParagraph"/>
+        <w:ind w:left="1080"/>
+        <w:rPr>
+          <w:rFonts w:ascii="Times New Roman" w:hAnsi="Times New Roman" w:cs="Times New Roman"/>
+          <w:b/>
+          <w:bCs/>
+          <w:color w:val="4472C4" w:themeColor="accent1"/>
+          <w:sz w:val="36"/>
+          <w:szCs w:val="36"/>
+        </w:rPr>
+      </w:pPr>
+    </w:p>
+    <w:p>
+      <w:pPr>
+        <w:pStyle w:val="ListParagraph"/>
+        <w:numPr>
+          <w:ilvl w:val="1"/>
+          <w:numId w:val="1"/>
+        </w:numPr>
+        <w:rPr>
+          <w:rFonts w:ascii="Times New Roman" w:hAnsi="Times New Roman" w:cs="Times New Roman"/>
+          <w:b/>
+          <w:bCs/>
+          <w:color w:val="4472C4" w:themeColor="accent1"/>
+          <w:sz w:val="28"/>
+          <w:szCs w:val="28"/>
+        </w:rPr>
+      </w:pPr>
+      <w:r>
+        <w:rPr>
+          <w:rFonts w:ascii="Times New Roman" w:hAnsi="Times New Roman" w:cs="Times New Roman"/>
+          <w:b/>
+          <w:bCs/>
+          <w:color w:val="4472C4" w:themeColor="accent1"/>
+          <w:sz w:val="28"/>
+          <w:szCs w:val="28"/>
+        </w:rPr>
+        <w:t xml:space="preserve">Getting Started: Inputting Course </w:t>
+      </w:r>
+    </w:p>
+    <w:p>
+      <w:pPr>
+        <w:pStyle w:val="ListParagraph"/>
+        <w:ind w:left="2160"/>
+        <w:rPr>
+          <w:rFonts w:ascii="Times New Roman" w:hAnsi="Times New Roman" w:cs="Times New Roman"/>
+          <w:b/>
+          <w:bCs/>
+          <w:sz w:val="28"/>
+          <w:szCs w:val="28"/>
+        </w:rPr>
+      </w:pPr>
+    </w:p>
+    <w:p>
+      <w:pPr>
+        <w:pStyle w:val="ListParagraph"/>
+        <w:ind w:left="1080"/>
+        <w:rPr>
+          <w:rFonts w:ascii="Times New Roman" w:hAnsi="Times New Roman" w:cs="Times New Roman"/>
+          <w:sz w:val="24"/>
+          <w:szCs w:val="24"/>
+        </w:rPr>
+      </w:pPr>
+      <w:r>
+        <w:rPr>
+          <w:rFonts w:ascii="Times New Roman" w:hAnsi="Times New Roman" w:cs="Times New Roman"/>
+          <w:sz w:val="24"/>
+          <w:szCs w:val="24"/>
+        </w:rPr>
+        <w:t>Here you will input your desired course number into the text box and press either button to open up their respective data on the inputted course:</w:t>
+      </w:r>
+    </w:p>
+    <w:p>
+      <w:pPr>
+        <w:pStyle w:val="ListParagraph"/>
+        <w:ind w:left="1080"/>
+        <w:rPr>
+          <w:rFonts w:ascii="Times New Roman" w:hAnsi="Times New Roman" w:cs="Times New Roman"/>
+          <w:sz w:val="24"/>
+          <w:szCs w:val="24"/>
+        </w:rPr>
+      </w:pPr>
+    </w:p>
+    <w:p>
+      <w:pPr>
+        <w:pStyle w:val="ListParagraph"/>
+        <w:ind w:left="1080"/>
+        <w:rPr>
+          <w:rFonts w:ascii="Times New Roman" w:hAnsi="Times New Roman" w:cs="Times New Roman"/>
+          <w:sz w:val="24"/>
+          <w:szCs w:val="24"/>
+        </w:rPr>
+      </w:pPr>
+      <w:r>
+        <w:rPr>
+          <w:rFonts w:ascii="Times New Roman" w:hAnsi="Times New Roman" w:cs="Times New Roman"/>
           <w:noProof/>
+          <w:sz w:val="24"/>
+          <w:szCs w:val="24"/>
         </w:rPr>
         <w:drawing>
-          <wp:inline distT="0" distB="0" distL="0" distR="0" wp14:anchorId="028DA448" wp14:editId="0EE40AAB">
+          <wp:inline distT="0" distB="0" distL="0" distR="0" wp14:anchorId="71F464E7" wp14:editId="47CFF651">
             <wp:extent cx="1828800" cy="1390650"/>
             <wp:effectExtent l="0" t="0" r="0" b="0"/>
             <wp:docPr id="1" name="Picture 1"/>
-            <wp:cNvGraphicFramePr>
-              <a:graphicFrameLocks xmlns:a="http://schemas.openxmlformats.org/drawingml/2006/main" noChangeAspect="1"/>
-            </wp:cNvGraphicFramePr>
-            <a:graphic xmlns:a="http://schemas.openxmlformats.org/drawingml/2006/main">
-              <a:graphicData uri="http://schemas.openxmlformats.org/drawingml/2006/picture">
-                <pic:pic xmlns:pic="http://schemas.openxmlformats.org/drawingml/2006/picture">
-                  <pic:nvPicPr>
-                    <pic:cNvPr id="1" name=""/>
-                    <pic:cNvPicPr/>
-                  </pic:nvPicPr>
-                  <pic:blipFill>
-                    <a:blip r:embed="rId4"/>
-                    <a:stretch>
-                      <a:fillRect/>
-                    </a:stretch>
-                  </pic:blipFill>
-                  <pic:spPr>
-                    <a:xfrm>
-                      <a:off x="0" y="0"/>
-                      <a:ext cx="1828800" cy="1390650"/>
-                    </a:xfrm>
-                    <a:prstGeom prst="rect">
-                      <a:avLst/>
-                    </a:prstGeom>
-                  </pic:spPr>
-                </pic:pic>
-              </a:graphicData>
-            </a:graphic>
-          </wp:inline>
-        </w:drawing>
-      </w:r>
-    </w:p>
-    <w:p>
-      <w:bookmarkStart w:id="0" w:name="_GoBack"/>
-      <w:bookmarkEnd w:id="0"/>
-    </w:p>
-    <w:p/>
-    <w:p>
-      <w:r>
-        <w:t>If your inputted course does not exist, this prompt will show up, for if you’d want to create said course:</w:t>
-      </w:r>
-    </w:p>
-    <w:p>
-      <w:r>
-        <w:rPr>
-          <w:noProof/>
-        </w:rPr>
-        <w:drawing>
-          <wp:inline distT="0" distB="0" distL="0" distR="0" wp14:anchorId="200E8882" wp14:editId="6897ABD4">
-            <wp:extent cx="3352800" cy="1257300"/>
-            <wp:effectExtent l="0" t="0" r="0" b="0"/>
-            <wp:docPr id="8" name="Picture 8"/>
             <wp:cNvGraphicFramePr>
               <a:graphicFrameLocks xmlns:a="http://schemas.openxmlformats.org/drawingml/2006/main" noChangeAspect="1"/>
             </wp:cNvGraphicFramePr>
@@ -122,7 +903,7 @@
                   <pic:spPr>
                     <a:xfrm>
                       <a:off x="0" y="0"/>
-                      <a:ext cx="3352800" cy="1257300"/>
+                      <a:ext cx="1828800" cy="1390650"/>
                     </a:xfrm>
                     <a:prstGeom prst="rect">
                       <a:avLst/>
@@ -135,33 +916,113 @@
         </w:drawing>
       </w:r>
     </w:p>
-    <w:p/>
-    <w:p/>
-    <w:p/>
-    <w:p/>
-    <w:p/>
-    <w:p/>
-    <w:p/>
-    <w:p/>
-    <w:p/>
-    <w:p/>
-    <w:p/>
-    <w:p>
-      <w:r>
-        <w:lastRenderedPageBreak/>
-        <w:t>If you press the student button, this form will pop up, showing all currently enrolled students into your inputted course:</w:t>
-      </w:r>
-    </w:p>
-    <w:p>
-      <w:r>
-        <w:rPr>
+    <w:p>
+      <w:pPr>
+        <w:pStyle w:val="ListParagraph"/>
+        <w:ind w:left="1080"/>
+        <w:rPr>
+          <w:rFonts w:ascii="Times New Roman" w:hAnsi="Times New Roman" w:cs="Times New Roman"/>
+          <w:sz w:val="24"/>
+          <w:szCs w:val="24"/>
+        </w:rPr>
+      </w:pPr>
+    </w:p>
+    <w:p>
+      <w:pPr>
+        <w:pStyle w:val="ListParagraph"/>
+        <w:ind w:left="1080"/>
+        <w:rPr>
+          <w:rFonts w:ascii="Times New Roman" w:hAnsi="Times New Roman" w:cs="Times New Roman"/>
+          <w:sz w:val="24"/>
+          <w:szCs w:val="24"/>
+        </w:rPr>
+      </w:pPr>
+    </w:p>
+    <w:p>
+      <w:pPr>
+        <w:pStyle w:val="ListParagraph"/>
+        <w:ind w:left="1080"/>
+        <w:rPr>
+          <w:rFonts w:ascii="Times New Roman" w:hAnsi="Times New Roman" w:cs="Times New Roman"/>
+          <w:sz w:val="24"/>
+          <w:szCs w:val="24"/>
+        </w:rPr>
+      </w:pPr>
+    </w:p>
+    <w:p>
+      <w:pPr>
+        <w:pStyle w:val="ListParagraph"/>
+        <w:ind w:left="1080"/>
+        <w:rPr>
+          <w:rFonts w:ascii="Times New Roman" w:hAnsi="Times New Roman" w:cs="Times New Roman"/>
+          <w:sz w:val="24"/>
+          <w:szCs w:val="24"/>
+        </w:rPr>
+      </w:pPr>
+    </w:p>
+    <w:p>
+      <w:pPr>
+        <w:pStyle w:val="ListParagraph"/>
+        <w:ind w:left="1080"/>
+        <w:rPr>
+          <w:rFonts w:ascii="Times New Roman" w:hAnsi="Times New Roman" w:cs="Times New Roman"/>
+          <w:sz w:val="24"/>
+          <w:szCs w:val="24"/>
+        </w:rPr>
+      </w:pPr>
+    </w:p>
+    <w:p>
+      <w:pPr>
+        <w:pStyle w:val="ListParagraph"/>
+        <w:ind w:left="1080"/>
+        <w:rPr>
+          <w:rFonts w:ascii="Times New Roman" w:hAnsi="Times New Roman" w:cs="Times New Roman"/>
+          <w:sz w:val="24"/>
+          <w:szCs w:val="24"/>
+        </w:rPr>
+      </w:pPr>
+      <w:r>
+        <w:rPr>
+          <w:rFonts w:ascii="Times New Roman" w:hAnsi="Times New Roman" w:cs="Times New Roman"/>
+          <w:sz w:val="24"/>
+          <w:szCs w:val="24"/>
+        </w:rPr>
+        <w:t>If your inputted course does not exist, this prompt will show up, if you want to create said course:</w:t>
+      </w:r>
+    </w:p>
+    <w:p>
+      <w:pPr>
+        <w:pStyle w:val="ListParagraph"/>
+        <w:ind w:left="1080"/>
+        <w:rPr>
+          <w:rFonts w:ascii="Times New Roman" w:hAnsi="Times New Roman" w:cs="Times New Roman"/>
+          <w:sz w:val="24"/>
+          <w:szCs w:val="24"/>
+        </w:rPr>
+      </w:pPr>
+    </w:p>
+    <w:p>
+      <w:pPr>
+        <w:pStyle w:val="ListParagraph"/>
+        <w:ind w:left="1080"/>
+        <w:rPr>
+          <w:rFonts w:ascii="Times New Roman" w:hAnsi="Times New Roman" w:cs="Times New Roman"/>
+          <w:sz w:val="24"/>
+          <w:szCs w:val="24"/>
+        </w:rPr>
+      </w:pPr>
+      <w:r>
+        <w:rPr>
+          <w:rFonts w:ascii="Times New Roman" w:hAnsi="Times New Roman" w:cs="Times New Roman"/>
           <w:noProof/>
+          <w:sz w:val="24"/>
+          <w:szCs w:val="24"/>
         </w:rPr>
         <w:drawing>
-          <wp:inline distT="0" distB="0" distL="0" distR="0" wp14:anchorId="1027455D" wp14:editId="3C53D4DB">
-            <wp:extent cx="5943600" cy="3567430"/>
+          <wp:inline distT="0" distB="0" distL="0" distR="0" wp14:anchorId="2088C2EB" wp14:editId="39AA6E23">
+            <wp:extent cx="3352800" cy="1257300"/>
             <wp:effectExtent l="0" t="0" r="0" b="0"/>
-            <wp:docPr id="2" name="Picture 2"/>
+            <wp:docPr id="8" name="Picture 8"/>
             <wp:cNvGraphicFramePr>
               <a:graphicFrameLocks xmlns:a="http://schemas.openxmlformats.org/drawingml/2006/main" noChangeAspect="1"/>
             </wp:cNvGraphicFramePr>
@@ -181,7 +1042,7 @@
                   <pic:spPr>
                     <a:xfrm>
                       <a:off x="0" y="0"/>
-                      <a:ext cx="5943600" cy="3567430"/>
+                      <a:ext cx="3352800" cy="1257300"/>
                     </a:xfrm>
                     <a:prstGeom prst="rect">
                       <a:avLst/>
@@ -195,28 +1056,152 @@
       </w:r>
     </w:p>
     <w:p>
-      <w:r>
-        <w:t xml:space="preserve">Selecting a </w:t>
-      </w:r>
-      <w:proofErr w:type="gramStart"/>
-      <w:r>
-        <w:t>particular student</w:t>
-      </w:r>
-      <w:proofErr w:type="gramEnd"/>
-      <w:r>
-        <w:t xml:space="preserve"> (by pressing on their respective row, showcased by the triangle on the list of students) will open their respective grades.</w:t>
-      </w:r>
-    </w:p>
-    <w:p>
+      <w:pPr>
+        <w:ind w:left="1080"/>
+        <w:rPr>
+          <w:rFonts w:ascii="Times New Roman" w:hAnsi="Times New Roman" w:cs="Times New Roman"/>
+          <w:sz w:val="24"/>
+          <w:szCs w:val="24"/>
+        </w:rPr>
+      </w:pPr>
+    </w:p>
+    <w:p>
+      <w:pPr>
+        <w:ind w:left="1080"/>
+        <w:rPr>
+          <w:rFonts w:ascii="Times New Roman" w:hAnsi="Times New Roman" w:cs="Times New Roman"/>
+          <w:sz w:val="24"/>
+          <w:szCs w:val="24"/>
+        </w:rPr>
+      </w:pPr>
+    </w:p>
+    <w:p>
+      <w:pPr>
+        <w:ind w:left="1080"/>
+        <w:rPr>
+          <w:rFonts w:ascii="Times New Roman" w:hAnsi="Times New Roman" w:cs="Times New Roman"/>
+          <w:sz w:val="24"/>
+          <w:szCs w:val="24"/>
+        </w:rPr>
+      </w:pPr>
+    </w:p>
+    <w:p>
+      <w:pPr>
+        <w:ind w:left="1080"/>
+        <w:rPr>
+          <w:rFonts w:ascii="Times New Roman" w:hAnsi="Times New Roman" w:cs="Times New Roman"/>
+          <w:sz w:val="24"/>
+          <w:szCs w:val="24"/>
+        </w:rPr>
+      </w:pPr>
+    </w:p>
+    <w:p>
+      <w:pPr>
+        <w:ind w:left="1080"/>
+        <w:rPr>
+          <w:rFonts w:ascii="Times New Roman" w:hAnsi="Times New Roman" w:cs="Times New Roman"/>
+          <w:sz w:val="24"/>
+          <w:szCs w:val="24"/>
+        </w:rPr>
+      </w:pPr>
+    </w:p>
+    <w:p>
+      <w:pPr>
+        <w:ind w:left="1080"/>
+        <w:rPr>
+          <w:rFonts w:ascii="Times New Roman" w:hAnsi="Times New Roman" w:cs="Times New Roman"/>
+          <w:sz w:val="24"/>
+          <w:szCs w:val="24"/>
+        </w:rPr>
+      </w:pPr>
+    </w:p>
+    <w:p>
+      <w:pPr>
+        <w:rPr>
+          <w:rFonts w:ascii="Times New Roman" w:hAnsi="Times New Roman" w:cs="Times New Roman"/>
+          <w:sz w:val="24"/>
+          <w:szCs w:val="24"/>
+        </w:rPr>
+      </w:pPr>
+    </w:p>
+    <w:p>
+      <w:pPr>
+        <w:pStyle w:val="ListParagraph"/>
+        <w:numPr>
+          <w:ilvl w:val="1"/>
+          <w:numId w:val="1"/>
+        </w:numPr>
+        <w:rPr>
+          <w:rFonts w:ascii="Times New Roman" w:hAnsi="Times New Roman" w:cs="Times New Roman"/>
+          <w:b/>
+          <w:bCs/>
+          <w:color w:val="4472C4" w:themeColor="accent1"/>
+          <w:sz w:val="28"/>
+          <w:szCs w:val="28"/>
+        </w:rPr>
+      </w:pPr>
+      <w:r>
+        <w:rPr>
+          <w:rFonts w:ascii="Times New Roman" w:hAnsi="Times New Roman" w:cs="Times New Roman"/>
+          <w:b/>
+          <w:bCs/>
+          <w:color w:val="4472C4" w:themeColor="accent1"/>
+          <w:sz w:val="28"/>
+          <w:szCs w:val="28"/>
+        </w:rPr>
+        <w:lastRenderedPageBreak/>
+        <w:t>Selecting Students Button</w:t>
+      </w:r>
+    </w:p>
+    <w:p>
+      <w:pPr>
+        <w:pStyle w:val="ListParagraph"/>
+        <w:ind w:left="1080"/>
+        <w:rPr>
+          <w:rFonts w:ascii="Times New Roman" w:hAnsi="Times New Roman" w:cs="Times New Roman"/>
+          <w:sz w:val="24"/>
+          <w:szCs w:val="24"/>
+        </w:rPr>
+      </w:pPr>
+      <w:r>
+        <w:rPr>
+          <w:rFonts w:ascii="Times New Roman" w:hAnsi="Times New Roman" w:cs="Times New Roman"/>
+          <w:sz w:val="24"/>
+          <w:szCs w:val="24"/>
+        </w:rPr>
+        <w:t>If you press the student button, this form will pop up, showing all currently enrolled students into your inputted course:</w:t>
+      </w:r>
+    </w:p>
+    <w:p>
+      <w:pPr>
+        <w:pStyle w:val="ListParagraph"/>
+        <w:ind w:left="1080"/>
+        <w:rPr>
+          <w:rFonts w:ascii="Times New Roman" w:hAnsi="Times New Roman" w:cs="Times New Roman"/>
+          <w:sz w:val="24"/>
+          <w:szCs w:val="24"/>
+        </w:rPr>
+      </w:pPr>
+    </w:p>
+    <w:p>
+      <w:pPr>
+        <w:pStyle w:val="ListParagraph"/>
+        <w:ind w:left="1080"/>
+        <w:rPr>
+          <w:rFonts w:ascii="Times New Roman" w:hAnsi="Times New Roman" w:cs="Times New Roman"/>
+          <w:sz w:val="24"/>
+          <w:szCs w:val="24"/>
+        </w:rPr>
+      </w:pPr>
       <w:r>
         <w:rPr>
           <w:noProof/>
         </w:rPr>
         <w:drawing>
-          <wp:inline distT="0" distB="0" distL="0" distR="0" wp14:anchorId="64FBC260" wp14:editId="6824879B">
-            <wp:extent cx="5943600" cy="3571875"/>
-            <wp:effectExtent l="0" t="0" r="0" b="9525"/>
-            <wp:docPr id="3" name="Picture 3"/>
+          <wp:inline distT="0" distB="0" distL="0" distR="0" wp14:anchorId="34613CA6" wp14:editId="116075D0">
+            <wp:extent cx="4633850" cy="2781300"/>
+            <wp:effectExtent l="0" t="0" r="0" b="0"/>
+            <wp:docPr id="2" name="Picture 2"/>
             <wp:cNvGraphicFramePr>
               <a:graphicFrameLocks xmlns:a="http://schemas.openxmlformats.org/drawingml/2006/main" noChangeAspect="1"/>
             </wp:cNvGraphicFramePr>
@@ -228,7 +1213,13 @@
                     <pic:cNvPicPr/>
                   </pic:nvPicPr>
                   <pic:blipFill>
-                    <a:blip r:embed="rId7"/>
+                    <a:blip r:embed="rId7">
+                      <a:extLst>
+                        <a:ext uri="{28A0092B-C50C-407E-A947-70E740481C1C}">
+                          <a14:useLocalDpi xmlns:a14="http://schemas.microsoft.com/office/drawing/2010/main" val="0"/>
+                        </a:ext>
+                      </a:extLst>
+                    </a:blip>
                     <a:stretch>
                       <a:fillRect/>
                     </a:stretch>
@@ -236,7 +1227,7 @@
                   <pic:spPr>
                     <a:xfrm>
                       <a:off x="0" y="0"/>
-                      <a:ext cx="5943600" cy="3571875"/>
+                      <a:ext cx="4678027" cy="2807816"/>
                     </a:xfrm>
                     <a:prstGeom prst="rect">
                       <a:avLst/>
@@ -250,21 +1241,65 @@
       </w:r>
     </w:p>
     <w:p>
-      <w:r>
-        <w:lastRenderedPageBreak/>
-        <w:t>To add a student, simply include all the required parts into their respective textboxes and click Add Student.</w:t>
-      </w:r>
-    </w:p>
-    <w:p>
+      <w:pPr>
+        <w:pStyle w:val="ListParagraph"/>
+        <w:ind w:left="1080"/>
+        <w:rPr>
+          <w:rFonts w:ascii="Times New Roman" w:hAnsi="Times New Roman" w:cs="Times New Roman"/>
+          <w:sz w:val="24"/>
+          <w:szCs w:val="24"/>
+        </w:rPr>
+      </w:pPr>
+    </w:p>
+    <w:p>
+      <w:pPr>
+        <w:pStyle w:val="ListParagraph"/>
+        <w:ind w:left="1080"/>
+        <w:rPr>
+          <w:rFonts w:ascii="Times New Roman" w:hAnsi="Times New Roman" w:cs="Times New Roman"/>
+          <w:sz w:val="24"/>
+          <w:szCs w:val="24"/>
+        </w:rPr>
+      </w:pPr>
+      <w:r>
+        <w:rPr>
+          <w:rFonts w:ascii="Times New Roman" w:hAnsi="Times New Roman" w:cs="Times New Roman"/>
+          <w:sz w:val="24"/>
+          <w:szCs w:val="24"/>
+        </w:rPr>
+        <w:t>Selecting a particular student (by pressing on their perspective row, showcase by the triangle on the list of students) will open their respective grades:</w:t>
+      </w:r>
+    </w:p>
+    <w:p>
+      <w:pPr>
+        <w:pStyle w:val="ListParagraph"/>
+        <w:ind w:left="1080"/>
+        <w:rPr>
+          <w:rFonts w:ascii="Times New Roman" w:hAnsi="Times New Roman" w:cs="Times New Roman"/>
+          <w:sz w:val="24"/>
+          <w:szCs w:val="24"/>
+        </w:rPr>
+      </w:pPr>
+    </w:p>
+    <w:p>
+      <w:pPr>
+        <w:pStyle w:val="ListParagraph"/>
+        <w:ind w:left="1080"/>
+        <w:rPr>
+          <w:rFonts w:ascii="Times New Roman" w:hAnsi="Times New Roman" w:cs="Times New Roman"/>
+          <w:sz w:val="24"/>
+          <w:szCs w:val="24"/>
+        </w:rPr>
+      </w:pPr>
       <w:r>
         <w:rPr>
           <w:noProof/>
         </w:rPr>
         <w:drawing>
-          <wp:inline distT="0" distB="0" distL="0" distR="0" wp14:anchorId="07998D6E" wp14:editId="709DBA78">
-            <wp:extent cx="5943600" cy="3594100"/>
-            <wp:effectExtent l="0" t="0" r="0" b="6350"/>
-            <wp:docPr id="4" name="Picture 4"/>
+          <wp:inline distT="0" distB="0" distL="0" distR="0" wp14:anchorId="3C94674F" wp14:editId="244C04C3">
+            <wp:extent cx="4653643" cy="2796660"/>
+            <wp:effectExtent l="0" t="0" r="0" b="3810"/>
+            <wp:docPr id="3" name="Picture 3"/>
             <wp:cNvGraphicFramePr>
               <a:graphicFrameLocks xmlns:a="http://schemas.openxmlformats.org/drawingml/2006/main" noChangeAspect="1"/>
             </wp:cNvGraphicFramePr>
@@ -284,7 +1319,7 @@
                   <pic:spPr>
                     <a:xfrm>
                       <a:off x="0" y="0"/>
-                      <a:ext cx="5943600" cy="3594100"/>
+                      <a:ext cx="4667967" cy="2805268"/>
                     </a:xfrm>
                     <a:prstGeom prst="rect">
                       <a:avLst/>
@@ -297,61 +1332,89 @@
         </w:drawing>
       </w:r>
     </w:p>
-    <w:p/>
-    <w:p/>
-    <w:p/>
-    <w:p/>
-    <w:p/>
-    <w:p/>
-    <w:p/>
-    <w:p/>
-    <w:p/>
-    <w:p/>
-    <w:p/>
-    <w:p/>
-    <w:p/>
-    <w:p>
-      <w:r>
+    <w:p>
+      <w:pPr>
+        <w:pStyle w:val="ListParagraph"/>
+        <w:ind w:left="1080"/>
+        <w:rPr>
+          <w:rFonts w:ascii="Times New Roman" w:hAnsi="Times New Roman" w:cs="Times New Roman"/>
+          <w:sz w:val="24"/>
+          <w:szCs w:val="24"/>
+        </w:rPr>
+      </w:pPr>
+    </w:p>
+    <w:p>
+      <w:pPr>
+        <w:pStyle w:val="ListParagraph"/>
+        <w:ind w:left="1080"/>
+        <w:rPr>
+          <w:rFonts w:ascii="Times New Roman" w:hAnsi="Times New Roman" w:cs="Times New Roman"/>
+          <w:sz w:val="24"/>
+          <w:szCs w:val="24"/>
+        </w:rPr>
+      </w:pPr>
+    </w:p>
+    <w:p>
+      <w:pPr>
+        <w:pStyle w:val="ListParagraph"/>
+        <w:ind w:left="1080"/>
+        <w:rPr>
+          <w:rFonts w:ascii="Times New Roman" w:hAnsi="Times New Roman" w:cs="Times New Roman"/>
+          <w:sz w:val="24"/>
+          <w:szCs w:val="24"/>
+        </w:rPr>
+      </w:pPr>
+    </w:p>
+    <w:p>
+      <w:pPr>
+        <w:pStyle w:val="ListParagraph"/>
+        <w:ind w:left="1080"/>
+        <w:rPr>
+          <w:rFonts w:ascii="Times New Roman" w:hAnsi="Times New Roman" w:cs="Times New Roman"/>
+          <w:sz w:val="24"/>
+          <w:szCs w:val="24"/>
+        </w:rPr>
+      </w:pPr>
+    </w:p>
+    <w:p>
+      <w:pPr>
+        <w:pStyle w:val="ListParagraph"/>
+        <w:ind w:left="1080"/>
+        <w:rPr>
+          <w:rFonts w:ascii="Times New Roman" w:hAnsi="Times New Roman" w:cs="Times New Roman"/>
+          <w:sz w:val="24"/>
+          <w:szCs w:val="24"/>
+        </w:rPr>
+      </w:pPr>
+      <w:r>
+        <w:rPr>
+          <w:rFonts w:ascii="Times New Roman" w:hAnsi="Times New Roman" w:cs="Times New Roman"/>
+          <w:sz w:val="24"/>
+          <w:szCs w:val="24"/>
+        </w:rPr>
         <w:lastRenderedPageBreak/>
-        <w:t xml:space="preserve">To add grades to a </w:t>
-      </w:r>
-      <w:proofErr w:type="gramStart"/>
-      <w:r>
-        <w:t>particular student</w:t>
-      </w:r>
-      <w:proofErr w:type="gramEnd"/>
-      <w:r>
-        <w:t>, make sure you have that student’s grades open. Then choose out of the following available categories, add the remaining required information, and press Add Grade.</w:t>
-      </w:r>
-    </w:p>
-    <w:p>
-      <w:r>
-        <w:t>Note:</w:t>
-      </w:r>
-    </w:p>
-    <w:p>
-      <w:r>
-        <w:t xml:space="preserve">*Item and Points Earned </w:t>
-      </w:r>
-      <w:proofErr w:type="gramStart"/>
-      <w:r>
-        <w:t>HAVE to</w:t>
-      </w:r>
-      <w:proofErr w:type="gramEnd"/>
-      <w:r>
-        <w:t xml:space="preserve"> be numbers</w:t>
-      </w:r>
-    </w:p>
-    <w:p>
+        <w:t xml:space="preserve">To add student, simply include all the required parts into their respective textboxes and click Add Student: </w:t>
+      </w:r>
+    </w:p>
+    <w:p>
+      <w:pPr>
+        <w:pStyle w:val="ListParagraph"/>
+        <w:ind w:left="1080"/>
+        <w:rPr>
+          <w:rFonts w:ascii="Times New Roman" w:hAnsi="Times New Roman" w:cs="Times New Roman"/>
+          <w:sz w:val="24"/>
+          <w:szCs w:val="24"/>
+        </w:rPr>
+      </w:pPr>
       <w:r>
         <w:rPr>
           <w:noProof/>
         </w:rPr>
         <w:drawing>
-          <wp:inline distT="0" distB="0" distL="0" distR="0" wp14:anchorId="06C70491" wp14:editId="33C8C955">
-            <wp:extent cx="5943600" cy="3566160"/>
-            <wp:effectExtent l="0" t="0" r="0" b="0"/>
-            <wp:docPr id="5" name="Picture 5"/>
+          <wp:inline distT="0" distB="0" distL="0" distR="0" wp14:anchorId="135F761F" wp14:editId="50434F77">
+            <wp:extent cx="4506686" cy="2725197"/>
+            <wp:effectExtent l="0" t="0" r="8255" b="0"/>
+            <wp:docPr id="4" name="Picture 4"/>
             <wp:cNvGraphicFramePr>
               <a:graphicFrameLocks xmlns:a="http://schemas.openxmlformats.org/drawingml/2006/main" noChangeAspect="1"/>
             </wp:cNvGraphicFramePr>
@@ -371,7 +1434,7 @@
                   <pic:spPr>
                     <a:xfrm>
                       <a:off x="0" y="0"/>
-                      <a:ext cx="5943600" cy="3566160"/>
+                      <a:ext cx="4521813" cy="2734344"/>
                     </a:xfrm>
                     <a:prstGeom prst="rect">
                       <a:avLst/>
@@ -385,34 +1448,73 @@
       </w:r>
     </w:p>
     <w:p>
-      <w:r>
-        <w:t xml:space="preserve">If you press the </w:t>
-      </w:r>
-      <w:r>
-        <w:t>categories</w:t>
-      </w:r>
-      <w:r>
-        <w:t xml:space="preserve"> button, this form will pop up, showing all current Categories and their overall weights to the course, and how many of each category </w:t>
-      </w:r>
-      <w:proofErr w:type="gramStart"/>
-      <w:r>
-        <w:t>has to</w:t>
-      </w:r>
-      <w:proofErr w:type="gramEnd"/>
-      <w:r>
-        <w:t xml:space="preserve"> be done during the course.</w:t>
-      </w:r>
-    </w:p>
-    <w:p>
+      <w:pPr>
+        <w:pStyle w:val="ListParagraph"/>
+        <w:ind w:left="1080"/>
+        <w:rPr>
+          <w:rFonts w:ascii="Times New Roman" w:hAnsi="Times New Roman" w:cs="Times New Roman"/>
+          <w:sz w:val="24"/>
+          <w:szCs w:val="24"/>
+        </w:rPr>
+      </w:pPr>
+      <w:r>
+        <w:rPr>
+          <w:rFonts w:ascii="Times New Roman" w:hAnsi="Times New Roman" w:cs="Times New Roman"/>
+          <w:sz w:val="24"/>
+          <w:szCs w:val="24"/>
+        </w:rPr>
+        <w:tab/>
+      </w:r>
+    </w:p>
+    <w:p>
+      <w:pPr>
+        <w:pStyle w:val="ListParagraph"/>
+        <w:ind w:left="1080"/>
+        <w:rPr>
+          <w:rFonts w:ascii="Times New Roman" w:hAnsi="Times New Roman" w:cs="Times New Roman"/>
+          <w:sz w:val="24"/>
+          <w:szCs w:val="24"/>
+        </w:rPr>
+      </w:pPr>
+      <w:r>
+        <w:rPr>
+          <w:rFonts w:ascii="Times New Roman" w:hAnsi="Times New Roman" w:cs="Times New Roman"/>
+          <w:sz w:val="24"/>
+          <w:szCs w:val="24"/>
+        </w:rPr>
+        <w:t>To add grades to a particular student, make sure you have the student’s grades open. Then choose out of the following available categories, add the remaining required information, and press Add Grade.</w:t>
+      </w:r>
+    </w:p>
+    <w:p>
+      <w:pPr>
+        <w:pStyle w:val="ListParagraph"/>
+        <w:ind w:left="1080"/>
+        <w:rPr>
+          <w:rFonts w:ascii="Times New Roman" w:hAnsi="Times New Roman" w:cs="Times New Roman"/>
+          <w:sz w:val="24"/>
+          <w:szCs w:val="24"/>
+        </w:rPr>
+      </w:pPr>
+    </w:p>
+    <w:p>
+      <w:pPr>
+        <w:pStyle w:val="ListParagraph"/>
+        <w:ind w:left="1080"/>
+        <w:rPr>
+          <w:rFonts w:ascii="Times New Roman" w:hAnsi="Times New Roman" w:cs="Times New Roman"/>
+          <w:sz w:val="24"/>
+          <w:szCs w:val="24"/>
+        </w:rPr>
+      </w:pPr>
       <w:r>
         <w:rPr>
           <w:noProof/>
         </w:rPr>
         <w:drawing>
-          <wp:inline distT="0" distB="0" distL="0" distR="0" wp14:anchorId="765C7048" wp14:editId="5BBA62C3">
-            <wp:extent cx="5943600" cy="2834005"/>
-            <wp:effectExtent l="0" t="0" r="0" b="4445"/>
-            <wp:docPr id="6" name="Picture 6"/>
+          <wp:inline distT="0" distB="0" distL="0" distR="0" wp14:anchorId="414C57A8" wp14:editId="28CB9030">
+            <wp:extent cx="4680857" cy="2808514"/>
+            <wp:effectExtent l="0" t="0" r="5715" b="0"/>
+            <wp:docPr id="5" name="Picture 5"/>
             <wp:cNvGraphicFramePr>
               <a:graphicFrameLocks xmlns:a="http://schemas.openxmlformats.org/drawingml/2006/main" noChangeAspect="1"/>
             </wp:cNvGraphicFramePr>
@@ -432,7 +1534,7 @@
                   <pic:spPr>
                     <a:xfrm>
                       <a:off x="0" y="0"/>
-                      <a:ext cx="5943600" cy="2834005"/>
+                      <a:ext cx="4710611" cy="2826366"/>
                     </a:xfrm>
                     <a:prstGeom prst="rect">
                       <a:avLst/>
@@ -446,52 +1548,159 @@
       </w:r>
     </w:p>
     <w:p>
-      <w:r>
+      <w:pPr>
+        <w:pStyle w:val="ListParagraph"/>
+        <w:ind w:left="1080"/>
+        <w:rPr>
+          <w:rFonts w:ascii="Times New Roman" w:hAnsi="Times New Roman" w:cs="Times New Roman"/>
+          <w:sz w:val="24"/>
+          <w:szCs w:val="24"/>
+        </w:rPr>
+      </w:pPr>
+    </w:p>
+    <w:p>
+      <w:pPr>
+        <w:pStyle w:val="ListParagraph"/>
+        <w:ind w:left="1080"/>
+        <w:rPr>
+          <w:rFonts w:ascii="Times New Roman" w:hAnsi="Times New Roman" w:cs="Times New Roman"/>
+          <w:color w:val="FF0000"/>
+          <w:sz w:val="24"/>
+          <w:szCs w:val="24"/>
+        </w:rPr>
+      </w:pPr>
+      <w:r>
+        <w:rPr>
+          <w:rFonts w:ascii="Times New Roman" w:hAnsi="Times New Roman" w:cs="Times New Roman"/>
+          <w:color w:val="FF0000"/>
+          <w:sz w:val="24"/>
+          <w:szCs w:val="24"/>
+        </w:rPr>
+        <w:t>Note: *Item and Points Earned HAVE to be numbers</w:t>
+      </w:r>
+    </w:p>
+    <w:p>
+      <w:pPr>
+        <w:rPr>
+          <w:rFonts w:ascii="Times New Roman" w:hAnsi="Times New Roman" w:cs="Times New Roman"/>
+          <w:b/>
+          <w:bCs/>
+          <w:sz w:val="28"/>
+          <w:szCs w:val="28"/>
+        </w:rPr>
+      </w:pPr>
+    </w:p>
+    <w:p>
+      <w:pPr>
+        <w:rPr>
+          <w:rFonts w:ascii="Times New Roman" w:hAnsi="Times New Roman" w:cs="Times New Roman"/>
+          <w:b/>
+          <w:bCs/>
+          <w:sz w:val="28"/>
+          <w:szCs w:val="28"/>
+        </w:rPr>
+      </w:pPr>
+    </w:p>
+    <w:p>
+      <w:pPr>
+        <w:rPr>
+          <w:rFonts w:ascii="Times New Roman" w:hAnsi="Times New Roman" w:cs="Times New Roman"/>
+          <w:b/>
+          <w:bCs/>
+          <w:sz w:val="28"/>
+          <w:szCs w:val="28"/>
+        </w:rPr>
+      </w:pPr>
+    </w:p>
+    <w:p>
+      <w:pPr>
+        <w:pStyle w:val="ListParagraph"/>
+        <w:numPr>
+          <w:ilvl w:val="1"/>
+          <w:numId w:val="1"/>
+        </w:numPr>
+        <w:rPr>
+          <w:rFonts w:ascii="Times New Roman" w:hAnsi="Times New Roman" w:cs="Times New Roman"/>
+          <w:b/>
+          <w:bCs/>
+          <w:color w:val="4472C4" w:themeColor="accent1"/>
+          <w:sz w:val="28"/>
+          <w:szCs w:val="28"/>
+        </w:rPr>
+      </w:pPr>
+      <w:r>
+        <w:rPr>
+          <w:rFonts w:ascii="Times New Roman" w:hAnsi="Times New Roman" w:cs="Times New Roman"/>
+          <w:b/>
+          <w:bCs/>
+          <w:color w:val="4472C4" w:themeColor="accent1"/>
+          <w:sz w:val="28"/>
+          <w:szCs w:val="28"/>
+        </w:rPr>
         <w:lastRenderedPageBreak/>
-        <w:t>To add a new category, insert all the required information and press Add.</w:t>
-      </w:r>
-    </w:p>
-    <w:p>
-      <w:r>
-        <w:t>Note:</w:t>
-      </w:r>
-    </w:p>
-    <w:p>
-      <w:r>
-        <w:t xml:space="preserve">*Name cannot include a first letter that is </w:t>
-      </w:r>
-      <w:proofErr w:type="gramStart"/>
-      <w:r>
-        <w:t>similar to</w:t>
-      </w:r>
-      <w:proofErr w:type="gramEnd"/>
-      <w:r>
-        <w:t xml:space="preserve"> any other category</w:t>
-      </w:r>
-    </w:p>
-    <w:p>
-      <w:r>
-        <w:t xml:space="preserve">*Weight and # of Assessments </w:t>
-      </w:r>
-      <w:proofErr w:type="gramStart"/>
-      <w:r>
-        <w:t>HAVE to</w:t>
-      </w:r>
-      <w:proofErr w:type="gramEnd"/>
-      <w:r>
-        <w:t xml:space="preserve"> be numbers</w:t>
-      </w:r>
-    </w:p>
-    <w:p>
-      <w:r>
-        <w:rPr>
+        <w:t>Selecting</w:t>
+      </w:r>
+      <w:r>
+        <w:rPr>
+          <w:rFonts w:ascii="Times New Roman" w:hAnsi="Times New Roman" w:cs="Times New Roman"/>
+          <w:b/>
+          <w:bCs/>
+          <w:color w:val="4472C4" w:themeColor="accent1"/>
+          <w:sz w:val="28"/>
+          <w:szCs w:val="28"/>
+        </w:rPr>
+        <w:t xml:space="preserve"> Categories</w:t>
+      </w:r>
+      <w:r>
+        <w:rPr>
+          <w:rFonts w:ascii="Times New Roman" w:hAnsi="Times New Roman" w:cs="Times New Roman"/>
+          <w:b/>
+          <w:bCs/>
+          <w:color w:val="4472C4" w:themeColor="accent1"/>
+          <w:sz w:val="28"/>
+          <w:szCs w:val="28"/>
+        </w:rPr>
+        <w:t xml:space="preserve"> Button</w:t>
+      </w:r>
+    </w:p>
+    <w:p>
+      <w:pPr>
+        <w:ind w:left="1080"/>
+        <w:rPr>
+          <w:rFonts w:ascii="Times New Roman" w:hAnsi="Times New Roman" w:cs="Times New Roman"/>
+          <w:sz w:val="24"/>
+          <w:szCs w:val="24"/>
+        </w:rPr>
+      </w:pPr>
+      <w:r>
+        <w:rPr>
+          <w:rFonts w:ascii="Times New Roman" w:hAnsi="Times New Roman" w:cs="Times New Roman"/>
+          <w:sz w:val="24"/>
+          <w:szCs w:val="24"/>
+        </w:rPr>
+        <w:t>If you press the categories button, this form will pop up, showing all current Categories and their overall weights to the course, and how many of each category has to be done during the course.</w:t>
+      </w:r>
+      <w:r>
+        <w:rPr>
+          <w:rFonts w:ascii="Times New Roman" w:hAnsi="Times New Roman" w:cs="Times New Roman"/>
           <w:noProof/>
+          <w:sz w:val="24"/>
+          <w:szCs w:val="24"/>
+        </w:rPr>
+        <w:t xml:space="preserve"> </w:t>
+      </w:r>
+      <w:r>
+        <w:rPr>
+          <w:rFonts w:ascii="Times New Roman" w:hAnsi="Times New Roman" w:cs="Times New Roman"/>
+          <w:noProof/>
+          <w:sz w:val="24"/>
+          <w:szCs w:val="24"/>
         </w:rPr>
         <w:drawing>
-          <wp:inline distT="0" distB="0" distL="0" distR="0" wp14:anchorId="66FA80E1" wp14:editId="24BCEB83">
-            <wp:extent cx="5943600" cy="2800985"/>
+          <wp:inline distT="0" distB="0" distL="0" distR="0" wp14:anchorId="1D4CC5C4" wp14:editId="254BC386">
+            <wp:extent cx="4332514" cy="2065813"/>
             <wp:effectExtent l="0" t="0" r="0" b="0"/>
-            <wp:docPr id="7" name="Picture 7"/>
+            <wp:docPr id="6" name="Picture 6"/>
             <wp:cNvGraphicFramePr>
               <a:graphicFrameLocks xmlns:a="http://schemas.openxmlformats.org/drawingml/2006/main" noChangeAspect="1"/>
             </wp:cNvGraphicFramePr>
@@ -511,7 +1720,7 @@
                   <pic:spPr>
                     <a:xfrm>
                       <a:off x="0" y="0"/>
-                      <a:ext cx="5943600" cy="2800985"/>
+                      <a:ext cx="4349806" cy="2074058"/>
                     </a:xfrm>
                     <a:prstGeom prst="rect">
                       <a:avLst/>
@@ -524,7 +1733,184 @@
         </w:drawing>
       </w:r>
     </w:p>
-    <w:p/>
+    <w:p>
+      <w:pPr>
+        <w:rPr>
+          <w:rFonts w:ascii="Times New Roman" w:hAnsi="Times New Roman" w:cs="Times New Roman"/>
+          <w:sz w:val="24"/>
+          <w:szCs w:val="24"/>
+        </w:rPr>
+      </w:pPr>
+    </w:p>
+    <w:p>
+      <w:pPr>
+        <w:ind w:left="1080"/>
+        <w:rPr>
+          <w:rFonts w:ascii="Times New Roman" w:hAnsi="Times New Roman" w:cs="Times New Roman"/>
+          <w:sz w:val="24"/>
+          <w:szCs w:val="24"/>
+        </w:rPr>
+      </w:pPr>
+      <w:r>
+        <w:rPr>
+          <w:rFonts w:ascii="Times New Roman" w:hAnsi="Times New Roman" w:cs="Times New Roman"/>
+          <w:sz w:val="24"/>
+          <w:szCs w:val="24"/>
+        </w:rPr>
+        <w:t>To add a new category, insert all the required information and press Add.</w:t>
+      </w:r>
+      <w:r>
+        <w:rPr>
+          <w:rFonts w:ascii="Times New Roman" w:hAnsi="Times New Roman" w:cs="Times New Roman"/>
+          <w:noProof/>
+          <w:sz w:val="24"/>
+          <w:szCs w:val="24"/>
+        </w:rPr>
+        <w:t xml:space="preserve"> </w:t>
+      </w:r>
+      <w:r>
+        <w:rPr>
+          <w:rFonts w:ascii="Times New Roman" w:hAnsi="Times New Roman" w:cs="Times New Roman"/>
+          <w:noProof/>
+          <w:sz w:val="24"/>
+          <w:szCs w:val="24"/>
+        </w:rPr>
+        <w:drawing>
+          <wp:inline distT="0" distB="0" distL="0" distR="0" wp14:anchorId="413B7489" wp14:editId="6B07D63C">
+            <wp:extent cx="4527431" cy="2133600"/>
+            <wp:effectExtent l="0" t="0" r="6985" b="0"/>
+            <wp:docPr id="7" name="Picture 7"/>
+            <wp:cNvGraphicFramePr>
+              <a:graphicFrameLocks xmlns:a="http://schemas.openxmlformats.org/drawingml/2006/main" noChangeAspect="1"/>
+            </wp:cNvGraphicFramePr>
+            <a:graphic xmlns:a="http://schemas.openxmlformats.org/drawingml/2006/main">
+              <a:graphicData uri="http://schemas.openxmlformats.org/drawingml/2006/picture">
+                <pic:pic xmlns:pic="http://schemas.openxmlformats.org/drawingml/2006/picture">
+                  <pic:nvPicPr>
+                    <pic:cNvPr id="1" name=""/>
+                    <pic:cNvPicPr/>
+                  </pic:nvPicPr>
+                  <pic:blipFill>
+                    <a:blip r:embed="rId12"/>
+                    <a:stretch>
+                      <a:fillRect/>
+                    </a:stretch>
+                  </pic:blipFill>
+                  <pic:spPr>
+                    <a:xfrm>
+                      <a:off x="0" y="0"/>
+                      <a:ext cx="4577732" cy="2157305"/>
+                    </a:xfrm>
+                    <a:prstGeom prst="rect">
+                      <a:avLst/>
+                    </a:prstGeom>
+                  </pic:spPr>
+                </pic:pic>
+              </a:graphicData>
+            </a:graphic>
+          </wp:inline>
+        </w:drawing>
+      </w:r>
+    </w:p>
+    <w:p>
+      <w:pPr>
+        <w:rPr>
+          <w:rFonts w:ascii="Times New Roman" w:hAnsi="Times New Roman" w:cs="Times New Roman"/>
+          <w:sz w:val="24"/>
+          <w:szCs w:val="24"/>
+        </w:rPr>
+      </w:pPr>
+    </w:p>
+    <w:p>
+      <w:pPr>
+        <w:ind w:left="360" w:firstLine="720"/>
+        <w:rPr>
+          <w:rFonts w:ascii="Times New Roman" w:hAnsi="Times New Roman" w:cs="Times New Roman"/>
+          <w:color w:val="FF0000"/>
+          <w:sz w:val="24"/>
+          <w:szCs w:val="24"/>
+        </w:rPr>
+      </w:pPr>
+      <w:r>
+        <w:rPr>
+          <w:rFonts w:ascii="Times New Roman" w:hAnsi="Times New Roman" w:cs="Times New Roman"/>
+          <w:color w:val="FF0000"/>
+          <w:sz w:val="24"/>
+          <w:szCs w:val="24"/>
+        </w:rPr>
+        <w:t>Note:</w:t>
+      </w:r>
+    </w:p>
+    <w:p>
+      <w:pPr>
+        <w:ind w:left="360" w:firstLine="720"/>
+        <w:rPr>
+          <w:rFonts w:ascii="Times New Roman" w:hAnsi="Times New Roman" w:cs="Times New Roman"/>
+          <w:color w:val="FF0000"/>
+          <w:sz w:val="24"/>
+          <w:szCs w:val="24"/>
+        </w:rPr>
+      </w:pPr>
+      <w:r>
+        <w:rPr>
+          <w:rFonts w:ascii="Times New Roman" w:hAnsi="Times New Roman" w:cs="Times New Roman"/>
+          <w:color w:val="FF0000"/>
+          <w:sz w:val="24"/>
+          <w:szCs w:val="24"/>
+        </w:rPr>
+        <w:t>*Name cannot include a first letter that is similar to any other category</w:t>
+      </w:r>
+    </w:p>
+    <w:p>
+      <w:pPr>
+        <w:ind w:left="360" w:firstLine="720"/>
+        <w:rPr>
+          <w:rFonts w:ascii="Times New Roman" w:hAnsi="Times New Roman" w:cs="Times New Roman"/>
+          <w:color w:val="FF0000"/>
+          <w:sz w:val="24"/>
+          <w:szCs w:val="24"/>
+        </w:rPr>
+      </w:pPr>
+      <w:r>
+        <w:rPr>
+          <w:rFonts w:ascii="Times New Roman" w:hAnsi="Times New Roman" w:cs="Times New Roman"/>
+          <w:color w:val="FF0000"/>
+          <w:sz w:val="24"/>
+          <w:szCs w:val="24"/>
+        </w:rPr>
+        <w:t>*Weight and # of Assessments HAVE to be numbers</w:t>
+      </w:r>
+    </w:p>
+    <w:p>
+      <w:pPr>
+        <w:ind w:left="360" w:firstLine="720"/>
+        <w:rPr>
+          <w:rFonts w:ascii="Times New Roman" w:hAnsi="Times New Roman" w:cs="Times New Roman"/>
+          <w:color w:val="FF0000"/>
+          <w:sz w:val="24"/>
+          <w:szCs w:val="24"/>
+        </w:rPr>
+      </w:pPr>
+      <w:r>
+        <w:rPr>
+          <w:rFonts w:ascii="Times New Roman" w:hAnsi="Times New Roman" w:cs="Times New Roman"/>
+          <w:color w:val="FF0000"/>
+          <w:sz w:val="24"/>
+          <w:szCs w:val="24"/>
+        </w:rPr>
+        <w:t>*Sum of Weight cannot exceed 100</w:t>
+      </w:r>
+    </w:p>
+    <w:p>
+      <w:pPr>
+        <w:rPr>
+          <w:rFonts w:ascii="Times New Roman" w:hAnsi="Times New Roman" w:cs="Times New Roman"/>
+          <w:color w:val="FF0000"/>
+          <w:sz w:val="18"/>
+          <w:szCs w:val="18"/>
+        </w:rPr>
+      </w:pPr>
+    </w:p>
     <w:sectPr>
       <w:pgSz w:w="12240" w:h="15840"/>
       <w:pgMar w:top="1440" w:right="1440" w:bottom="1440" w:left="1440" w:header="708" w:footer="708" w:gutter="0"/>
@@ -533,6 +1919,499 @@
     </w:sectPr>
   </w:body>
 </w:document>
+</file>
+
+<file path=word/numbering.xml><?xml version="1.0" encoding="utf-8"?>
+<w:numbering xmlns:wpc="http://schemas.microsoft.com/office/word/2010/wordprocessingCanvas" xmlns:cx="http://schemas.microsoft.com/office/drawing/2014/chartex" xmlns:cx1="http://schemas.microsoft.com/office/drawing/2015/9/8/chartex" xmlns:cx2="http://schemas.microsoft.com/office/drawing/2015/10/21/chartex" xmlns:cx3="http://schemas.microsoft.com/office/drawing/2016/5/9/chartex" xmlns:cx4="http://schemas.microsoft.com/office/drawing/2016/5/10/chartex" xmlns:cx5="http://schemas.microsoft.com/office/drawing/2016/5/11/chartex" xmlns:cx6="http://schemas.microsoft.com/office/drawing/2016/5/12/chartex" xmlns:cx7="http://schemas.microsoft.com/office/drawing/2016/5/13/chartex" xmlns:cx8="http://schemas.microsoft.com/office/drawing/2016/5/14/chartex" xmlns:mc="http://schemas.openxmlformats.org/markup-compatibility/2006" xmlns:aink="http://schemas.microsoft.com/office/drawing/2016/ink" xmlns:am3d="http://schemas.microsoft.com/office/drawing/2017/model3d" xmlns:o="urn:schemas-microsoft-com:office:office" xmlns:r="http://schemas.openxmlformats.org/officeDocument/2006/relationships" xmlns:m="http://schemas.openxmlformats.org/officeDocument/2006/math" xmlns:v="urn:schemas-microsoft-com:vml" xmlns:wp14="http://schemas.microsoft.com/office/word/2010/wordprocessingDrawing" xmlns:wp="http://schemas.openxmlformats.org/drawingml/2006/wordprocessingDrawing" xmlns:w10="urn:schemas-microsoft-com:office:word" xmlns:w="http://schemas.openxmlformats.org/wordprocessingml/2006/main" xmlns:w14="http://schemas.microsoft.com/office/word/2010/wordml" xmlns:w15="http://schemas.microsoft.com/office/word/2012/wordml" xmlns:w16cid="http://schemas.microsoft.com/office/word/2016/wordml/cid" xmlns:w16se="http://schemas.microsoft.com/office/word/2015/wordml/symex" xmlns:wpg="http://schemas.microsoft.com/office/word/2010/wordprocessingGroup" xmlns:wpi="http://schemas.microsoft.com/office/word/2010/wordprocessingInk" xmlns:wne="http://schemas.microsoft.com/office/word/2006/wordml" xmlns:wps="http://schemas.microsoft.com/office/word/2010/wordprocessingShape" mc:Ignorable="w14 w15 w16se w16cid wp14">
+  <w:abstractNum w:abstractNumId="0" w15:restartNumberingAfterBreak="0">
+    <w:nsid w:val="15173DFF"/>
+    <w:multiLevelType w:val="multilevel"/>
+    <w:tmpl w:val="04090021"/>
+    <w:lvl w:ilvl="0">
+      <w:start w:val="1"/>
+      <w:numFmt w:val="bullet"/>
+      <w:lvlText w:val=""/>
+      <w:lvlJc w:val="left"/>
+      <w:pPr>
+        <w:ind w:left="360" w:hanging="360"/>
+      </w:pPr>
+      <w:rPr>
+        <w:rFonts w:ascii="Wingdings" w:hAnsi="Wingdings" w:hint="default"/>
+      </w:rPr>
+    </w:lvl>
+    <w:lvl w:ilvl="1">
+      <w:start w:val="1"/>
+      <w:numFmt w:val="bullet"/>
+      <w:lvlText w:val=""/>
+      <w:lvlJc w:val="left"/>
+      <w:pPr>
+        <w:ind w:left="720" w:hanging="360"/>
+      </w:pPr>
+      <w:rPr>
+        <w:rFonts w:ascii="Wingdings" w:hAnsi="Wingdings" w:hint="default"/>
+      </w:rPr>
+    </w:lvl>
+    <w:lvl w:ilvl="2">
+      <w:start w:val="1"/>
+      <w:numFmt w:val="bullet"/>
+      <w:lvlText w:val=""/>
+      <w:lvlJc w:val="left"/>
+      <w:pPr>
+        <w:ind w:left="1080" w:hanging="360"/>
+      </w:pPr>
+      <w:rPr>
+        <w:rFonts w:ascii="Wingdings" w:hAnsi="Wingdings" w:hint="default"/>
+      </w:rPr>
+    </w:lvl>
+    <w:lvl w:ilvl="3">
+      <w:start w:val="1"/>
+      <w:numFmt w:val="bullet"/>
+      <w:lvlText w:val=""/>
+      <w:lvlJc w:val="left"/>
+      <w:pPr>
+        <w:ind w:left="1440" w:hanging="360"/>
+      </w:pPr>
+      <w:rPr>
+        <w:rFonts w:ascii="Symbol" w:hAnsi="Symbol" w:hint="default"/>
+      </w:rPr>
+    </w:lvl>
+    <w:lvl w:ilvl="4">
+      <w:start w:val="1"/>
+      <w:numFmt w:val="bullet"/>
+      <w:lvlText w:val=""/>
+      <w:lvlJc w:val="left"/>
+      <w:pPr>
+        <w:ind w:left="1800" w:hanging="360"/>
+      </w:pPr>
+      <w:rPr>
+        <w:rFonts w:ascii="Symbol" w:hAnsi="Symbol" w:hint="default"/>
+      </w:rPr>
+    </w:lvl>
+    <w:lvl w:ilvl="5">
+      <w:start w:val="1"/>
+      <w:numFmt w:val="bullet"/>
+      <w:lvlText w:val=""/>
+      <w:lvlJc w:val="left"/>
+      <w:pPr>
+        <w:ind w:left="2160" w:hanging="360"/>
+      </w:pPr>
+      <w:rPr>
+        <w:rFonts w:ascii="Wingdings" w:hAnsi="Wingdings" w:hint="default"/>
+      </w:rPr>
+    </w:lvl>
+    <w:lvl w:ilvl="6">
+      <w:start w:val="1"/>
+      <w:numFmt w:val="bullet"/>
+      <w:lvlText w:val=""/>
+      <w:lvlJc w:val="left"/>
+      <w:pPr>
+        <w:ind w:left="2520" w:hanging="360"/>
+      </w:pPr>
+      <w:rPr>
+        <w:rFonts w:ascii="Wingdings" w:hAnsi="Wingdings" w:hint="default"/>
+      </w:rPr>
+    </w:lvl>
+    <w:lvl w:ilvl="7">
+      <w:start w:val="1"/>
+      <w:numFmt w:val="bullet"/>
+      <w:lvlText w:val=""/>
+      <w:lvlJc w:val="left"/>
+      <w:pPr>
+        <w:ind w:left="2880" w:hanging="360"/>
+      </w:pPr>
+      <w:rPr>
+        <w:rFonts w:ascii="Symbol" w:hAnsi="Symbol" w:hint="default"/>
+      </w:rPr>
+    </w:lvl>
+    <w:lvl w:ilvl="8">
+      <w:start w:val="1"/>
+      <w:numFmt w:val="bullet"/>
+      <w:lvlText w:val=""/>
+      <w:lvlJc w:val="left"/>
+      <w:pPr>
+        <w:ind w:left="3240" w:hanging="360"/>
+      </w:pPr>
+      <w:rPr>
+        <w:rFonts w:ascii="Symbol" w:hAnsi="Symbol" w:hint="default"/>
+      </w:rPr>
+    </w:lvl>
+  </w:abstractNum>
+  <w:abstractNum w:abstractNumId="1" w15:restartNumberingAfterBreak="0">
+    <w:nsid w:val="1D502FE2"/>
+    <w:multiLevelType w:val="multilevel"/>
+    <w:tmpl w:val="4A9A43FE"/>
+    <w:lvl w:ilvl="0">
+      <w:start w:val="1"/>
+      <w:numFmt w:val="decimal"/>
+      <w:lvlText w:val="%1"/>
+      <w:lvlJc w:val="left"/>
+      <w:pPr>
+        <w:ind w:left="1080" w:hanging="720"/>
+      </w:pPr>
+      <w:rPr>
+        <w:rFonts w:hint="default"/>
+      </w:rPr>
+    </w:lvl>
+    <w:lvl w:ilvl="1">
+      <w:start w:val="1"/>
+      <w:numFmt w:val="decimal"/>
+      <w:isLgl/>
+      <w:lvlText w:val="%1.%2"/>
+      <w:lvlJc w:val="left"/>
+      <w:pPr>
+        <w:ind w:left="2160" w:hanging="1080"/>
+      </w:pPr>
+      <w:rPr>
+        <w:rFonts w:hint="default"/>
+      </w:rPr>
+    </w:lvl>
+    <w:lvl w:ilvl="2">
+      <w:start w:val="1"/>
+      <w:numFmt w:val="decimal"/>
+      <w:isLgl/>
+      <w:lvlText w:val="%1.%2.%3"/>
+      <w:lvlJc w:val="left"/>
+      <w:pPr>
+        <w:ind w:left="2880" w:hanging="1080"/>
+      </w:pPr>
+      <w:rPr>
+        <w:rFonts w:hint="default"/>
+      </w:rPr>
+    </w:lvl>
+    <w:lvl w:ilvl="3">
+      <w:start w:val="1"/>
+      <w:numFmt w:val="decimal"/>
+      <w:isLgl/>
+      <w:lvlText w:val="%1.%2.%3.%4"/>
+      <w:lvlJc w:val="left"/>
+      <w:pPr>
+        <w:ind w:left="3600" w:hanging="1080"/>
+      </w:pPr>
+      <w:rPr>
+        <w:rFonts w:hint="default"/>
+      </w:rPr>
+    </w:lvl>
+    <w:lvl w:ilvl="4">
+      <w:start w:val="1"/>
+      <w:numFmt w:val="decimal"/>
+      <w:isLgl/>
+      <w:lvlText w:val="%1.%2.%3.%4.%5"/>
+      <w:lvlJc w:val="left"/>
+      <w:pPr>
+        <w:ind w:left="4320" w:hanging="1080"/>
+      </w:pPr>
+      <w:rPr>
+        <w:rFonts w:hint="default"/>
+      </w:rPr>
+    </w:lvl>
+    <w:lvl w:ilvl="5">
+      <w:start w:val="1"/>
+      <w:numFmt w:val="decimal"/>
+      <w:isLgl/>
+      <w:lvlText w:val="%1.%2.%3.%4.%5.%6"/>
+      <w:lvlJc w:val="left"/>
+      <w:pPr>
+        <w:ind w:left="5400" w:hanging="1440"/>
+      </w:pPr>
+      <w:rPr>
+        <w:rFonts w:hint="default"/>
+      </w:rPr>
+    </w:lvl>
+    <w:lvl w:ilvl="6">
+      <w:start w:val="1"/>
+      <w:numFmt w:val="decimal"/>
+      <w:isLgl/>
+      <w:lvlText w:val="%1.%2.%3.%4.%5.%6.%7"/>
+      <w:lvlJc w:val="left"/>
+      <w:pPr>
+        <w:ind w:left="6120" w:hanging="1440"/>
+      </w:pPr>
+      <w:rPr>
+        <w:rFonts w:hint="default"/>
+      </w:rPr>
+    </w:lvl>
+    <w:lvl w:ilvl="7">
+      <w:start w:val="1"/>
+      <w:numFmt w:val="decimal"/>
+      <w:isLgl/>
+      <w:lvlText w:val="%1.%2.%3.%4.%5.%6.%7.%8"/>
+      <w:lvlJc w:val="left"/>
+      <w:pPr>
+        <w:ind w:left="7200" w:hanging="1800"/>
+      </w:pPr>
+      <w:rPr>
+        <w:rFonts w:hint="default"/>
+      </w:rPr>
+    </w:lvl>
+    <w:lvl w:ilvl="8">
+      <w:start w:val="1"/>
+      <w:numFmt w:val="decimal"/>
+      <w:isLgl/>
+      <w:lvlText w:val="%1.%2.%3.%4.%5.%6.%7.%8.%9"/>
+      <w:lvlJc w:val="left"/>
+      <w:pPr>
+        <w:ind w:left="8280" w:hanging="2160"/>
+      </w:pPr>
+      <w:rPr>
+        <w:rFonts w:hint="default"/>
+      </w:rPr>
+    </w:lvl>
+  </w:abstractNum>
+  <w:abstractNum w:abstractNumId="2" w15:restartNumberingAfterBreak="0">
+    <w:nsid w:val="78F775CA"/>
+    <w:multiLevelType w:val="multilevel"/>
+    <w:tmpl w:val="4A9A43FE"/>
+    <w:lvl w:ilvl="0">
+      <w:start w:val="1"/>
+      <w:numFmt w:val="decimal"/>
+      <w:lvlText w:val="%1"/>
+      <w:lvlJc w:val="left"/>
+      <w:pPr>
+        <w:ind w:left="1080" w:hanging="720"/>
+      </w:pPr>
+      <w:rPr>
+        <w:rFonts w:hint="default"/>
+      </w:rPr>
+    </w:lvl>
+    <w:lvl w:ilvl="1">
+      <w:start w:val="1"/>
+      <w:numFmt w:val="decimal"/>
+      <w:isLgl/>
+      <w:lvlText w:val="%1.%2"/>
+      <w:lvlJc w:val="left"/>
+      <w:pPr>
+        <w:ind w:left="2160" w:hanging="1080"/>
+      </w:pPr>
+      <w:rPr>
+        <w:rFonts w:hint="default"/>
+      </w:rPr>
+    </w:lvl>
+    <w:lvl w:ilvl="2">
+      <w:start w:val="1"/>
+      <w:numFmt w:val="decimal"/>
+      <w:isLgl/>
+      <w:lvlText w:val="%1.%2.%3"/>
+      <w:lvlJc w:val="left"/>
+      <w:pPr>
+        <w:ind w:left="2880" w:hanging="1080"/>
+      </w:pPr>
+      <w:rPr>
+        <w:rFonts w:hint="default"/>
+      </w:rPr>
+    </w:lvl>
+    <w:lvl w:ilvl="3">
+      <w:start w:val="1"/>
+      <w:numFmt w:val="decimal"/>
+      <w:isLgl/>
+      <w:lvlText w:val="%1.%2.%3.%4"/>
+      <w:lvlJc w:val="left"/>
+      <w:pPr>
+        <w:ind w:left="3600" w:hanging="1080"/>
+      </w:pPr>
+      <w:rPr>
+        <w:rFonts w:hint="default"/>
+      </w:rPr>
+    </w:lvl>
+    <w:lvl w:ilvl="4">
+      <w:start w:val="1"/>
+      <w:numFmt w:val="decimal"/>
+      <w:isLgl/>
+      <w:lvlText w:val="%1.%2.%3.%4.%5"/>
+      <w:lvlJc w:val="left"/>
+      <w:pPr>
+        <w:ind w:left="4320" w:hanging="1080"/>
+      </w:pPr>
+      <w:rPr>
+        <w:rFonts w:hint="default"/>
+      </w:rPr>
+    </w:lvl>
+    <w:lvl w:ilvl="5">
+      <w:start w:val="1"/>
+      <w:numFmt w:val="decimal"/>
+      <w:isLgl/>
+      <w:lvlText w:val="%1.%2.%3.%4.%5.%6"/>
+      <w:lvlJc w:val="left"/>
+      <w:pPr>
+        <w:ind w:left="5400" w:hanging="1440"/>
+      </w:pPr>
+      <w:rPr>
+        <w:rFonts w:hint="default"/>
+      </w:rPr>
+    </w:lvl>
+    <w:lvl w:ilvl="6">
+      <w:start w:val="1"/>
+      <w:numFmt w:val="decimal"/>
+      <w:isLgl/>
+      <w:lvlText w:val="%1.%2.%3.%4.%5.%6.%7"/>
+      <w:lvlJc w:val="left"/>
+      <w:pPr>
+        <w:ind w:left="6120" w:hanging="1440"/>
+      </w:pPr>
+      <w:rPr>
+        <w:rFonts w:hint="default"/>
+      </w:rPr>
+    </w:lvl>
+    <w:lvl w:ilvl="7">
+      <w:start w:val="1"/>
+      <w:numFmt w:val="decimal"/>
+      <w:isLgl/>
+      <w:lvlText w:val="%1.%2.%3.%4.%5.%6.%7.%8"/>
+      <w:lvlJc w:val="left"/>
+      <w:pPr>
+        <w:ind w:left="7200" w:hanging="1800"/>
+      </w:pPr>
+      <w:rPr>
+        <w:rFonts w:hint="default"/>
+      </w:rPr>
+    </w:lvl>
+    <w:lvl w:ilvl="8">
+      <w:start w:val="1"/>
+      <w:numFmt w:val="decimal"/>
+      <w:isLgl/>
+      <w:lvlText w:val="%1.%2.%3.%4.%5.%6.%7.%8.%9"/>
+      <w:lvlJc w:val="left"/>
+      <w:pPr>
+        <w:ind w:left="8280" w:hanging="2160"/>
+      </w:pPr>
+      <w:rPr>
+        <w:rFonts w:hint="default"/>
+      </w:rPr>
+    </w:lvl>
+  </w:abstractNum>
+  <w:abstractNum w:abstractNumId="3" w15:restartNumberingAfterBreak="0">
+    <w:nsid w:val="7C077913"/>
+    <w:multiLevelType w:val="multilevel"/>
+    <w:tmpl w:val="4A9A43FE"/>
+    <w:lvl w:ilvl="0">
+      <w:start w:val="1"/>
+      <w:numFmt w:val="decimal"/>
+      <w:lvlText w:val="%1"/>
+      <w:lvlJc w:val="left"/>
+      <w:pPr>
+        <w:ind w:left="1080" w:hanging="720"/>
+      </w:pPr>
+      <w:rPr>
+        <w:rFonts w:hint="default"/>
+      </w:rPr>
+    </w:lvl>
+    <w:lvl w:ilvl="1">
+      <w:start w:val="1"/>
+      <w:numFmt w:val="decimal"/>
+      <w:isLgl/>
+      <w:lvlText w:val="%1.%2"/>
+      <w:lvlJc w:val="left"/>
+      <w:pPr>
+        <w:ind w:left="2160" w:hanging="1080"/>
+      </w:pPr>
+      <w:rPr>
+        <w:rFonts w:hint="default"/>
+      </w:rPr>
+    </w:lvl>
+    <w:lvl w:ilvl="2">
+      <w:start w:val="1"/>
+      <w:numFmt w:val="decimal"/>
+      <w:isLgl/>
+      <w:lvlText w:val="%1.%2.%3"/>
+      <w:lvlJc w:val="left"/>
+      <w:pPr>
+        <w:ind w:left="2880" w:hanging="1080"/>
+      </w:pPr>
+      <w:rPr>
+        <w:rFonts w:hint="default"/>
+      </w:rPr>
+    </w:lvl>
+    <w:lvl w:ilvl="3">
+      <w:start w:val="1"/>
+      <w:numFmt w:val="decimal"/>
+      <w:isLgl/>
+      <w:lvlText w:val="%1.%2.%3.%4"/>
+      <w:lvlJc w:val="left"/>
+      <w:pPr>
+        <w:ind w:left="3600" w:hanging="1080"/>
+      </w:pPr>
+      <w:rPr>
+        <w:rFonts w:hint="default"/>
+      </w:rPr>
+    </w:lvl>
+    <w:lvl w:ilvl="4">
+      <w:start w:val="1"/>
+      <w:numFmt w:val="decimal"/>
+      <w:isLgl/>
+      <w:lvlText w:val="%1.%2.%3.%4.%5"/>
+      <w:lvlJc w:val="left"/>
+      <w:pPr>
+        <w:ind w:left="4320" w:hanging="1080"/>
+      </w:pPr>
+      <w:rPr>
+        <w:rFonts w:hint="default"/>
+      </w:rPr>
+    </w:lvl>
+    <w:lvl w:ilvl="5">
+      <w:start w:val="1"/>
+      <w:numFmt w:val="decimal"/>
+      <w:isLgl/>
+      <w:lvlText w:val="%1.%2.%3.%4.%5.%6"/>
+      <w:lvlJc w:val="left"/>
+      <w:pPr>
+        <w:ind w:left="5400" w:hanging="1440"/>
+      </w:pPr>
+      <w:rPr>
+        <w:rFonts w:hint="default"/>
+      </w:rPr>
+    </w:lvl>
+    <w:lvl w:ilvl="6">
+      <w:start w:val="1"/>
+      <w:numFmt w:val="decimal"/>
+      <w:isLgl/>
+      <w:lvlText w:val="%1.%2.%3.%4.%5.%6.%7"/>
+      <w:lvlJc w:val="left"/>
+      <w:pPr>
+        <w:ind w:left="6120" w:hanging="1440"/>
+      </w:pPr>
+      <w:rPr>
+        <w:rFonts w:hint="default"/>
+      </w:rPr>
+    </w:lvl>
+    <w:lvl w:ilvl="7">
+      <w:start w:val="1"/>
+      <w:numFmt w:val="decimal"/>
+      <w:isLgl/>
+      <w:lvlText w:val="%1.%2.%3.%4.%5.%6.%7.%8"/>
+      <w:lvlJc w:val="left"/>
+      <w:pPr>
+        <w:ind w:left="7200" w:hanging="1800"/>
+      </w:pPr>
+      <w:rPr>
+        <w:rFonts w:hint="default"/>
+      </w:rPr>
+    </w:lvl>
+    <w:lvl w:ilvl="8">
+      <w:start w:val="1"/>
+      <w:numFmt w:val="decimal"/>
+      <w:isLgl/>
+      <w:lvlText w:val="%1.%2.%3.%4.%5.%6.%7.%8.%9"/>
+      <w:lvlJc w:val="left"/>
+      <w:pPr>
+        <w:ind w:left="8280" w:hanging="2160"/>
+      </w:pPr>
+      <w:rPr>
+        <w:rFonts w:hint="default"/>
+      </w:rPr>
+    </w:lvl>
+  </w:abstractNum>
+  <w:num w:numId="1">
+    <w:abstractNumId w:val="2"/>
+  </w:num>
+  <w:num w:numId="2">
+    <w:abstractNumId w:val="0"/>
+  </w:num>
+  <w:num w:numId="3">
+    <w:abstractNumId w:val="3"/>
+  </w:num>
+  <w:num w:numId="4">
+    <w:abstractNumId w:val="1"/>
+  </w:num>
+</w:numbering>
 </file>
 
 <file path=word/styles.xml><?xml version="1.0" encoding="utf-8"?>
@@ -961,6 +2840,17 @@
     <w:semiHidden/>
     <w:unhideWhenUsed/>
   </w:style>
+  <w:style w:type="paragraph" w:styleId="ListParagraph">
+    <w:name w:val="List Paragraph"/>
+    <w:basedOn w:val="Normal"/>
+    <w:uiPriority w:val="34"/>
+    <w:qFormat/>
+    <w:rsid w:val="00156A97"/>
+    <w:pPr>
+      <w:ind w:left="720"/>
+      <w:contextualSpacing/>
+    </w:pPr>
+  </w:style>
 </w:styles>
 </file>
 

</xml_diff>

<commit_message>
Updated user guide and converted it to pdf
</commit_message>
<xml_diff>
--- a/TeamProjectUserGuide.docx
+++ b/TeamProjectUserGuide.docx
@@ -2,295 +2,616 @@
 <file path=word/document.xml><?xml version="1.0" encoding="utf-8"?>
 <w:document xmlns:wpc="http://schemas.microsoft.com/office/word/2010/wordprocessingCanvas" xmlns:cx="http://schemas.microsoft.com/office/drawing/2014/chartex" xmlns:cx1="http://schemas.microsoft.com/office/drawing/2015/9/8/chartex" xmlns:cx2="http://schemas.microsoft.com/office/drawing/2015/10/21/chartex" xmlns:cx3="http://schemas.microsoft.com/office/drawing/2016/5/9/chartex" xmlns:cx4="http://schemas.microsoft.com/office/drawing/2016/5/10/chartex" xmlns:cx5="http://schemas.microsoft.com/office/drawing/2016/5/11/chartex" xmlns:cx6="http://schemas.microsoft.com/office/drawing/2016/5/12/chartex" xmlns:cx7="http://schemas.microsoft.com/office/drawing/2016/5/13/chartex" xmlns:cx8="http://schemas.microsoft.com/office/drawing/2016/5/14/chartex" xmlns:mc="http://schemas.openxmlformats.org/markup-compatibility/2006" xmlns:aink="http://schemas.microsoft.com/office/drawing/2016/ink" xmlns:am3d="http://schemas.microsoft.com/office/drawing/2017/model3d" xmlns:o="urn:schemas-microsoft-com:office:office" xmlns:r="http://schemas.openxmlformats.org/officeDocument/2006/relationships" xmlns:m="http://schemas.openxmlformats.org/officeDocument/2006/math" xmlns:v="urn:schemas-microsoft-com:vml" xmlns:wp14="http://schemas.microsoft.com/office/word/2010/wordprocessingDrawing" xmlns:wp="http://schemas.openxmlformats.org/drawingml/2006/wordprocessingDrawing" xmlns:w10="urn:schemas-microsoft-com:office:word" xmlns:w="http://schemas.openxmlformats.org/wordprocessingml/2006/main" xmlns:w14="http://schemas.microsoft.com/office/word/2010/wordml" xmlns:w15="http://schemas.microsoft.com/office/word/2012/wordml" xmlns:w16cid="http://schemas.microsoft.com/office/word/2016/wordml/cid" xmlns:w16se="http://schemas.microsoft.com/office/word/2015/wordml/symex" xmlns:wpg="http://schemas.microsoft.com/office/word/2010/wordprocessingGroup" xmlns:wpi="http://schemas.microsoft.com/office/word/2010/wordprocessingInk" xmlns:wne="http://schemas.microsoft.com/office/word/2006/wordml" xmlns:wps="http://schemas.microsoft.com/office/word/2010/wordprocessingShape" mc:Ignorable="w14 w15 w16se w16cid wp14">
   <w:body>
-    <w:p>
-      <w:pPr>
-        <w:jc w:val="center"/>
-        <w:rPr>
-          <w:rFonts w:ascii="Times New Roman" w:hAnsi="Times New Roman" w:cs="Times New Roman"/>
-          <w:sz w:val="56"/>
-          <w:szCs w:val="56"/>
-          <w:lang w:val="en-US"/>
-        </w:rPr>
-      </w:pPr>
-    </w:p>
-    <w:p>
-      <w:pPr>
-        <w:jc w:val="center"/>
-        <w:rPr>
-          <w:rFonts w:ascii="Times New Roman" w:hAnsi="Times New Roman" w:cs="Times New Roman"/>
-          <w:sz w:val="56"/>
-          <w:szCs w:val="56"/>
-          <w:lang w:val="en-US"/>
-        </w:rPr>
-      </w:pPr>
-    </w:p>
-    <w:p>
-      <w:pPr>
-        <w:jc w:val="center"/>
-        <w:rPr>
-          <w:rFonts w:ascii="Times New Roman" w:hAnsi="Times New Roman" w:cs="Times New Roman"/>
-          <w:sz w:val="56"/>
-          <w:szCs w:val="56"/>
-          <w:lang w:val="en-US"/>
-        </w:rPr>
-      </w:pPr>
-    </w:p>
-    <w:p>
-      <w:pPr>
-        <w:jc w:val="center"/>
-        <w:rPr>
-          <w:rFonts w:ascii="Times New Roman" w:hAnsi="Times New Roman" w:cs="Times New Roman"/>
-          <w:sz w:val="56"/>
-          <w:szCs w:val="56"/>
-          <w:lang w:val="en-US"/>
-        </w:rPr>
-      </w:pPr>
-    </w:p>
-    <w:p>
-      <w:pPr>
-        <w:jc w:val="center"/>
-        <w:rPr>
-          <w:rFonts w:ascii="Times New Roman" w:hAnsi="Times New Roman" w:cs="Times New Roman"/>
-          <w:sz w:val="56"/>
-          <w:szCs w:val="56"/>
-          <w:lang w:val="en-US"/>
-        </w:rPr>
-      </w:pPr>
-      <w:r>
-        <w:rPr>
-          <w:rFonts w:ascii="Times New Roman" w:hAnsi="Times New Roman" w:cs="Times New Roman"/>
-          <w:sz w:val="56"/>
-          <w:szCs w:val="56"/>
-          <w:lang w:val="en-US"/>
-        </w:rPr>
-        <w:t>User Guide</w:t>
-      </w:r>
-    </w:p>
-    <w:p>
-      <w:pPr>
-        <w:jc w:val="center"/>
+    <w:sdt>
+      <w:sdtPr>
+        <w:id w:val="1782612937"/>
+        <w:docPartObj>
+          <w:docPartGallery w:val="Cover Pages"/>
+          <w:docPartUnique/>
+        </w:docPartObj>
+      </w:sdtPr>
+      <w:sdtEndPr>
         <w:rPr>
           <w:rFonts w:ascii="Times New Roman" w:hAnsi="Times New Roman" w:cs="Times New Roman"/>
           <w:sz w:val="44"/>
           <w:szCs w:val="44"/>
-          <w:lang w:val="en-US"/>
-        </w:rPr>
-      </w:pPr>
-      <w:r>
-        <w:rPr>
-          <w:rFonts w:ascii="Times New Roman" w:hAnsi="Times New Roman" w:cs="Times New Roman"/>
-          <w:sz w:val="44"/>
-          <w:szCs w:val="44"/>
-          <w:lang w:val="en-US"/>
-        </w:rPr>
-        <w:t>Grading System Application</w:t>
-      </w:r>
-    </w:p>
-    <w:p>
-      <w:pPr>
-        <w:jc w:val="center"/>
-        <w:rPr>
-          <w:rFonts w:ascii="Times New Roman" w:hAnsi="Times New Roman" w:cs="Times New Roman"/>
-          <w:sz w:val="56"/>
-          <w:szCs w:val="56"/>
-          <w:lang w:val="en-US"/>
-        </w:rPr>
-      </w:pPr>
-    </w:p>
-    <w:p>
-      <w:pPr>
-        <w:jc w:val="center"/>
-        <w:rPr>
-          <w:rFonts w:ascii="Times New Roman" w:hAnsi="Times New Roman" w:cs="Times New Roman"/>
-          <w:sz w:val="36"/>
-          <w:szCs w:val="36"/>
-          <w:lang w:val="en-US"/>
-        </w:rPr>
-      </w:pPr>
-    </w:p>
-    <w:p>
-      <w:pPr>
-        <w:jc w:val="center"/>
-        <w:rPr>
-          <w:rFonts w:ascii="Times New Roman" w:hAnsi="Times New Roman" w:cs="Times New Roman"/>
-          <w:sz w:val="36"/>
-          <w:szCs w:val="36"/>
-          <w:lang w:val="en-US"/>
-        </w:rPr>
-      </w:pPr>
-    </w:p>
-    <w:p>
-      <w:pPr>
-        <w:jc w:val="center"/>
-        <w:rPr>
-          <w:rFonts w:ascii="Times New Roman" w:hAnsi="Times New Roman" w:cs="Times New Roman"/>
-          <w:sz w:val="36"/>
-          <w:szCs w:val="36"/>
-          <w:lang w:val="en-US"/>
-        </w:rPr>
-      </w:pPr>
-    </w:p>
-    <w:p>
-      <w:pPr>
-        <w:jc w:val="center"/>
-        <w:rPr>
-          <w:rFonts w:ascii="Times New Roman" w:hAnsi="Times New Roman" w:cs="Times New Roman"/>
-          <w:sz w:val="36"/>
-          <w:szCs w:val="36"/>
-          <w:lang w:val="en-US"/>
-        </w:rPr>
-      </w:pPr>
-    </w:p>
-    <w:p>
-      <w:pPr>
-        <w:jc w:val="center"/>
-        <w:rPr>
-          <w:rFonts w:ascii="Times New Roman" w:hAnsi="Times New Roman" w:cs="Times New Roman"/>
-          <w:sz w:val="36"/>
-          <w:szCs w:val="36"/>
-          <w:lang w:val="en-US"/>
-        </w:rPr>
-      </w:pPr>
-    </w:p>
-    <w:p>
-      <w:pPr>
-        <w:jc w:val="center"/>
-        <w:rPr>
-          <w:rFonts w:ascii="Times New Roman" w:hAnsi="Times New Roman" w:cs="Times New Roman"/>
-          <w:sz w:val="28"/>
-          <w:szCs w:val="28"/>
-          <w:lang w:val="en-US"/>
-        </w:rPr>
-      </w:pPr>
-    </w:p>
-    <w:p>
-      <w:pPr>
-        <w:jc w:val="center"/>
-        <w:rPr>
-          <w:rFonts w:ascii="Times New Roman" w:hAnsi="Times New Roman" w:cs="Times New Roman"/>
-          <w:sz w:val="28"/>
-          <w:szCs w:val="28"/>
-          <w:lang w:val="en-US"/>
-        </w:rPr>
-      </w:pPr>
-    </w:p>
-    <w:p>
-      <w:pPr>
-        <w:jc w:val="center"/>
-        <w:rPr>
-          <w:rFonts w:ascii="Times New Roman" w:hAnsi="Times New Roman" w:cs="Times New Roman"/>
-          <w:sz w:val="28"/>
-          <w:szCs w:val="28"/>
-          <w:lang w:val="en-US"/>
-        </w:rPr>
-      </w:pPr>
-    </w:p>
-    <w:p>
-      <w:pPr>
-        <w:jc w:val="center"/>
-        <w:rPr>
-          <w:rFonts w:ascii="Times New Roman" w:hAnsi="Times New Roman" w:cs="Times New Roman"/>
-          <w:sz w:val="28"/>
-          <w:szCs w:val="28"/>
-          <w:lang w:val="en-US"/>
-        </w:rPr>
-      </w:pPr>
-    </w:p>
-    <w:p>
-      <w:pPr>
-        <w:jc w:val="center"/>
-        <w:rPr>
-          <w:rFonts w:ascii="Times New Roman" w:hAnsi="Times New Roman" w:cs="Times New Roman"/>
-          <w:sz w:val="28"/>
-          <w:szCs w:val="28"/>
-          <w:lang w:val="en-US"/>
-        </w:rPr>
-      </w:pPr>
-      <w:r>
-        <w:rPr>
-          <w:rFonts w:ascii="Times New Roman" w:hAnsi="Times New Roman" w:cs="Times New Roman"/>
-          <w:sz w:val="28"/>
-          <w:szCs w:val="28"/>
-          <w:lang w:val="en-US"/>
-        </w:rPr>
-        <w:t>Team Members : Antoine Boutin, Ebrahim Vericain, Herbert Domingo</w:t>
-      </w:r>
-    </w:p>
-    <w:p>
-      <w:pPr>
-        <w:jc w:val="center"/>
-        <w:rPr>
-          <w:rFonts w:ascii="Times New Roman" w:hAnsi="Times New Roman" w:cs="Times New Roman"/>
-          <w:color w:val="000000"/>
-          <w:sz w:val="28"/>
-          <w:szCs w:val="28"/>
-          <w:shd w:val="clear" w:color="auto" w:fill="FFFFFF"/>
-        </w:rPr>
-      </w:pPr>
-      <w:r>
-        <w:rPr>
-          <w:rFonts w:ascii="Times New Roman" w:hAnsi="Times New Roman" w:cs="Times New Roman"/>
-          <w:color w:val="000000"/>
-          <w:sz w:val="28"/>
-          <w:szCs w:val="28"/>
-          <w:shd w:val="clear" w:color="auto" w:fill="FFFFFF"/>
-        </w:rPr>
-        <w:t>420-331-VA sect. 00003</w:t>
-      </w:r>
-    </w:p>
-    <w:p>
-      <w:pPr>
-        <w:jc w:val="center"/>
-        <w:rPr>
-          <w:rFonts w:ascii="Times New Roman" w:hAnsi="Times New Roman" w:cs="Times New Roman"/>
-          <w:color w:val="000000"/>
-          <w:sz w:val="28"/>
-          <w:szCs w:val="28"/>
-          <w:shd w:val="clear" w:color="auto" w:fill="FFFFFF"/>
-        </w:rPr>
-      </w:pPr>
-      <w:r>
-        <w:rPr>
-          <w:rFonts w:ascii="Times New Roman" w:hAnsi="Times New Roman" w:cs="Times New Roman"/>
-          <w:color w:val="000000"/>
-          <w:sz w:val="28"/>
-          <w:szCs w:val="28"/>
-          <w:shd w:val="clear" w:color="auto" w:fill="FFFFFF"/>
-        </w:rPr>
-        <w:t xml:space="preserve">Teacher: </w:t>
-      </w:r>
-      <w:r>
-        <w:rPr>
-          <w:rFonts w:ascii="Times New Roman" w:hAnsi="Times New Roman" w:cs="Times New Roman"/>
-          <w:color w:val="000000"/>
-          <w:sz w:val="28"/>
-          <w:szCs w:val="28"/>
-          <w:shd w:val="clear" w:color="auto" w:fill="FFFFFF"/>
-        </w:rPr>
-        <w:t>Nagat Drawel</w:t>
-      </w:r>
-    </w:p>
-    <w:p>
-      <w:pPr>
-        <w:jc w:val="center"/>
-        <w:rPr>
-          <w:rFonts w:ascii="Times New Roman" w:hAnsi="Times New Roman" w:cs="Times New Roman"/>
-          <w:sz w:val="28"/>
-          <w:szCs w:val="28"/>
-          <w:lang w:val="en-US"/>
-        </w:rPr>
-      </w:pPr>
-      <w:r>
-        <w:rPr>
-          <w:rFonts w:ascii="Times New Roman" w:hAnsi="Times New Roman" w:cs="Times New Roman"/>
-          <w:color w:val="000000"/>
-          <w:sz w:val="28"/>
-          <w:szCs w:val="28"/>
-          <w:shd w:val="clear" w:color="auto" w:fill="FFFFFF"/>
-        </w:rPr>
-        <w:t>Vanier College</w:t>
-      </w:r>
-    </w:p>
+          <w:lang w:val="en-US" w:eastAsia="en-US"/>
+        </w:rPr>
+      </w:sdtEndPr>
+      <w:sdtContent>
+        <w:p>
+          <w:r>
+            <w:rPr>
+              <w:noProof/>
+            </w:rPr>
+            <mc:AlternateContent>
+              <mc:Choice Requires="wpg">
+                <w:drawing>
+                  <wp:anchor distT="0" distB="0" distL="114300" distR="114300" simplePos="0" relativeHeight="251659264" behindDoc="1" locked="0" layoutInCell="1" allowOverlap="1" wp14:anchorId="253FAA7D" wp14:editId="167C3F46">
+                    <wp:simplePos x="0" y="0"/>
+                    <wp:positionH relativeFrom="page">
+                      <wp:align>center</wp:align>
+                    </wp:positionH>
+                    <wp:positionV relativeFrom="page">
+                      <wp:align>center</wp:align>
+                    </wp:positionV>
+                    <wp:extent cx="6864824" cy="9123528"/>
+                    <wp:effectExtent l="0" t="0" r="2540" b="635"/>
+                    <wp:wrapNone/>
+                    <wp:docPr id="193" name="Group 193"/>
+                    <wp:cNvGraphicFramePr/>
+                    <a:graphic xmlns:a="http://schemas.openxmlformats.org/drawingml/2006/main">
+                      <a:graphicData uri="http://schemas.microsoft.com/office/word/2010/wordprocessingGroup">
+                        <wpg:wgp>
+                          <wpg:cNvGrpSpPr/>
+                          <wpg:grpSpPr>
+                            <a:xfrm>
+                              <a:off x="0" y="0"/>
+                              <a:ext cx="6864824" cy="9123528"/>
+                              <a:chOff x="0" y="0"/>
+                              <a:chExt cx="6864824" cy="9123528"/>
+                            </a:xfrm>
+                          </wpg:grpSpPr>
+                          <wps:wsp>
+                            <wps:cNvPr id="194" name="Rectangle 194"/>
+                            <wps:cNvSpPr/>
+                            <wps:spPr>
+                              <a:xfrm>
+                                <a:off x="0" y="0"/>
+                                <a:ext cx="6858000" cy="1371600"/>
+                              </a:xfrm>
+                              <a:prstGeom prst="rect">
+                                <a:avLst/>
+                              </a:prstGeom>
+                              <a:solidFill>
+                                <a:schemeClr val="accent1"/>
+                              </a:solidFill>
+                              <a:ln>
+                                <a:noFill/>
+                              </a:ln>
+                            </wps:spPr>
+                            <wps:style>
+                              <a:lnRef idx="2">
+                                <a:schemeClr val="accent1">
+                                  <a:shade val="50000"/>
+                                </a:schemeClr>
+                              </a:lnRef>
+                              <a:fillRef idx="1">
+                                <a:schemeClr val="accent1"/>
+                              </a:fillRef>
+                              <a:effectRef idx="0">
+                                <a:schemeClr val="accent1"/>
+                              </a:effectRef>
+                              <a:fontRef idx="minor">
+                                <a:schemeClr val="lt1"/>
+                              </a:fontRef>
+                            </wps:style>
+                            <wps:bodyPr rot="0" spcFirstLastPara="0" vertOverflow="overflow" horzOverflow="overflow" vert="horz" wrap="square" lIns="91440" tIns="45720" rIns="91440" bIns="45720" numCol="1" spcCol="0" rtlCol="0" fromWordArt="0" anchor="ctr" anchorCtr="0" forceAA="0" compatLnSpc="1">
+                              <a:prstTxWarp prst="textNoShape">
+                                <a:avLst/>
+                              </a:prstTxWarp>
+                              <a:noAutofit/>
+                            </wps:bodyPr>
+                          </wps:wsp>
+                          <wps:wsp>
+                            <wps:cNvPr id="195" name="Rectangle 195"/>
+                            <wps:cNvSpPr/>
+                            <wps:spPr>
+                              <a:xfrm>
+                                <a:off x="0" y="4094328"/>
+                                <a:ext cx="6858000" cy="5029200"/>
+                              </a:xfrm>
+                              <a:prstGeom prst="rect">
+                                <a:avLst/>
+                              </a:prstGeom>
+                              <a:solidFill>
+                                <a:schemeClr val="accent1"/>
+                              </a:solidFill>
+                              <a:ln>
+                                <a:noFill/>
+                              </a:ln>
+                            </wps:spPr>
+                            <wps:style>
+                              <a:lnRef idx="2">
+                                <a:schemeClr val="accent1">
+                                  <a:shade val="50000"/>
+                                </a:schemeClr>
+                              </a:lnRef>
+                              <a:fillRef idx="1">
+                                <a:schemeClr val="accent1"/>
+                              </a:fillRef>
+                              <a:effectRef idx="0">
+                                <a:schemeClr val="accent1"/>
+                              </a:effectRef>
+                              <a:fontRef idx="minor">
+                                <a:schemeClr val="lt1"/>
+                              </a:fontRef>
+                            </wps:style>
+                            <wps:txbx>
+                              <w:txbxContent>
+                                <w:sdt>
+                                  <w:sdtPr>
+                                    <w:rPr>
+                                      <w:color w:val="FFFFFF" w:themeColor="background1"/>
+                                    </w:rPr>
+                                    <w:alias w:val="Author"/>
+                                    <w:tag w:val=""/>
+                                    <w:id w:val="945428907"/>
+                                    <w:dataBinding w:prefixMappings="xmlns:ns0='http://purl.org/dc/elements/1.1/' xmlns:ns1='http://schemas.openxmlformats.org/package/2006/metadata/core-properties' " w:xpath="/ns1:coreProperties[1]/ns0:creator[1]" w:storeItemID="{6C3C8BC8-F283-45AE-878A-BAB7291924A1}"/>
+                                    <w:text/>
+                                  </w:sdtPr>
+                                  <w:sdtContent>
+                                    <w:p>
+                                      <w:pPr>
+                                        <w:pStyle w:val="NoSpacing"/>
+                                        <w:spacing w:before="120"/>
+                                        <w:jc w:val="center"/>
+                                        <w:rPr>
+                                          <w:color w:val="FFFFFF" w:themeColor="background1"/>
+                                        </w:rPr>
+                                      </w:pPr>
+                                      <w:r>
+                                        <w:rPr>
+                                          <w:color w:val="FFFFFF" w:themeColor="background1"/>
+                                        </w:rPr>
+                                        <w:t>Team Members : Antoine Boutin, Ebrahim Vericain, Herbert Domingo</w:t>
+                                      </w:r>
+                                    </w:p>
+                                  </w:sdtContent>
+                                </w:sdt>
+                                <w:p>
+                                  <w:pPr>
+                                    <w:pStyle w:val="NoSpacing"/>
+                                    <w:spacing w:before="120"/>
+                                    <w:jc w:val="center"/>
+                                    <w:rPr>
+                                      <w:color w:val="FFFFFF" w:themeColor="background1"/>
+                                    </w:rPr>
+                                  </w:pPr>
+                                  <w:sdt>
+                                    <w:sdtPr>
+                                      <w:rPr>
+                                        <w:caps/>
+                                        <w:color w:val="FFFFFF" w:themeColor="background1"/>
+                                      </w:rPr>
+                                      <w:alias w:val="Company"/>
+                                      <w:tag w:val=""/>
+                                      <w:id w:val="1618182777"/>
+                                      <w:dataBinding w:prefixMappings="xmlns:ns0='http://schemas.openxmlformats.org/officeDocument/2006/extended-properties' " w:xpath="/ns0:Properties[1]/ns0:Company[1]" w:storeItemID="{6668398D-A668-4E3E-A5EB-62B293D839F1}"/>
+                                      <w:text/>
+                                    </w:sdtPr>
+                                    <w:sdtContent>
+                                      <w:r>
+                                        <w:rPr>
+                                          <w:caps/>
+                                          <w:color w:val="FFFFFF" w:themeColor="background1"/>
+                                        </w:rPr>
+                                        <w:t>420-331-VA</w:t>
+                                      </w:r>
+                                    </w:sdtContent>
+                                  </w:sdt>
+                                  <w:r>
+                                    <w:rPr>
+                                      <w:color w:val="FFFFFF" w:themeColor="background1"/>
+                                    </w:rPr>
+                                    <w:t> sect. 000</w:t>
+                                  </w:r>
+                                  <w:r>
+                                    <w:rPr>
+                                      <w:color w:val="FFFFFF" w:themeColor="background1"/>
+                                    </w:rPr>
+                                    <w:t>0</w:t>
+                                  </w:r>
+                                  <w:r>
+                                    <w:rPr>
+                                      <w:color w:val="FFFFFF" w:themeColor="background1"/>
+                                    </w:rPr>
+                                    <w:t>3 </w:t>
+                                  </w:r>
+                                  <w:sdt>
+                                    <w:sdtPr>
+                                      <w:rPr>
+                                        <w:color w:val="FFFFFF" w:themeColor="background1"/>
+                                      </w:rPr>
+                                      <w:alias w:val="Address"/>
+                                      <w:tag w:val=""/>
+                                      <w:id w:val="-253358678"/>
+                                      <w:dataBinding w:prefixMappings="xmlns:ns0='http://schemas.microsoft.com/office/2006/coverPageProps' " w:xpath="/ns0:CoverPageProperties[1]/ns0:CompanyAddress[1]" w:storeItemID="{55AF091B-3C7A-41E3-B477-F2FDAA23CFDA}"/>
+                                      <w:text/>
+                                    </w:sdtPr>
+                                    <w:sdtContent>
+                                      <w:r>
+                                        <w:rPr>
+                                          <w:color w:val="FFFFFF" w:themeColor="background1"/>
+                                        </w:rPr>
+                                        <w:t xml:space="preserve">Teacher: </w:t>
+                                      </w:r>
+                                      <w:proofErr w:type="spellStart"/>
+                                      <w:r>
+                                        <w:rPr>
+                                          <w:color w:val="FFFFFF" w:themeColor="background1"/>
+                                        </w:rPr>
+                                        <w:t>Nagat</w:t>
+                                      </w:r>
+                                      <w:proofErr w:type="spellEnd"/>
+                                      <w:r>
+                                        <w:rPr>
+                                          <w:color w:val="FFFFFF" w:themeColor="background1"/>
+                                        </w:rPr>
+                                        <w:t xml:space="preserve"> </w:t>
+                                      </w:r>
+                                      <w:proofErr w:type="spellStart"/>
+                                      <w:r>
+                                        <w:rPr>
+                                          <w:color w:val="FFFFFF" w:themeColor="background1"/>
+                                        </w:rPr>
+                                        <w:t>Drawel</w:t>
+                                      </w:r>
+                                      <w:proofErr w:type="spellEnd"/>
+                                      <w:r>
+                                        <w:rPr>
+                                          <w:color w:val="FFFFFF" w:themeColor="background1"/>
+                                        </w:rPr>
+                                        <w:t>, Vanier College</w:t>
+                                      </w:r>
+                                    </w:sdtContent>
+                                  </w:sdt>
+                                </w:p>
+                              </w:txbxContent>
+                            </wps:txbx>
+                            <wps:bodyPr rot="0" spcFirstLastPara="0" vertOverflow="overflow" horzOverflow="overflow" vert="horz" wrap="square" lIns="457200" tIns="731520" rIns="457200" bIns="457200" numCol="1" spcCol="0" rtlCol="0" fromWordArt="0" anchor="b" anchorCtr="0" forceAA="0" compatLnSpc="1">
+                              <a:prstTxWarp prst="textNoShape">
+                                <a:avLst/>
+                              </a:prstTxWarp>
+                              <a:noAutofit/>
+                            </wps:bodyPr>
+                          </wps:wsp>
+                          <wps:wsp>
+                            <wps:cNvPr id="196" name="Text Box 196"/>
+                            <wps:cNvSpPr txBox="1"/>
+                            <wps:spPr>
+                              <a:xfrm>
+                                <a:off x="6824" y="1371600"/>
+                                <a:ext cx="6858000" cy="2722728"/>
+                              </a:xfrm>
+                              <a:prstGeom prst="rect">
+                                <a:avLst/>
+                              </a:prstGeom>
+                              <a:solidFill>
+                                <a:schemeClr val="bg1"/>
+                              </a:solidFill>
+                              <a:ln w="6350">
+                                <a:noFill/>
+                              </a:ln>
+                              <a:effectLst/>
+                            </wps:spPr>
+                            <wps:style>
+                              <a:lnRef idx="0">
+                                <a:schemeClr val="accent1"/>
+                              </a:lnRef>
+                              <a:fillRef idx="0">
+                                <a:schemeClr val="accent1"/>
+                              </a:fillRef>
+                              <a:effectRef idx="0">
+                                <a:schemeClr val="accent1"/>
+                              </a:effectRef>
+                              <a:fontRef idx="minor">
+                                <a:schemeClr val="dk1"/>
+                              </a:fontRef>
+                            </wps:style>
+                            <wps:txbx>
+                              <w:txbxContent>
+                                <w:sdt>
+                                  <w:sdtPr>
+                                    <w:rPr>
+                                      <w:rFonts w:ascii="Times New Roman" w:hAnsi="Times New Roman" w:cs="Times New Roman"/>
+                                      <w:color w:val="4472C4" w:themeColor="accent1"/>
+                                      <w:sz w:val="40"/>
+                                      <w:szCs w:val="40"/>
+                                    </w:rPr>
+                                    <w:alias w:val="Title"/>
+                                    <w:tag w:val=""/>
+                                    <w:id w:val="-9991715"/>
+                                    <w:dataBinding w:prefixMappings="xmlns:ns0='http://purl.org/dc/elements/1.1/' xmlns:ns1='http://schemas.openxmlformats.org/package/2006/metadata/core-properties' " w:xpath="/ns1:coreProperties[1]/ns0:title[1]" w:storeItemID="{6C3C8BC8-F283-45AE-878A-BAB7291924A1}"/>
+                                    <w:text/>
+                                  </w:sdtPr>
+                                  <w:sdtContent>
+                                    <w:p>
+                                      <w:pPr>
+                                        <w:pStyle w:val="NoSpacing"/>
+                                        <w:jc w:val="center"/>
+                                        <w:rPr>
+                                          <w:rFonts w:asciiTheme="majorHAnsi" w:eastAsiaTheme="majorEastAsia" w:hAnsiTheme="majorHAnsi" w:cstheme="majorBidi"/>
+                                          <w:caps/>
+                                          <w:color w:val="4472C4" w:themeColor="accent1"/>
+                                          <w:sz w:val="40"/>
+                                          <w:szCs w:val="40"/>
+                                        </w:rPr>
+                                      </w:pPr>
+                                      <w:r>
+                                        <w:rPr>
+                                          <w:rFonts w:ascii="Times New Roman" w:hAnsi="Times New Roman" w:cs="Times New Roman"/>
+                                          <w:color w:val="4472C4" w:themeColor="accent1"/>
+                                          <w:sz w:val="40"/>
+                                          <w:szCs w:val="40"/>
+                                        </w:rPr>
+                                        <w:t>User Guide Manual :</w:t>
+                                      </w:r>
+                                      <w:r>
+                                        <w:rPr>
+                                          <w:rFonts w:ascii="Times New Roman" w:hAnsi="Times New Roman" w:cs="Times New Roman"/>
+                                          <w:color w:val="4472C4" w:themeColor="accent1"/>
+                                          <w:sz w:val="40"/>
+                                          <w:szCs w:val="40"/>
+                                        </w:rPr>
+                                        <w:t xml:space="preserve"> </w:t>
+                                      </w:r>
+                                      <w:r>
+                                        <w:rPr>
+                                          <w:rFonts w:ascii="Times New Roman" w:hAnsi="Times New Roman" w:cs="Times New Roman"/>
+                                          <w:color w:val="4472C4" w:themeColor="accent1"/>
+                                          <w:sz w:val="40"/>
+                                          <w:szCs w:val="40"/>
+                                        </w:rPr>
+                                        <w:t>Grading System Application</w:t>
+                                      </w:r>
+                                    </w:p>
+                                  </w:sdtContent>
+                                </w:sdt>
+                              </w:txbxContent>
+                            </wps:txbx>
+                            <wps:bodyPr rot="0" spcFirstLastPara="0" vertOverflow="overflow" horzOverflow="overflow" vert="horz" wrap="square" lIns="457200" tIns="91440" rIns="457200" bIns="91440" numCol="1" spcCol="0" rtlCol="0" fromWordArt="0" anchor="ctr" anchorCtr="0" forceAA="0" compatLnSpc="1">
+                              <a:prstTxWarp prst="textNoShape">
+                                <a:avLst/>
+                              </a:prstTxWarp>
+                              <a:noAutofit/>
+                            </wps:bodyPr>
+                          </wps:wsp>
+                        </wpg:wgp>
+                      </a:graphicData>
+                    </a:graphic>
+                    <wp14:sizeRelH relativeFrom="page">
+                      <wp14:pctWidth>88200</wp14:pctWidth>
+                    </wp14:sizeRelH>
+                    <wp14:sizeRelV relativeFrom="page">
+                      <wp14:pctHeight>90900</wp14:pctHeight>
+                    </wp14:sizeRelV>
+                  </wp:anchor>
+                </w:drawing>
+              </mc:Choice>
+              <mc:Fallback>
+                <w:pict>
+                  <v:group w14:anchorId="253FAA7D" id="Group 193" o:spid="_x0000_s1026" style="position:absolute;margin-left:0;margin-top:0;width:540.55pt;height:718.4pt;z-index:-251657216;mso-width-percent:882;mso-height-percent:909;mso-position-horizontal:center;mso-position-horizontal-relative:page;mso-position-vertical:center;mso-position-vertical-relative:page;mso-width-percent:882;mso-height-percent:909" coordsize="68648,91235" o:gfxdata="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">
+                    <v:rect id="Rectangle 194" o:spid="_x0000_s1027" style="position:absolute;width:68580;height:13716;visibility:visible;mso-wrap-style:square;v-text-anchor:middle" o:gfxdata="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" fillcolor="#4472c4 [3204]" stroked="f" strokeweight="1pt"/>
+                    <v:rect id="Rectangle 195" o:spid="_x0000_s1028" style="position:absolute;top:40943;width:68580;height:50292;visibility:visible;mso-wrap-style:square;v-text-anchor:bottom" o:gfxdata="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" fillcolor="#4472c4 [3204]" stroked="f" strokeweight="1pt">
+                      <v:textbox inset="36pt,57.6pt,36pt,36pt">
+                        <w:txbxContent>
+                          <w:sdt>
+                            <w:sdtPr>
+                              <w:rPr>
+                                <w:color w:val="FFFFFF" w:themeColor="background1"/>
+                              </w:rPr>
+                              <w:alias w:val="Author"/>
+                              <w:tag w:val=""/>
+                              <w:id w:val="945428907"/>
+                              <w:dataBinding w:prefixMappings="xmlns:ns0='http://purl.org/dc/elements/1.1/' xmlns:ns1='http://schemas.openxmlformats.org/package/2006/metadata/core-properties' " w:xpath="/ns1:coreProperties[1]/ns0:creator[1]" w:storeItemID="{6C3C8BC8-F283-45AE-878A-BAB7291924A1}"/>
+                              <w:text/>
+                            </w:sdtPr>
+                            <w:sdtContent>
+                              <w:p>
+                                <w:pPr>
+                                  <w:pStyle w:val="NoSpacing"/>
+                                  <w:spacing w:before="120"/>
+                                  <w:jc w:val="center"/>
+                                  <w:rPr>
+                                    <w:color w:val="FFFFFF" w:themeColor="background1"/>
+                                  </w:rPr>
+                                </w:pPr>
+                                <w:r>
+                                  <w:rPr>
+                                    <w:color w:val="FFFFFF" w:themeColor="background1"/>
+                                  </w:rPr>
+                                  <w:t>Team Members : Antoine Boutin, Ebrahim Vericain, Herbert Domingo</w:t>
+                                </w:r>
+                              </w:p>
+                            </w:sdtContent>
+                          </w:sdt>
+                          <w:p>
+                            <w:pPr>
+                              <w:pStyle w:val="NoSpacing"/>
+                              <w:spacing w:before="120"/>
+                              <w:jc w:val="center"/>
+                              <w:rPr>
+                                <w:color w:val="FFFFFF" w:themeColor="background1"/>
+                              </w:rPr>
+                            </w:pPr>
+                            <w:sdt>
+                              <w:sdtPr>
+                                <w:rPr>
+                                  <w:caps/>
+                                  <w:color w:val="FFFFFF" w:themeColor="background1"/>
+                                </w:rPr>
+                                <w:alias w:val="Company"/>
+                                <w:tag w:val=""/>
+                                <w:id w:val="1618182777"/>
+                                <w:dataBinding w:prefixMappings="xmlns:ns0='http://schemas.openxmlformats.org/officeDocument/2006/extended-properties' " w:xpath="/ns0:Properties[1]/ns0:Company[1]" w:storeItemID="{6668398D-A668-4E3E-A5EB-62B293D839F1}"/>
+                                <w:text/>
+                              </w:sdtPr>
+                              <w:sdtContent>
+                                <w:r>
+                                  <w:rPr>
+                                    <w:caps/>
+                                    <w:color w:val="FFFFFF" w:themeColor="background1"/>
+                                  </w:rPr>
+                                  <w:t>420-331-VA</w:t>
+                                </w:r>
+                              </w:sdtContent>
+                            </w:sdt>
+                            <w:r>
+                              <w:rPr>
+                                <w:color w:val="FFFFFF" w:themeColor="background1"/>
+                              </w:rPr>
+                              <w:t> sect. 000</w:t>
+                            </w:r>
+                            <w:r>
+                              <w:rPr>
+                                <w:color w:val="FFFFFF" w:themeColor="background1"/>
+                              </w:rPr>
+                              <w:t>0</w:t>
+                            </w:r>
+                            <w:r>
+                              <w:rPr>
+                                <w:color w:val="FFFFFF" w:themeColor="background1"/>
+                              </w:rPr>
+                              <w:t>3 </w:t>
+                            </w:r>
+                            <w:sdt>
+                              <w:sdtPr>
+                                <w:rPr>
+                                  <w:color w:val="FFFFFF" w:themeColor="background1"/>
+                                </w:rPr>
+                                <w:alias w:val="Address"/>
+                                <w:tag w:val=""/>
+                                <w:id w:val="-253358678"/>
+                                <w:dataBinding w:prefixMappings="xmlns:ns0='http://schemas.microsoft.com/office/2006/coverPageProps' " w:xpath="/ns0:CoverPageProperties[1]/ns0:CompanyAddress[1]" w:storeItemID="{55AF091B-3C7A-41E3-B477-F2FDAA23CFDA}"/>
+                                <w:text/>
+                              </w:sdtPr>
+                              <w:sdtContent>
+                                <w:r>
+                                  <w:rPr>
+                                    <w:color w:val="FFFFFF" w:themeColor="background1"/>
+                                  </w:rPr>
+                                  <w:t xml:space="preserve">Teacher: </w:t>
+                                </w:r>
+                                <w:proofErr w:type="spellStart"/>
+                                <w:r>
+                                  <w:rPr>
+                                    <w:color w:val="FFFFFF" w:themeColor="background1"/>
+                                  </w:rPr>
+                                  <w:t>Nagat</w:t>
+                                </w:r>
+                                <w:proofErr w:type="spellEnd"/>
+                                <w:r>
+                                  <w:rPr>
+                                    <w:color w:val="FFFFFF" w:themeColor="background1"/>
+                                  </w:rPr>
+                                  <w:t xml:space="preserve"> </w:t>
+                                </w:r>
+                                <w:proofErr w:type="spellStart"/>
+                                <w:r>
+                                  <w:rPr>
+                                    <w:color w:val="FFFFFF" w:themeColor="background1"/>
+                                  </w:rPr>
+                                  <w:t>Drawel</w:t>
+                                </w:r>
+                                <w:proofErr w:type="spellEnd"/>
+                                <w:r>
+                                  <w:rPr>
+                                    <w:color w:val="FFFFFF" w:themeColor="background1"/>
+                                  </w:rPr>
+                                  <w:t>, Vanier College</w:t>
+                                </w:r>
+                              </w:sdtContent>
+                            </w:sdt>
+                          </w:p>
+                        </w:txbxContent>
+                      </v:textbox>
+                    </v:rect>
+                    <v:shapetype id="_x0000_t202" coordsize="21600,21600" o:spt="202" path="m,l,21600r21600,l21600,xe">
+                      <v:stroke joinstyle="miter"/>
+                      <v:path gradientshapeok="t" o:connecttype="rect"/>
+                    </v:shapetype>
+                    <v:shape id="Text Box 196" o:spid="_x0000_s1029" type="#_x0000_t202" style="position:absolute;left:68;top:13716;width:68580;height:27227;visibility:visible;mso-wrap-style:square;v-text-anchor:middle" o:gfxdata="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" fillcolor="white [3212]" stroked="f" strokeweight=".5pt">
+                      <v:textbox inset="36pt,7.2pt,36pt,7.2pt">
+                        <w:txbxContent>
+                          <w:sdt>
+                            <w:sdtPr>
+                              <w:rPr>
+                                <w:rFonts w:ascii="Times New Roman" w:hAnsi="Times New Roman" w:cs="Times New Roman"/>
+                                <w:color w:val="4472C4" w:themeColor="accent1"/>
+                                <w:sz w:val="40"/>
+                                <w:szCs w:val="40"/>
+                              </w:rPr>
+                              <w:alias w:val="Title"/>
+                              <w:tag w:val=""/>
+                              <w:id w:val="-9991715"/>
+                              <w:dataBinding w:prefixMappings="xmlns:ns0='http://purl.org/dc/elements/1.1/' xmlns:ns1='http://schemas.openxmlformats.org/package/2006/metadata/core-properties' " w:xpath="/ns1:coreProperties[1]/ns0:title[1]" w:storeItemID="{6C3C8BC8-F283-45AE-878A-BAB7291924A1}"/>
+                              <w:text/>
+                            </w:sdtPr>
+                            <w:sdtContent>
+                              <w:p>
+                                <w:pPr>
+                                  <w:pStyle w:val="NoSpacing"/>
+                                  <w:jc w:val="center"/>
+                                  <w:rPr>
+                                    <w:rFonts w:asciiTheme="majorHAnsi" w:eastAsiaTheme="majorEastAsia" w:hAnsiTheme="majorHAnsi" w:cstheme="majorBidi"/>
+                                    <w:caps/>
+                                    <w:color w:val="4472C4" w:themeColor="accent1"/>
+                                    <w:sz w:val="40"/>
+                                    <w:szCs w:val="40"/>
+                                  </w:rPr>
+                                </w:pPr>
+                                <w:r>
+                                  <w:rPr>
+                                    <w:rFonts w:ascii="Times New Roman" w:hAnsi="Times New Roman" w:cs="Times New Roman"/>
+                                    <w:color w:val="4472C4" w:themeColor="accent1"/>
+                                    <w:sz w:val="40"/>
+                                    <w:szCs w:val="40"/>
+                                  </w:rPr>
+                                  <w:t>User Guide Manual :</w:t>
+                                </w:r>
+                                <w:r>
+                                  <w:rPr>
+                                    <w:rFonts w:ascii="Times New Roman" w:hAnsi="Times New Roman" w:cs="Times New Roman"/>
+                                    <w:color w:val="4472C4" w:themeColor="accent1"/>
+                                    <w:sz w:val="40"/>
+                                    <w:szCs w:val="40"/>
+                                  </w:rPr>
+                                  <w:t xml:space="preserve"> </w:t>
+                                </w:r>
+                                <w:r>
+                                  <w:rPr>
+                                    <w:rFonts w:ascii="Times New Roman" w:hAnsi="Times New Roman" w:cs="Times New Roman"/>
+                                    <w:color w:val="4472C4" w:themeColor="accent1"/>
+                                    <w:sz w:val="40"/>
+                                    <w:szCs w:val="40"/>
+                                  </w:rPr>
+                                  <w:t>Grading System Application</w:t>
+                                </w:r>
+                              </w:p>
+                            </w:sdtContent>
+                          </w:sdt>
+                        </w:txbxContent>
+                      </v:textbox>
+                    </v:shape>
+                    <w10:wrap anchorx="page" anchory="page"/>
+                  </v:group>
+                </w:pict>
+              </mc:Fallback>
+            </mc:AlternateContent>
+          </w:r>
+        </w:p>
+        <w:p>
+          <w:pPr>
+            <w:rPr>
+              <w:rFonts w:ascii="Times New Roman" w:hAnsi="Times New Roman" w:cs="Times New Roman"/>
+              <w:sz w:val="44"/>
+              <w:szCs w:val="44"/>
+              <w:lang w:val="en-US" w:eastAsia="en-US"/>
+            </w:rPr>
+          </w:pPr>
+          <w:r>
+            <w:rPr>
+              <w:rFonts w:ascii="Times New Roman" w:hAnsi="Times New Roman" w:cs="Times New Roman"/>
+              <w:sz w:val="44"/>
+              <w:szCs w:val="44"/>
+              <w:lang w:val="en-US" w:eastAsia="en-US"/>
+            </w:rPr>
+            <w:br w:type="page"/>
+          </w:r>
+        </w:p>
+      </w:sdtContent>
+    </w:sdt>
     <w:p>
       <w:pPr>
         <w:pStyle w:val="ListParagraph"/>
@@ -849,7 +1170,7 @@
                     <pic:cNvPicPr/>
                   </pic:nvPicPr>
                   <pic:blipFill>
-                    <a:blip r:embed="rId5"/>
+                    <a:blip r:embed="rId7"/>
                     <a:stretch>
                       <a:fillRect/>
                     </a:stretch>
@@ -988,7 +1309,7 @@
                     <pic:cNvPicPr/>
                   </pic:nvPicPr>
                   <pic:blipFill>
-                    <a:blip r:embed="rId6"/>
+                    <a:blip r:embed="rId8"/>
                     <a:stretch>
                       <a:fillRect/>
                     </a:stretch>
@@ -1167,7 +1488,7 @@
                     <pic:cNvPicPr/>
                   </pic:nvPicPr>
                   <pic:blipFill>
-                    <a:blip r:embed="rId7">
+                    <a:blip r:embed="rId9">
                       <a:extLst>
                         <a:ext uri="{28A0092B-C50C-407E-A947-70E740481C1C}">
                           <a14:useLocalDpi xmlns:a14="http://schemas.microsoft.com/office/drawing/2010/main" val="0"/>
@@ -1265,7 +1586,7 @@
                     <pic:cNvPicPr/>
                   </pic:nvPicPr>
                   <pic:blipFill>
-                    <a:blip r:embed="rId8"/>
+                    <a:blip r:embed="rId10"/>
                     <a:stretch>
                       <a:fillRect/>
                     </a:stretch>
@@ -1369,221 +1690,6 @@
             <wp:extent cx="4506686" cy="2725197"/>
             <wp:effectExtent l="0" t="0" r="8255" b="0"/>
             <wp:docPr id="4" name="Picture 4"/>
-            <wp:cNvGraphicFramePr>
-              <a:graphicFrameLocks xmlns:a="http://schemas.openxmlformats.org/drawingml/2006/main" noChangeAspect="1"/>
-            </wp:cNvGraphicFramePr>
-            <a:graphic xmlns:a="http://schemas.openxmlformats.org/drawingml/2006/main">
-              <a:graphicData uri="http://schemas.openxmlformats.org/drawingml/2006/picture">
-                <pic:pic xmlns:pic="http://schemas.openxmlformats.org/drawingml/2006/picture">
-                  <pic:nvPicPr>
-                    <pic:cNvPr id="1" name=""/>
-                    <pic:cNvPicPr/>
-                  </pic:nvPicPr>
-                  <pic:blipFill>
-                    <a:blip r:embed="rId9"/>
-                    <a:stretch>
-                      <a:fillRect/>
-                    </a:stretch>
-                  </pic:blipFill>
-                  <pic:spPr>
-                    <a:xfrm>
-                      <a:off x="0" y="0"/>
-                      <a:ext cx="4521813" cy="2734344"/>
-                    </a:xfrm>
-                    <a:prstGeom prst="rect">
-                      <a:avLst/>
-                    </a:prstGeom>
-                  </pic:spPr>
-                </pic:pic>
-              </a:graphicData>
-            </a:graphic>
-          </wp:inline>
-        </w:drawing>
-      </w:r>
-    </w:p>
-    <w:p>
-      <w:pPr>
-        <w:pStyle w:val="ListParagraph"/>
-        <w:ind w:left="1080"/>
-        <w:rPr>
-          <w:rFonts w:ascii="Times New Roman" w:hAnsi="Times New Roman" w:cs="Times New Roman"/>
-          <w:color w:val="FF0000"/>
-          <w:sz w:val="24"/>
-          <w:szCs w:val="24"/>
-        </w:rPr>
-      </w:pPr>
-      <w:r>
-        <w:rPr>
-          <w:rFonts w:ascii="Times New Roman" w:hAnsi="Times New Roman" w:cs="Times New Roman"/>
-          <w:color w:val="FF0000"/>
-          <w:sz w:val="24"/>
-          <w:szCs w:val="24"/>
-        </w:rPr>
-        <w:t>Note: *</w:t>
-      </w:r>
-      <w:r>
-        <w:rPr>
-          <w:rFonts w:ascii="Times New Roman" w:hAnsi="Times New Roman" w:cs="Times New Roman"/>
-          <w:color w:val="FF0000"/>
-          <w:sz w:val="24"/>
-          <w:szCs w:val="24"/>
-        </w:rPr>
-        <w:t>All of the students final grades will be recalculated every time you open the Student form.</w:t>
-      </w:r>
-    </w:p>
-    <w:p>
-      <w:pPr>
-        <w:pStyle w:val="ListParagraph"/>
-        <w:ind w:left="1080"/>
-        <w:rPr>
-          <w:rFonts w:ascii="Times New Roman" w:hAnsi="Times New Roman" w:cs="Times New Roman"/>
-          <w:color w:val="FF0000"/>
-          <w:sz w:val="24"/>
-          <w:szCs w:val="24"/>
-        </w:rPr>
-      </w:pPr>
-    </w:p>
-    <w:p>
-      <w:pPr>
-        <w:pStyle w:val="ListParagraph"/>
-        <w:ind w:left="1080"/>
-        <w:rPr>
-          <w:rFonts w:ascii="Times New Roman" w:hAnsi="Times New Roman" w:cs="Times New Roman"/>
-          <w:sz w:val="24"/>
-          <w:szCs w:val="24"/>
-        </w:rPr>
-      </w:pPr>
-      <w:r>
-        <w:rPr>
-          <w:rFonts w:ascii="Times New Roman" w:hAnsi="Times New Roman" w:cs="Times New Roman"/>
-          <w:sz w:val="24"/>
-          <w:szCs w:val="24"/>
-        </w:rPr>
-        <w:t>To view a Student’s current Final Grade, you may scroll to the right on the List of Students GridView:</w:t>
-      </w:r>
-    </w:p>
-    <w:p>
-      <w:pPr>
-        <w:pStyle w:val="ListParagraph"/>
-        <w:ind w:left="1080"/>
-        <w:rPr>
-          <w:rFonts w:ascii="Times New Roman" w:hAnsi="Times New Roman" w:cs="Times New Roman"/>
-          <w:sz w:val="24"/>
-          <w:szCs w:val="24"/>
-        </w:rPr>
-      </w:pPr>
-      <w:r>
-        <w:rPr>
-          <w:noProof/>
-        </w:rPr>
-        <w:drawing>
-          <wp:inline distT="0" distB="0" distL="0" distR="0" wp14:anchorId="6573D4C2" wp14:editId="114083CE">
-            <wp:extent cx="5943600" cy="3564890"/>
-            <wp:effectExtent l="0" t="0" r="0" b="0"/>
-            <wp:docPr id="9" name="Picture 9"/>
-            <wp:cNvGraphicFramePr>
-              <a:graphicFrameLocks xmlns:a="http://schemas.openxmlformats.org/drawingml/2006/main" noChangeAspect="1"/>
-            </wp:cNvGraphicFramePr>
-            <a:graphic xmlns:a="http://schemas.openxmlformats.org/drawingml/2006/main">
-              <a:graphicData uri="http://schemas.openxmlformats.org/drawingml/2006/picture">
-                <pic:pic xmlns:pic="http://schemas.openxmlformats.org/drawingml/2006/picture">
-                  <pic:nvPicPr>
-                    <pic:cNvPr id="9" name="Picture 9"/>
-                    <pic:cNvPicPr>
-                      <a:picLocks noChangeAspect="1"/>
-                    </pic:cNvPicPr>
-                  </pic:nvPicPr>
-                  <pic:blipFill>
-                    <a:blip r:embed="rId10"/>
-                    <a:stretch>
-                      <a:fillRect/>
-                    </a:stretch>
-                  </pic:blipFill>
-                  <pic:spPr>
-                    <a:xfrm>
-                      <a:off x="0" y="0"/>
-                      <a:ext cx="5943600" cy="3564890"/>
-                    </a:xfrm>
-                    <a:prstGeom prst="rect">
-                      <a:avLst/>
-                    </a:prstGeom>
-                  </pic:spPr>
-                </pic:pic>
-              </a:graphicData>
-            </a:graphic>
-          </wp:inline>
-        </w:drawing>
-      </w:r>
-    </w:p>
-    <w:p>
-      <w:pPr>
-        <w:pStyle w:val="ListParagraph"/>
-        <w:ind w:left="1080"/>
-        <w:rPr>
-          <w:rFonts w:ascii="Times New Roman" w:hAnsi="Times New Roman" w:cs="Times New Roman"/>
-          <w:sz w:val="24"/>
-          <w:szCs w:val="24"/>
-        </w:rPr>
-      </w:pPr>
-      <w:r>
-        <w:rPr>
-          <w:rFonts w:ascii="Times New Roman" w:hAnsi="Times New Roman" w:cs="Times New Roman"/>
-          <w:sz w:val="24"/>
-          <w:szCs w:val="24"/>
-        </w:rPr>
-        <w:tab/>
-      </w:r>
-    </w:p>
-    <w:p>
-      <w:pPr>
-        <w:pStyle w:val="ListParagraph"/>
-        <w:ind w:left="1080"/>
-        <w:rPr>
-          <w:rFonts w:ascii="Times New Roman" w:hAnsi="Times New Roman" w:cs="Times New Roman"/>
-          <w:sz w:val="24"/>
-          <w:szCs w:val="24"/>
-        </w:rPr>
-      </w:pPr>
-      <w:r>
-        <w:rPr>
-          <w:rFonts w:ascii="Times New Roman" w:hAnsi="Times New Roman" w:cs="Times New Roman"/>
-          <w:sz w:val="24"/>
-          <w:szCs w:val="24"/>
-        </w:rPr>
-        <w:lastRenderedPageBreak/>
-        <w:t>To add grades to a particular student, make sure you have the student’s grades open. Then choose out of the following available categories, add the remaining required information, and press Add Grade.</w:t>
-      </w:r>
-    </w:p>
-    <w:p>
-      <w:pPr>
-        <w:pStyle w:val="ListParagraph"/>
-        <w:ind w:left="1080"/>
-        <w:rPr>
-          <w:rFonts w:ascii="Times New Roman" w:hAnsi="Times New Roman" w:cs="Times New Roman"/>
-          <w:sz w:val="24"/>
-          <w:szCs w:val="24"/>
-        </w:rPr>
-      </w:pPr>
-    </w:p>
-    <w:p>
-      <w:pPr>
-        <w:pStyle w:val="ListParagraph"/>
-        <w:ind w:left="1080"/>
-        <w:rPr>
-          <w:rFonts w:ascii="Times New Roman" w:hAnsi="Times New Roman" w:cs="Times New Roman"/>
-          <w:sz w:val="24"/>
-          <w:szCs w:val="24"/>
-        </w:rPr>
-      </w:pPr>
-      <w:r>
-        <w:rPr>
-          <w:noProof/>
-        </w:rPr>
-        <w:drawing>
-          <wp:inline distT="0" distB="0" distL="0" distR="0" wp14:anchorId="414C57A8" wp14:editId="28CB9030">
-            <wp:extent cx="4680857" cy="2808514"/>
-            <wp:effectExtent l="0" t="0" r="5715" b="0"/>
-            <wp:docPr id="5" name="Picture 5"/>
             <wp:cNvGraphicFramePr>
               <a:graphicFrameLocks xmlns:a="http://schemas.openxmlformats.org/drawingml/2006/main" noChangeAspect="1"/>
             </wp:cNvGraphicFramePr>
@@ -1603,7 +1709,7 @@
                   <pic:spPr>
                     <a:xfrm>
                       <a:off x="0" y="0"/>
-                      <a:ext cx="4710611" cy="2826366"/>
+                      <a:ext cx="4521813" cy="2734344"/>
                     </a:xfrm>
                     <a:prstGeom prst="rect">
                       <a:avLst/>
@@ -1622,17 +1728,6 @@
         <w:ind w:left="1080"/>
         <w:rPr>
           <w:rFonts w:ascii="Times New Roman" w:hAnsi="Times New Roman" w:cs="Times New Roman"/>
-          <w:sz w:val="24"/>
-          <w:szCs w:val="24"/>
-        </w:rPr>
-      </w:pPr>
-    </w:p>
-    <w:p>
-      <w:pPr>
-        <w:pStyle w:val="ListParagraph"/>
-        <w:ind w:left="1080"/>
-        <w:rPr>
-          <w:rFonts w:ascii="Times New Roman" w:hAnsi="Times New Roman" w:cs="Times New Roman"/>
           <w:color w:val="FF0000"/>
           <w:sz w:val="24"/>
           <w:szCs w:val="24"/>
@@ -1645,19 +1740,17 @@
           <w:sz w:val="24"/>
           <w:szCs w:val="24"/>
         </w:rPr>
-        <w:t xml:space="preserve">Note: </w:t>
-      </w:r>
-    </w:p>
-    <w:p>
-      <w:pPr>
-        <w:ind w:left="360" w:firstLine="720"/>
+        <w:t>Note: *</w:t>
+      </w:r>
+      <w:r>
         <w:rPr>
           <w:rFonts w:ascii="Times New Roman" w:hAnsi="Times New Roman" w:cs="Times New Roman"/>
           <w:color w:val="FF0000"/>
           <w:sz w:val="24"/>
           <w:szCs w:val="24"/>
         </w:rPr>
-      </w:pPr>
+        <w:t xml:space="preserve">All of the </w:t>
+      </w:r>
       <w:r>
         <w:rPr>
           <w:rFonts w:ascii="Times New Roman" w:hAnsi="Times New Roman" w:cs="Times New Roman"/>
@@ -1665,140 +1758,86 @@
           <w:sz w:val="24"/>
           <w:szCs w:val="24"/>
         </w:rPr>
-        <w:t>Every time you add a new grade, the final grades will be recalculated.</w:t>
-      </w:r>
-    </w:p>
-    <w:p>
-      <w:pPr>
-        <w:pStyle w:val="ListParagraph"/>
-        <w:ind w:left="1080"/>
+        <w:t>students’</w:t>
+      </w:r>
+      <w:r>
         <w:rPr>
           <w:rFonts w:ascii="Times New Roman" w:hAnsi="Times New Roman" w:cs="Times New Roman"/>
           <w:color w:val="FF0000"/>
           <w:sz w:val="24"/>
           <w:szCs w:val="24"/>
         </w:rPr>
-      </w:pPr>
-      <w:r>
+        <w:t xml:space="preserve"> final grades will be recalculated every time you open the Student form.</w:t>
+      </w:r>
+    </w:p>
+    <w:p>
+      <w:pPr>
+        <w:pStyle w:val="ListParagraph"/>
+        <w:ind w:left="1080"/>
         <w:rPr>
           <w:rFonts w:ascii="Times New Roman" w:hAnsi="Times New Roman" w:cs="Times New Roman"/>
           <w:color w:val="FF0000"/>
           <w:sz w:val="24"/>
           <w:szCs w:val="24"/>
         </w:rPr>
-        <w:t>*Item and Points Earned HAVE to be numbers</w:t>
-      </w:r>
-      <w:bookmarkStart w:id="0" w:name="_GoBack"/>
-      <w:bookmarkEnd w:id="0"/>
-    </w:p>
-    <w:p>
-      <w:pPr>
-        <w:rPr>
-          <w:rFonts w:ascii="Times New Roman" w:hAnsi="Times New Roman" w:cs="Times New Roman"/>
-          <w:b/>
-          <w:bCs/>
-          <w:sz w:val="28"/>
-          <w:szCs w:val="28"/>
-        </w:rPr>
-      </w:pPr>
-    </w:p>
-    <w:p>
-      <w:pPr>
-        <w:rPr>
-          <w:rFonts w:ascii="Times New Roman" w:hAnsi="Times New Roman" w:cs="Times New Roman"/>
-          <w:b/>
-          <w:bCs/>
-          <w:sz w:val="28"/>
-          <w:szCs w:val="28"/>
-        </w:rPr>
-      </w:pPr>
-    </w:p>
-    <w:p>
-      <w:pPr>
-        <w:rPr>
-          <w:rFonts w:ascii="Times New Roman" w:hAnsi="Times New Roman" w:cs="Times New Roman"/>
-          <w:b/>
-          <w:bCs/>
-          <w:sz w:val="28"/>
-          <w:szCs w:val="28"/>
-        </w:rPr>
-      </w:pPr>
-    </w:p>
-    <w:p>
-      <w:pPr>
-        <w:pStyle w:val="ListParagraph"/>
-        <w:numPr>
-          <w:ilvl w:val="1"/>
-          <w:numId w:val="1"/>
-        </w:numPr>
-        <w:rPr>
-          <w:rFonts w:ascii="Times New Roman" w:hAnsi="Times New Roman" w:cs="Times New Roman"/>
-          <w:b/>
-          <w:bCs/>
-          <w:color w:val="4472C4" w:themeColor="accent1"/>
-          <w:sz w:val="28"/>
-          <w:szCs w:val="28"/>
-        </w:rPr>
-      </w:pPr>
-      <w:r>
-        <w:rPr>
-          <w:rFonts w:ascii="Times New Roman" w:hAnsi="Times New Roman" w:cs="Times New Roman"/>
-          <w:b/>
-          <w:bCs/>
-          <w:color w:val="4472C4" w:themeColor="accent1"/>
-          <w:sz w:val="28"/>
-          <w:szCs w:val="28"/>
-        </w:rPr>
-        <w:t>Selecting Categories Button</w:t>
-      </w:r>
-    </w:p>
-    <w:p>
-      <w:pPr>
-        <w:ind w:left="1080"/>
-        <w:rPr>
-          <w:rFonts w:ascii="Times New Roman" w:hAnsi="Times New Roman" w:cs="Times New Roman"/>
-          <w:sz w:val="24"/>
-          <w:szCs w:val="24"/>
-        </w:rPr>
-      </w:pPr>
-      <w:r>
-        <w:rPr>
-          <w:rFonts w:ascii="Times New Roman" w:hAnsi="Times New Roman" w:cs="Times New Roman"/>
-          <w:sz w:val="24"/>
-          <w:szCs w:val="24"/>
-        </w:rPr>
-        <w:t xml:space="preserve">If you press the categories button, this form will pop up, showing all current Categories and their overall weights to the course, and how many of each category </w:t>
-      </w:r>
-      <w:r>
-        <w:rPr>
-          <w:rFonts w:ascii="Times New Roman" w:hAnsi="Times New Roman" w:cs="Times New Roman"/>
-          <w:sz w:val="24"/>
-          <w:szCs w:val="24"/>
-        </w:rPr>
-        <w:lastRenderedPageBreak/>
-        <w:t>has to be done during the course.</w:t>
-      </w:r>
-      <w:r>
-        <w:rPr>
-          <w:rFonts w:ascii="Times New Roman" w:hAnsi="Times New Roman" w:cs="Times New Roman"/>
+      </w:pPr>
+    </w:p>
+    <w:p>
+      <w:pPr>
+        <w:pStyle w:val="ListParagraph"/>
+        <w:ind w:left="1080"/>
+        <w:rPr>
+          <w:rFonts w:ascii="Times New Roman" w:hAnsi="Times New Roman" w:cs="Times New Roman"/>
+          <w:sz w:val="24"/>
+          <w:szCs w:val="24"/>
+        </w:rPr>
+      </w:pPr>
+      <w:r>
+        <w:rPr>
+          <w:rFonts w:ascii="Times New Roman" w:hAnsi="Times New Roman" w:cs="Times New Roman"/>
+          <w:sz w:val="24"/>
+          <w:szCs w:val="24"/>
+        </w:rPr>
+        <w:t xml:space="preserve">To view a Student’s current Final Grade, you may scroll to the right on the List of Students </w:t>
+      </w:r>
+      <w:proofErr w:type="spellStart"/>
+      <w:r>
+        <w:rPr>
+          <w:rFonts w:ascii="Times New Roman" w:hAnsi="Times New Roman" w:cs="Times New Roman"/>
+          <w:sz w:val="24"/>
+          <w:szCs w:val="24"/>
+        </w:rPr>
+        <w:t>GridView</w:t>
+      </w:r>
+      <w:proofErr w:type="spellEnd"/>
+      <w:r>
+        <w:rPr>
+          <w:rFonts w:ascii="Times New Roman" w:hAnsi="Times New Roman" w:cs="Times New Roman"/>
+          <w:sz w:val="24"/>
+          <w:szCs w:val="24"/>
+        </w:rPr>
+        <w:t>:</w:t>
+      </w:r>
+    </w:p>
+    <w:p>
+      <w:pPr>
+        <w:pStyle w:val="ListParagraph"/>
+        <w:ind w:left="1080"/>
+        <w:rPr>
+          <w:rFonts w:ascii="Times New Roman" w:hAnsi="Times New Roman" w:cs="Times New Roman"/>
+          <w:sz w:val="24"/>
+          <w:szCs w:val="24"/>
+        </w:rPr>
+      </w:pPr>
+      <w:r>
+        <w:rPr>
           <w:noProof/>
-          <w:sz w:val="24"/>
-          <w:szCs w:val="24"/>
-        </w:rPr>
-        <w:t xml:space="preserve"> </w:t>
-      </w:r>
-      <w:r>
-        <w:rPr>
-          <w:rFonts w:ascii="Times New Roman" w:hAnsi="Times New Roman" w:cs="Times New Roman"/>
-          <w:noProof/>
-          <w:sz w:val="24"/>
-          <w:szCs w:val="24"/>
         </w:rPr>
         <w:drawing>
-          <wp:inline distT="0" distB="0" distL="0" distR="0" wp14:anchorId="1D4CC5C4" wp14:editId="254BC386">
-            <wp:extent cx="4332514" cy="2065813"/>
+          <wp:inline distT="0" distB="0" distL="0" distR="0" wp14:anchorId="6573D4C2" wp14:editId="30C30C91">
+            <wp:extent cx="5335270" cy="3436620"/>
             <wp:effectExtent l="0" t="0" r="0" b="0"/>
-            <wp:docPr id="6" name="Picture 6"/>
+            <wp:docPr id="9" name="Picture 9"/>
             <wp:cNvGraphicFramePr>
               <a:graphicFrameLocks xmlns:a="http://schemas.openxmlformats.org/drawingml/2006/main" noChangeAspect="1"/>
             </wp:cNvGraphicFramePr>
@@ -1806,8 +1845,10 @@
               <a:graphicData uri="http://schemas.openxmlformats.org/drawingml/2006/picture">
                 <pic:pic xmlns:pic="http://schemas.openxmlformats.org/drawingml/2006/picture">
                   <pic:nvPicPr>
-                    <pic:cNvPr id="1" name=""/>
-                    <pic:cNvPicPr/>
+                    <pic:cNvPr id="9" name="Picture 9"/>
+                    <pic:cNvPicPr>
+                      <a:picLocks noChangeAspect="1"/>
+                    </pic:cNvPicPr>
                   </pic:nvPicPr>
                   <pic:blipFill>
                     <a:blip r:embed="rId12"/>
@@ -1818,7 +1859,7 @@
                   <pic:spPr>
                     <a:xfrm>
                       <a:off x="0" y="0"/>
-                      <a:ext cx="4349806" cy="2074058"/>
+                      <a:ext cx="5360288" cy="3452735"/>
                     </a:xfrm>
                     <a:prstGeom prst="rect">
                       <a:avLst/>
@@ -1833,51 +1874,73 @@
     </w:p>
     <w:p>
       <w:pPr>
-        <w:rPr>
-          <w:rFonts w:ascii="Times New Roman" w:hAnsi="Times New Roman" w:cs="Times New Roman"/>
-          <w:sz w:val="24"/>
-          <w:szCs w:val="24"/>
-        </w:rPr>
-      </w:pPr>
-    </w:p>
-    <w:p>
-      <w:pPr>
-        <w:ind w:left="1080"/>
-        <w:rPr>
-          <w:rFonts w:ascii="Times New Roman" w:hAnsi="Times New Roman" w:cs="Times New Roman"/>
-          <w:sz w:val="24"/>
-          <w:szCs w:val="24"/>
-        </w:rPr>
-      </w:pPr>
-      <w:r>
-        <w:rPr>
-          <w:rFonts w:ascii="Times New Roman" w:hAnsi="Times New Roman" w:cs="Times New Roman"/>
-          <w:sz w:val="24"/>
-          <w:szCs w:val="24"/>
-        </w:rPr>
-        <w:t>To add a new category, insert all the required information and press Add.</w:t>
-      </w:r>
-      <w:r>
-        <w:rPr>
-          <w:rFonts w:ascii="Times New Roman" w:hAnsi="Times New Roman" w:cs="Times New Roman"/>
+        <w:pStyle w:val="ListParagraph"/>
+        <w:ind w:left="1080"/>
+        <w:rPr>
+          <w:rFonts w:ascii="Times New Roman" w:hAnsi="Times New Roman" w:cs="Times New Roman"/>
+          <w:sz w:val="24"/>
+          <w:szCs w:val="24"/>
+        </w:rPr>
+      </w:pPr>
+      <w:r>
+        <w:rPr>
+          <w:rFonts w:ascii="Times New Roman" w:hAnsi="Times New Roman" w:cs="Times New Roman"/>
+          <w:sz w:val="24"/>
+          <w:szCs w:val="24"/>
+        </w:rPr>
+        <w:tab/>
+      </w:r>
+    </w:p>
+    <w:p>
+      <w:pPr>
+        <w:pStyle w:val="ListParagraph"/>
+        <w:ind w:left="1080"/>
+        <w:rPr>
+          <w:rFonts w:ascii="Times New Roman" w:hAnsi="Times New Roman" w:cs="Times New Roman"/>
+          <w:sz w:val="24"/>
+          <w:szCs w:val="24"/>
+        </w:rPr>
+      </w:pPr>
+      <w:r>
+        <w:rPr>
+          <w:rFonts w:ascii="Times New Roman" w:hAnsi="Times New Roman" w:cs="Times New Roman"/>
+          <w:sz w:val="24"/>
+          <w:szCs w:val="24"/>
+        </w:rPr>
+        <w:lastRenderedPageBreak/>
+        <w:t>To add grades to a particular student, make sure you have the student’s grades open. Then choose out of the following available categories, add the remaining required information, and press Add Grade.</w:t>
+      </w:r>
+    </w:p>
+    <w:p>
+      <w:pPr>
+        <w:pStyle w:val="ListParagraph"/>
+        <w:ind w:left="1080"/>
+        <w:rPr>
+          <w:rFonts w:ascii="Times New Roman" w:hAnsi="Times New Roman" w:cs="Times New Roman"/>
+          <w:sz w:val="24"/>
+          <w:szCs w:val="24"/>
+        </w:rPr>
+      </w:pPr>
+    </w:p>
+    <w:p>
+      <w:pPr>
+        <w:pStyle w:val="ListParagraph"/>
+        <w:ind w:left="1080"/>
+        <w:rPr>
+          <w:rFonts w:ascii="Times New Roman" w:hAnsi="Times New Roman" w:cs="Times New Roman"/>
+          <w:sz w:val="24"/>
+          <w:szCs w:val="24"/>
+        </w:rPr>
+      </w:pPr>
+      <w:r>
+        <w:rPr>
           <w:noProof/>
-          <w:sz w:val="24"/>
-          <w:szCs w:val="24"/>
-        </w:rPr>
-        <w:t xml:space="preserve"> </w:t>
-      </w:r>
-      <w:r>
-        <w:rPr>
-          <w:rFonts w:ascii="Times New Roman" w:hAnsi="Times New Roman" w:cs="Times New Roman"/>
-          <w:noProof/>
-          <w:sz w:val="24"/>
-          <w:szCs w:val="24"/>
         </w:rPr>
         <w:drawing>
-          <wp:inline distT="0" distB="0" distL="0" distR="0" wp14:anchorId="413B7489" wp14:editId="6B07D63C">
-            <wp:extent cx="4527431" cy="2133600"/>
-            <wp:effectExtent l="0" t="0" r="6985" b="0"/>
-            <wp:docPr id="7" name="Picture 7"/>
+          <wp:inline distT="0" distB="0" distL="0" distR="0" wp14:anchorId="414C57A8" wp14:editId="28CB9030">
+            <wp:extent cx="4680857" cy="2808514"/>
+            <wp:effectExtent l="0" t="0" r="5715" b="0"/>
+            <wp:docPr id="5" name="Picture 5"/>
             <wp:cNvGraphicFramePr>
               <a:graphicFrameLocks xmlns:a="http://schemas.openxmlformats.org/drawingml/2006/main" noChangeAspect="1"/>
             </wp:cNvGraphicFramePr>
@@ -1897,6 +1960,378 @@
                   <pic:spPr>
                     <a:xfrm>
                       <a:off x="0" y="0"/>
+                      <a:ext cx="4710611" cy="2826366"/>
+                    </a:xfrm>
+                    <a:prstGeom prst="rect">
+                      <a:avLst/>
+                    </a:prstGeom>
+                  </pic:spPr>
+                </pic:pic>
+              </a:graphicData>
+            </a:graphic>
+          </wp:inline>
+        </w:drawing>
+      </w:r>
+    </w:p>
+    <w:p>
+      <w:pPr>
+        <w:pStyle w:val="ListParagraph"/>
+        <w:ind w:left="1080"/>
+        <w:rPr>
+          <w:rFonts w:ascii="Times New Roman" w:hAnsi="Times New Roman" w:cs="Times New Roman"/>
+          <w:sz w:val="24"/>
+          <w:szCs w:val="24"/>
+        </w:rPr>
+      </w:pPr>
+    </w:p>
+    <w:p>
+      <w:pPr>
+        <w:pStyle w:val="ListParagraph"/>
+        <w:ind w:left="1080"/>
+        <w:rPr>
+          <w:rFonts w:ascii="Times New Roman" w:hAnsi="Times New Roman" w:cs="Times New Roman"/>
+          <w:color w:val="FF0000"/>
+          <w:sz w:val="24"/>
+          <w:szCs w:val="24"/>
+        </w:rPr>
+      </w:pPr>
+      <w:r>
+        <w:rPr>
+          <w:rFonts w:ascii="Times New Roman" w:hAnsi="Times New Roman" w:cs="Times New Roman"/>
+          <w:color w:val="FF0000"/>
+          <w:sz w:val="24"/>
+          <w:szCs w:val="24"/>
+        </w:rPr>
+        <w:t xml:space="preserve">Note: </w:t>
+      </w:r>
+    </w:p>
+    <w:p>
+      <w:pPr>
+        <w:ind w:left="360" w:firstLine="720"/>
+        <w:rPr>
+          <w:rFonts w:ascii="Times New Roman" w:hAnsi="Times New Roman" w:cs="Times New Roman"/>
+          <w:color w:val="FF0000"/>
+          <w:sz w:val="24"/>
+          <w:szCs w:val="24"/>
+        </w:rPr>
+      </w:pPr>
+      <w:r>
+        <w:rPr>
+          <w:rFonts w:ascii="Times New Roman" w:hAnsi="Times New Roman" w:cs="Times New Roman"/>
+          <w:color w:val="FF0000"/>
+          <w:sz w:val="24"/>
+          <w:szCs w:val="24"/>
+        </w:rPr>
+        <w:t>Every time you add a new grade, the final grades will be recalculated.</w:t>
+      </w:r>
+    </w:p>
+    <w:p>
+      <w:pPr>
+        <w:pStyle w:val="ListParagraph"/>
+        <w:ind w:left="1080"/>
+        <w:rPr>
+          <w:rFonts w:ascii="Times New Roman" w:hAnsi="Times New Roman" w:cs="Times New Roman"/>
+          <w:color w:val="FF0000"/>
+          <w:sz w:val="24"/>
+          <w:szCs w:val="24"/>
+        </w:rPr>
+      </w:pPr>
+      <w:r>
+        <w:rPr>
+          <w:rFonts w:ascii="Times New Roman" w:hAnsi="Times New Roman" w:cs="Times New Roman"/>
+          <w:color w:val="FF0000"/>
+          <w:sz w:val="24"/>
+          <w:szCs w:val="24"/>
+        </w:rPr>
+        <w:t>*Item and Points Earned HAVE to be numbers</w:t>
+      </w:r>
+    </w:p>
+    <w:p>
+      <w:pPr>
+        <w:rPr>
+          <w:rFonts w:ascii="Times New Roman" w:hAnsi="Times New Roman" w:cs="Times New Roman"/>
+          <w:b/>
+          <w:bCs/>
+          <w:sz w:val="28"/>
+          <w:szCs w:val="28"/>
+        </w:rPr>
+      </w:pPr>
+    </w:p>
+    <w:p>
+      <w:pPr>
+        <w:rPr>
+          <w:rFonts w:ascii="Times New Roman" w:hAnsi="Times New Roman" w:cs="Times New Roman"/>
+          <w:b/>
+          <w:bCs/>
+          <w:sz w:val="28"/>
+          <w:szCs w:val="28"/>
+        </w:rPr>
+      </w:pPr>
+    </w:p>
+    <w:p>
+      <w:pPr>
+        <w:rPr>
+          <w:rFonts w:ascii="Times New Roman" w:hAnsi="Times New Roman" w:cs="Times New Roman"/>
+          <w:b/>
+          <w:bCs/>
+          <w:sz w:val="28"/>
+          <w:szCs w:val="28"/>
+        </w:rPr>
+      </w:pPr>
+    </w:p>
+    <w:p>
+      <w:pPr>
+        <w:rPr>
+          <w:rFonts w:ascii="Times New Roman" w:hAnsi="Times New Roman" w:cs="Times New Roman"/>
+          <w:b/>
+          <w:bCs/>
+          <w:sz w:val="28"/>
+          <w:szCs w:val="28"/>
+        </w:rPr>
+      </w:pPr>
+    </w:p>
+    <w:p>
+      <w:pPr>
+        <w:rPr>
+          <w:rFonts w:ascii="Times New Roman" w:hAnsi="Times New Roman" w:cs="Times New Roman"/>
+          <w:b/>
+          <w:bCs/>
+          <w:sz w:val="28"/>
+          <w:szCs w:val="28"/>
+        </w:rPr>
+      </w:pPr>
+    </w:p>
+    <w:p>
+      <w:pPr>
+        <w:rPr>
+          <w:rFonts w:ascii="Times New Roman" w:hAnsi="Times New Roman" w:cs="Times New Roman"/>
+          <w:b/>
+          <w:bCs/>
+          <w:sz w:val="28"/>
+          <w:szCs w:val="28"/>
+        </w:rPr>
+      </w:pPr>
+    </w:p>
+    <w:p>
+      <w:pPr>
+        <w:rPr>
+          <w:rFonts w:ascii="Times New Roman" w:hAnsi="Times New Roman" w:cs="Times New Roman"/>
+          <w:b/>
+          <w:bCs/>
+          <w:sz w:val="28"/>
+          <w:szCs w:val="28"/>
+        </w:rPr>
+      </w:pPr>
+    </w:p>
+    <w:p>
+      <w:pPr>
+        <w:rPr>
+          <w:rFonts w:ascii="Times New Roman" w:hAnsi="Times New Roman" w:cs="Times New Roman"/>
+          <w:b/>
+          <w:bCs/>
+          <w:sz w:val="28"/>
+          <w:szCs w:val="28"/>
+        </w:rPr>
+      </w:pPr>
+    </w:p>
+    <w:p>
+      <w:pPr>
+        <w:rPr>
+          <w:rFonts w:ascii="Times New Roman" w:hAnsi="Times New Roman" w:cs="Times New Roman"/>
+          <w:b/>
+          <w:bCs/>
+          <w:sz w:val="28"/>
+          <w:szCs w:val="28"/>
+        </w:rPr>
+      </w:pPr>
+    </w:p>
+    <w:p>
+      <w:pPr>
+        <w:rPr>
+          <w:rFonts w:ascii="Times New Roman" w:hAnsi="Times New Roman" w:cs="Times New Roman"/>
+          <w:b/>
+          <w:bCs/>
+          <w:sz w:val="28"/>
+          <w:szCs w:val="28"/>
+        </w:rPr>
+      </w:pPr>
+    </w:p>
+    <w:p>
+      <w:pPr>
+        <w:rPr>
+          <w:rFonts w:ascii="Times New Roman" w:hAnsi="Times New Roman" w:cs="Times New Roman"/>
+          <w:b/>
+          <w:bCs/>
+          <w:sz w:val="28"/>
+          <w:szCs w:val="28"/>
+        </w:rPr>
+      </w:pPr>
+    </w:p>
+    <w:p>
+      <w:pPr>
+        <w:pStyle w:val="ListParagraph"/>
+        <w:numPr>
+          <w:ilvl w:val="1"/>
+          <w:numId w:val="1"/>
+        </w:numPr>
+        <w:rPr>
+          <w:rFonts w:ascii="Times New Roman" w:hAnsi="Times New Roman" w:cs="Times New Roman"/>
+          <w:b/>
+          <w:bCs/>
+          <w:color w:val="4472C4" w:themeColor="accent1"/>
+          <w:sz w:val="28"/>
+          <w:szCs w:val="28"/>
+        </w:rPr>
+      </w:pPr>
+      <w:r>
+        <w:rPr>
+          <w:rFonts w:ascii="Times New Roman" w:hAnsi="Times New Roman" w:cs="Times New Roman"/>
+          <w:b/>
+          <w:bCs/>
+          <w:color w:val="4472C4" w:themeColor="accent1"/>
+          <w:sz w:val="28"/>
+          <w:szCs w:val="28"/>
+        </w:rPr>
+        <w:lastRenderedPageBreak/>
+        <w:t>Selecting Categories Button</w:t>
+      </w:r>
+    </w:p>
+    <w:p>
+      <w:pPr>
+        <w:ind w:left="1080"/>
+        <w:rPr>
+          <w:rFonts w:ascii="Times New Roman" w:hAnsi="Times New Roman" w:cs="Times New Roman"/>
+          <w:sz w:val="24"/>
+          <w:szCs w:val="24"/>
+        </w:rPr>
+      </w:pPr>
+      <w:r>
+        <w:rPr>
+          <w:rFonts w:ascii="Times New Roman" w:hAnsi="Times New Roman" w:cs="Times New Roman"/>
+          <w:sz w:val="24"/>
+          <w:szCs w:val="24"/>
+        </w:rPr>
+        <w:t>If you press the categories button, this form will pop up, showing all current Categories and their overall weights to the course, and how many of each category has to be done during the course.</w:t>
+      </w:r>
+      <w:r>
+        <w:rPr>
+          <w:rFonts w:ascii="Times New Roman" w:hAnsi="Times New Roman" w:cs="Times New Roman"/>
+          <w:noProof/>
+          <w:sz w:val="24"/>
+          <w:szCs w:val="24"/>
+        </w:rPr>
+        <w:t xml:space="preserve"> </w:t>
+      </w:r>
+      <w:r>
+        <w:rPr>
+          <w:rFonts w:ascii="Times New Roman" w:hAnsi="Times New Roman" w:cs="Times New Roman"/>
+          <w:noProof/>
+          <w:sz w:val="24"/>
+          <w:szCs w:val="24"/>
+        </w:rPr>
+        <w:drawing>
+          <wp:inline distT="0" distB="0" distL="0" distR="0" wp14:anchorId="1D4CC5C4" wp14:editId="254BC386">
+            <wp:extent cx="4332514" cy="2065813"/>
+            <wp:effectExtent l="0" t="0" r="0" b="0"/>
+            <wp:docPr id="6" name="Picture 6"/>
+            <wp:cNvGraphicFramePr>
+              <a:graphicFrameLocks xmlns:a="http://schemas.openxmlformats.org/drawingml/2006/main" noChangeAspect="1"/>
+            </wp:cNvGraphicFramePr>
+            <a:graphic xmlns:a="http://schemas.openxmlformats.org/drawingml/2006/main">
+              <a:graphicData uri="http://schemas.openxmlformats.org/drawingml/2006/picture">
+                <pic:pic xmlns:pic="http://schemas.openxmlformats.org/drawingml/2006/picture">
+                  <pic:nvPicPr>
+                    <pic:cNvPr id="1" name=""/>
+                    <pic:cNvPicPr/>
+                  </pic:nvPicPr>
+                  <pic:blipFill>
+                    <a:blip r:embed="rId14"/>
+                    <a:stretch>
+                      <a:fillRect/>
+                    </a:stretch>
+                  </pic:blipFill>
+                  <pic:spPr>
+                    <a:xfrm>
+                      <a:off x="0" y="0"/>
+                      <a:ext cx="4349806" cy="2074058"/>
+                    </a:xfrm>
+                    <a:prstGeom prst="rect">
+                      <a:avLst/>
+                    </a:prstGeom>
+                  </pic:spPr>
+                </pic:pic>
+              </a:graphicData>
+            </a:graphic>
+          </wp:inline>
+        </w:drawing>
+      </w:r>
+    </w:p>
+    <w:p>
+      <w:pPr>
+        <w:rPr>
+          <w:rFonts w:ascii="Times New Roman" w:hAnsi="Times New Roman" w:cs="Times New Roman"/>
+          <w:sz w:val="24"/>
+          <w:szCs w:val="24"/>
+        </w:rPr>
+      </w:pPr>
+    </w:p>
+    <w:p>
+      <w:pPr>
+        <w:ind w:left="1080"/>
+        <w:rPr>
+          <w:rFonts w:ascii="Times New Roman" w:hAnsi="Times New Roman" w:cs="Times New Roman"/>
+          <w:sz w:val="24"/>
+          <w:szCs w:val="24"/>
+        </w:rPr>
+      </w:pPr>
+      <w:r>
+        <w:rPr>
+          <w:rFonts w:ascii="Times New Roman" w:hAnsi="Times New Roman" w:cs="Times New Roman"/>
+          <w:sz w:val="24"/>
+          <w:szCs w:val="24"/>
+        </w:rPr>
+        <w:t>To add a new category, insert all the required information and press Add.</w:t>
+      </w:r>
+      <w:r>
+        <w:rPr>
+          <w:rFonts w:ascii="Times New Roman" w:hAnsi="Times New Roman" w:cs="Times New Roman"/>
+          <w:noProof/>
+          <w:sz w:val="24"/>
+          <w:szCs w:val="24"/>
+        </w:rPr>
+        <w:t xml:space="preserve"> </w:t>
+      </w:r>
+      <w:r>
+        <w:rPr>
+          <w:rFonts w:ascii="Times New Roman" w:hAnsi="Times New Roman" w:cs="Times New Roman"/>
+          <w:noProof/>
+          <w:sz w:val="24"/>
+          <w:szCs w:val="24"/>
+        </w:rPr>
+        <w:drawing>
+          <wp:inline distT="0" distB="0" distL="0" distR="0" wp14:anchorId="413B7489" wp14:editId="6B07D63C">
+            <wp:extent cx="4527431" cy="2133600"/>
+            <wp:effectExtent l="0" t="0" r="6985" b="0"/>
+            <wp:docPr id="7" name="Picture 7"/>
+            <wp:cNvGraphicFramePr>
+              <a:graphicFrameLocks xmlns:a="http://schemas.openxmlformats.org/drawingml/2006/main" noChangeAspect="1"/>
+            </wp:cNvGraphicFramePr>
+            <a:graphic xmlns:a="http://schemas.openxmlformats.org/drawingml/2006/main">
+              <a:graphicData uri="http://schemas.openxmlformats.org/drawingml/2006/picture">
+                <pic:pic xmlns:pic="http://schemas.openxmlformats.org/drawingml/2006/picture">
+                  <pic:nvPicPr>
+                    <pic:cNvPr id="1" name=""/>
+                    <pic:cNvPicPr/>
+                  </pic:nvPicPr>
+                  <pic:blipFill>
+                    <a:blip r:embed="rId15"/>
+                    <a:stretch>
+                      <a:fillRect/>
+                    </a:stretch>
+                  </pic:blipFill>
+                  <pic:spPr>
+                    <a:xfrm>
+                      <a:off x="0" y="0"/>
                       <a:ext cx="4577732" cy="2157305"/>
                     </a:xfrm>
                     <a:prstGeom prst="rect">
@@ -2009,10 +2444,178 @@
         </w:rPr>
       </w:pPr>
     </w:p>
+    <w:p>
+      <w:pPr>
+        <w:pStyle w:val="ListParagraph"/>
+        <w:numPr>
+          <w:ilvl w:val="0"/>
+          <w:numId w:val="1"/>
+        </w:numPr>
+        <w:rPr>
+          <w:rFonts w:ascii="Times New Roman" w:hAnsi="Times New Roman" w:cs="Times New Roman"/>
+          <w:b/>
+          <w:bCs/>
+          <w:color w:val="4472C4" w:themeColor="accent1"/>
+          <w:sz w:val="36"/>
+          <w:szCs w:val="36"/>
+        </w:rPr>
+      </w:pPr>
+      <w:r>
+        <w:rPr>
+          <w:rFonts w:ascii="Times New Roman" w:hAnsi="Times New Roman" w:cs="Times New Roman"/>
+          <w:color w:val="FF0000"/>
+          <w:sz w:val="18"/>
+          <w:szCs w:val="18"/>
+        </w:rPr>
+        <w:br w:type="page"/>
+      </w:r>
+      <w:r>
+        <w:rPr>
+          <w:rFonts w:ascii="Times New Roman" w:hAnsi="Times New Roman" w:cs="Times New Roman"/>
+          <w:b/>
+          <w:bCs/>
+          <w:color w:val="4472C4" w:themeColor="accent1"/>
+          <w:sz w:val="36"/>
+          <w:szCs w:val="36"/>
+        </w:rPr>
+        <w:lastRenderedPageBreak/>
+        <w:t>Conclusion</w:t>
+      </w:r>
+      <w:bookmarkStart w:id="0" w:name="_GoBack"/>
+      <w:bookmarkEnd w:id="0"/>
+    </w:p>
+    <w:p>
+      <w:pPr>
+        <w:rPr>
+          <w:rFonts w:ascii="Times New Roman" w:hAnsi="Times New Roman" w:cs="Times New Roman"/>
+          <w:color w:val="000000" w:themeColor="text1"/>
+          <w:sz w:val="24"/>
+          <w:szCs w:val="24"/>
+        </w:rPr>
+      </w:pPr>
+    </w:p>
+    <w:p>
+      <w:pPr>
+        <w:ind w:left="360"/>
+        <w:rPr>
+          <w:rFonts w:ascii="Times New Roman" w:hAnsi="Times New Roman" w:cs="Times New Roman"/>
+          <w:color w:val="000000" w:themeColor="text1"/>
+          <w:sz w:val="24"/>
+          <w:szCs w:val="24"/>
+        </w:rPr>
+      </w:pPr>
+      <w:r>
+        <w:rPr>
+          <w:rFonts w:ascii="Times New Roman" w:hAnsi="Times New Roman" w:cs="Times New Roman"/>
+          <w:color w:val="000000" w:themeColor="text1"/>
+          <w:sz w:val="24"/>
+          <w:szCs w:val="24"/>
+        </w:rPr>
+        <w:t>If the application is having any issues that is out of the developers reach, please contact the developers in order to troubleshoot that problem. By doing so, it will help the developers to make the application more robust and</w:t>
+      </w:r>
+      <w:r>
+        <w:rPr>
+          <w:rFonts w:ascii="Times New Roman" w:hAnsi="Times New Roman" w:cs="Times New Roman"/>
+          <w:color w:val="000000" w:themeColor="text1"/>
+          <w:sz w:val="24"/>
+          <w:szCs w:val="24"/>
+        </w:rPr>
+        <w:t xml:space="preserve"> improve it overall</w:t>
+      </w:r>
+      <w:r>
+        <w:rPr>
+          <w:rFonts w:ascii="Times New Roman" w:hAnsi="Times New Roman" w:cs="Times New Roman"/>
+          <w:color w:val="000000" w:themeColor="text1"/>
+          <w:sz w:val="24"/>
+          <w:szCs w:val="24"/>
+        </w:rPr>
+        <w:t xml:space="preserve">.   </w:t>
+      </w:r>
+    </w:p>
+    <w:p>
+      <w:pPr>
+        <w:ind w:left="360"/>
+        <w:rPr>
+          <w:rFonts w:ascii="Times New Roman" w:hAnsi="Times New Roman" w:cs="Times New Roman"/>
+          <w:color w:val="000000" w:themeColor="text1"/>
+          <w:sz w:val="24"/>
+          <w:szCs w:val="24"/>
+        </w:rPr>
+      </w:pPr>
+    </w:p>
+    <w:p>
+      <w:pPr>
+        <w:ind w:left="360"/>
+        <w:rPr>
+          <w:rFonts w:ascii="Times New Roman" w:hAnsi="Times New Roman" w:cs="Times New Roman"/>
+          <w:color w:val="000000" w:themeColor="text1"/>
+          <w:sz w:val="24"/>
+          <w:szCs w:val="24"/>
+        </w:rPr>
+      </w:pPr>
+      <w:r>
+        <w:rPr>
+          <w:rFonts w:ascii="Times New Roman" w:hAnsi="Times New Roman" w:cs="Times New Roman"/>
+          <w:color w:val="000000" w:themeColor="text1"/>
+          <w:sz w:val="24"/>
+          <w:szCs w:val="24"/>
+        </w:rPr>
+        <w:t xml:space="preserve">Thank you for using the application! </w:t>
+      </w:r>
+    </w:p>
+    <w:p>
+      <w:pPr>
+        <w:ind w:firstLine="360"/>
+        <w:rPr>
+          <w:rFonts w:ascii="Times New Roman" w:hAnsi="Times New Roman" w:cs="Times New Roman"/>
+          <w:color w:val="000000" w:themeColor="text1"/>
+          <w:sz w:val="24"/>
+          <w:szCs w:val="24"/>
+        </w:rPr>
+      </w:pPr>
+      <w:r>
+        <w:rPr>
+          <w:rFonts w:ascii="Times New Roman" w:hAnsi="Times New Roman" w:cs="Times New Roman"/>
+          <w:color w:val="000000" w:themeColor="text1"/>
+          <w:sz w:val="24"/>
+          <w:szCs w:val="24"/>
+        </w:rPr>
+        <w:t>-</w:t>
+      </w:r>
+      <w:r>
+        <w:rPr>
+          <w:rFonts w:ascii="Times New Roman" w:hAnsi="Times New Roman" w:cs="Times New Roman"/>
+          <w:color w:val="000000" w:themeColor="text1"/>
+          <w:sz w:val="24"/>
+          <w:szCs w:val="24"/>
+        </w:rPr>
+        <w:t>Developers</w:t>
+      </w:r>
+      <w:r>
+        <w:rPr>
+          <w:rFonts w:ascii="Times New Roman" w:hAnsi="Times New Roman" w:cs="Times New Roman"/>
+          <w:color w:val="000000" w:themeColor="text1"/>
+          <w:sz w:val="24"/>
+          <w:szCs w:val="24"/>
+        </w:rPr>
+        <w:t>~</w:t>
+      </w:r>
+      <w:r>
+        <w:rPr>
+          <w:rFonts w:ascii="Times New Roman" w:hAnsi="Times New Roman" w:cs="Times New Roman"/>
+          <w:color w:val="000000" w:themeColor="text1"/>
+          <w:sz w:val="24"/>
+          <w:szCs w:val="24"/>
+        </w:rPr>
+        <w:t xml:space="preserve"> </w:t>
+      </w:r>
+    </w:p>
     <w:sectPr>
       <w:pgSz w:w="12240" w:h="15840"/>
       <w:pgMar w:top="1440" w:right="1440" w:bottom="1440" w:left="1440" w:header="708" w:footer="708" w:gutter="0"/>
+      <w:pgNumType w:start="0"/>
       <w:cols w:space="708"/>
+      <w:titlePg/>
       <w:docGrid w:linePitch="360"/>
     </w:sectPr>
   </w:body>
@@ -2256,6 +2859,119 @@
     </w:lvl>
   </w:abstractNum>
   <w:abstractNum w:abstractNumId="2" w15:restartNumberingAfterBreak="0">
+    <w:nsid w:val="6017259E"/>
+    <w:multiLevelType w:val="hybridMultilevel"/>
+    <w:tmpl w:val="B02298D0"/>
+    <w:lvl w:ilvl="0" w:tplc="242E41AC">
+      <w:start w:val="420"/>
+      <w:numFmt w:val="bullet"/>
+      <w:lvlText w:val="-"/>
+      <w:lvlJc w:val="left"/>
+      <w:pPr>
+        <w:ind w:left="720" w:hanging="360"/>
+      </w:pPr>
+      <w:rPr>
+        <w:rFonts w:ascii="Times New Roman" w:eastAsiaTheme="minorEastAsia" w:hAnsi="Times New Roman" w:cs="Times New Roman" w:hint="default"/>
+      </w:rPr>
+    </w:lvl>
+    <w:lvl w:ilvl="1" w:tplc="08090003" w:tentative="1">
+      <w:start w:val="1"/>
+      <w:numFmt w:val="bullet"/>
+      <w:lvlText w:val="o"/>
+      <w:lvlJc w:val="left"/>
+      <w:pPr>
+        <w:ind w:left="1440" w:hanging="360"/>
+      </w:pPr>
+      <w:rPr>
+        <w:rFonts w:ascii="Courier New" w:hAnsi="Courier New" w:cs="Courier New" w:hint="default"/>
+      </w:rPr>
+    </w:lvl>
+    <w:lvl w:ilvl="2" w:tplc="08090005" w:tentative="1">
+      <w:start w:val="1"/>
+      <w:numFmt w:val="bullet"/>
+      <w:lvlText w:val=""/>
+      <w:lvlJc w:val="left"/>
+      <w:pPr>
+        <w:ind w:left="2160" w:hanging="360"/>
+      </w:pPr>
+      <w:rPr>
+        <w:rFonts w:ascii="Wingdings" w:hAnsi="Wingdings" w:hint="default"/>
+      </w:rPr>
+    </w:lvl>
+    <w:lvl w:ilvl="3" w:tplc="08090001" w:tentative="1">
+      <w:start w:val="1"/>
+      <w:numFmt w:val="bullet"/>
+      <w:lvlText w:val=""/>
+      <w:lvlJc w:val="left"/>
+      <w:pPr>
+        <w:ind w:left="2880" w:hanging="360"/>
+      </w:pPr>
+      <w:rPr>
+        <w:rFonts w:ascii="Symbol" w:hAnsi="Symbol" w:hint="default"/>
+      </w:rPr>
+    </w:lvl>
+    <w:lvl w:ilvl="4" w:tplc="08090003" w:tentative="1">
+      <w:start w:val="1"/>
+      <w:numFmt w:val="bullet"/>
+      <w:lvlText w:val="o"/>
+      <w:lvlJc w:val="left"/>
+      <w:pPr>
+        <w:ind w:left="3600" w:hanging="360"/>
+      </w:pPr>
+      <w:rPr>
+        <w:rFonts w:ascii="Courier New" w:hAnsi="Courier New" w:cs="Courier New" w:hint="default"/>
+      </w:rPr>
+    </w:lvl>
+    <w:lvl w:ilvl="5" w:tplc="08090005" w:tentative="1">
+      <w:start w:val="1"/>
+      <w:numFmt w:val="bullet"/>
+      <w:lvlText w:val=""/>
+      <w:lvlJc w:val="left"/>
+      <w:pPr>
+        <w:ind w:left="4320" w:hanging="360"/>
+      </w:pPr>
+      <w:rPr>
+        <w:rFonts w:ascii="Wingdings" w:hAnsi="Wingdings" w:hint="default"/>
+      </w:rPr>
+    </w:lvl>
+    <w:lvl w:ilvl="6" w:tplc="08090001" w:tentative="1">
+      <w:start w:val="1"/>
+      <w:numFmt w:val="bullet"/>
+      <w:lvlText w:val=""/>
+      <w:lvlJc w:val="left"/>
+      <w:pPr>
+        <w:ind w:left="5040" w:hanging="360"/>
+      </w:pPr>
+      <w:rPr>
+        <w:rFonts w:ascii="Symbol" w:hAnsi="Symbol" w:hint="default"/>
+      </w:rPr>
+    </w:lvl>
+    <w:lvl w:ilvl="7" w:tplc="08090003" w:tentative="1">
+      <w:start w:val="1"/>
+      <w:numFmt w:val="bullet"/>
+      <w:lvlText w:val="o"/>
+      <w:lvlJc w:val="left"/>
+      <w:pPr>
+        <w:ind w:left="5760" w:hanging="360"/>
+      </w:pPr>
+      <w:rPr>
+        <w:rFonts w:ascii="Courier New" w:hAnsi="Courier New" w:cs="Courier New" w:hint="default"/>
+      </w:rPr>
+    </w:lvl>
+    <w:lvl w:ilvl="8" w:tplc="08090005" w:tentative="1">
+      <w:start w:val="1"/>
+      <w:numFmt w:val="bullet"/>
+      <w:lvlText w:val=""/>
+      <w:lvlJc w:val="left"/>
+      <w:pPr>
+        <w:ind w:left="6480" w:hanging="360"/>
+      </w:pPr>
+      <w:rPr>
+        <w:rFonts w:ascii="Wingdings" w:hAnsi="Wingdings" w:hint="default"/>
+      </w:rPr>
+    </w:lvl>
+  </w:abstractNum>
+  <w:abstractNum w:abstractNumId="3" w15:restartNumberingAfterBreak="0">
     <w:nsid w:val="78F775CA"/>
     <w:multiLevelType w:val="multilevel"/>
     <w:tmpl w:val="4A9A43FE"/>
@@ -2376,7 +3092,7 @@
       </w:rPr>
     </w:lvl>
   </w:abstractNum>
-  <w:abstractNum w:abstractNumId="3" w15:restartNumberingAfterBreak="0">
+  <w:abstractNum w:abstractNumId="4" w15:restartNumberingAfterBreak="0">
     <w:nsid w:val="7C077913"/>
     <w:multiLevelType w:val="multilevel"/>
     <w:tmpl w:val="4A9A43FE"/>
@@ -2498,16 +3214,19 @@
     </w:lvl>
   </w:abstractNum>
   <w:num w:numId="1">
-    <w:abstractNumId w:val="2"/>
+    <w:abstractNumId w:val="3"/>
   </w:num>
   <w:num w:numId="2">
     <w:abstractNumId w:val="0"/>
   </w:num>
   <w:num w:numId="3">
-    <w:abstractNumId w:val="3"/>
+    <w:abstractNumId w:val="4"/>
   </w:num>
   <w:num w:numId="4">
     <w:abstractNumId w:val="1"/>
+  </w:num>
+  <w:num w:numId="5">
+    <w:abstractNumId w:val="2"/>
   </w:num>
 </w:numbering>
 </file>
@@ -2949,6 +3668,100 @@
       <w:contextualSpacing/>
     </w:pPr>
   </w:style>
+  <w:style w:type="paragraph" w:styleId="NoSpacing">
+    <w:name w:val="No Spacing"/>
+    <w:link w:val="NoSpacingChar"/>
+    <w:uiPriority w:val="1"/>
+    <w:qFormat/>
+    <w:rsid w:val="00EE0B0B"/>
+    <w:pPr>
+      <w:spacing w:after="0" w:line="240" w:lineRule="auto"/>
+    </w:pPr>
+    <w:rPr>
+      <w:lang w:val="en-US" w:eastAsia="en-US"/>
+    </w:rPr>
+  </w:style>
+  <w:style w:type="character" w:customStyle="1" w:styleId="NoSpacingChar">
+    <w:name w:val="No Spacing Char"/>
+    <w:basedOn w:val="DefaultParagraphFont"/>
+    <w:link w:val="NoSpacing"/>
+    <w:uiPriority w:val="1"/>
+    <w:rsid w:val="00EE0B0B"/>
+    <w:rPr>
+      <w:lang w:val="en-US" w:eastAsia="en-US"/>
+    </w:rPr>
+  </w:style>
+  <w:style w:type="paragraph" w:styleId="Title">
+    <w:name w:val="Title"/>
+    <w:basedOn w:val="Normal"/>
+    <w:next w:val="Normal"/>
+    <w:link w:val="TitleChar"/>
+    <w:uiPriority w:val="10"/>
+    <w:qFormat/>
+    <w:rsid w:val="00CB742C"/>
+    <w:pPr>
+      <w:spacing w:after="0" w:line="216" w:lineRule="auto"/>
+      <w:contextualSpacing/>
+    </w:pPr>
+    <w:rPr>
+      <w:rFonts w:asciiTheme="majorHAnsi" w:eastAsiaTheme="majorEastAsia" w:hAnsiTheme="majorHAnsi" w:cstheme="majorBidi"/>
+      <w:color w:val="404040" w:themeColor="text1" w:themeTint="BF"/>
+      <w:spacing w:val="-10"/>
+      <w:kern w:val="28"/>
+      <w:sz w:val="56"/>
+      <w:szCs w:val="56"/>
+      <w:lang w:val="en-US" w:eastAsia="en-US"/>
+    </w:rPr>
+  </w:style>
+  <w:style w:type="character" w:customStyle="1" w:styleId="TitleChar">
+    <w:name w:val="Title Char"/>
+    <w:basedOn w:val="DefaultParagraphFont"/>
+    <w:link w:val="Title"/>
+    <w:uiPriority w:val="10"/>
+    <w:rsid w:val="00CB742C"/>
+    <w:rPr>
+      <w:rFonts w:asciiTheme="majorHAnsi" w:eastAsiaTheme="majorEastAsia" w:hAnsiTheme="majorHAnsi" w:cstheme="majorBidi"/>
+      <w:color w:val="404040" w:themeColor="text1" w:themeTint="BF"/>
+      <w:spacing w:val="-10"/>
+      <w:kern w:val="28"/>
+      <w:sz w:val="56"/>
+      <w:szCs w:val="56"/>
+      <w:lang w:val="en-US" w:eastAsia="en-US"/>
+    </w:rPr>
+  </w:style>
+  <w:style w:type="paragraph" w:styleId="Subtitle">
+    <w:name w:val="Subtitle"/>
+    <w:basedOn w:val="Normal"/>
+    <w:next w:val="Normal"/>
+    <w:link w:val="SubtitleChar"/>
+    <w:uiPriority w:val="11"/>
+    <w:qFormat/>
+    <w:rsid w:val="00CB742C"/>
+    <w:pPr>
+      <w:numPr>
+        <w:ilvl w:val="1"/>
+      </w:numPr>
+    </w:pPr>
+    <w:rPr>
+      <w:rFonts w:cs="Times New Roman"/>
+      <w:color w:val="5A5A5A" w:themeColor="text1" w:themeTint="A5"/>
+      <w:spacing w:val="15"/>
+      <w:lang w:val="en-US" w:eastAsia="en-US"/>
+    </w:rPr>
+  </w:style>
+  <w:style w:type="character" w:customStyle="1" w:styleId="SubtitleChar">
+    <w:name w:val="Subtitle Char"/>
+    <w:basedOn w:val="DefaultParagraphFont"/>
+    <w:link w:val="Subtitle"/>
+    <w:uiPriority w:val="11"/>
+    <w:rsid w:val="00CB742C"/>
+    <w:rPr>
+      <w:rFonts w:cs="Times New Roman"/>
+      <w:color w:val="5A5A5A" w:themeColor="text1" w:themeTint="A5"/>
+      <w:spacing w:val="15"/>
+      <w:lang w:val="en-US" w:eastAsia="en-US"/>
+    </w:rPr>
+  </w:style>
 </w:styles>
 </file>
 
@@ -3245,4 +4058,35 @@
     </a:ext>
   </a:extLst>
 </a:theme>
+</file>
+
+<file path=customXml/item1.xml><?xml version="1.0" encoding="utf-8"?>
+<CoverPageProperties xmlns="http://schemas.microsoft.com/office/2006/coverPageProps">
+  <PublishDate/>
+  <Abstract/>
+  <CompanyAddress>Teacher: Nagat Drawel, Vanier College</CompanyAddress>
+  <CompanyPhone/>
+  <CompanyFax/>
+  <CompanyEmail/>
+</CoverPageProperties>
+</file>
+
+<file path=customXml/item2.xml><?xml version="1.0" encoding="utf-8"?>
+<b:Sources xmlns:b="http://schemas.openxmlformats.org/officeDocument/2006/bibliography" xmlns="http://schemas.openxmlformats.org/officeDocument/2006/bibliography" SelectedStyle="\APASixthEditionOfficeOnline.xsl" StyleName="APA" Version="6"/>
+</file>
+
+<file path=customXml/itemProps1.xml><?xml version="1.0" encoding="utf-8"?>
+<ds:datastoreItem xmlns:ds="http://schemas.openxmlformats.org/officeDocument/2006/customXml" ds:itemID="{55AF091B-3C7A-41E3-B477-F2FDAA23CFDA}">
+  <ds:schemaRefs>
+    <ds:schemaRef ds:uri="http://schemas.microsoft.com/office/2006/coverPageProps"/>
+  </ds:schemaRefs>
+</ds:datastoreItem>
+</file>
+
+<file path=customXml/itemProps2.xml><?xml version="1.0" encoding="utf-8"?>
+<ds:datastoreItem xmlns:ds="http://schemas.openxmlformats.org/officeDocument/2006/customXml" ds:itemID="{06AD9DDA-58CE-4114-B43D-B1B19852FB7D}">
+  <ds:schemaRefs>
+    <ds:schemaRef ds:uri="http://schemas.openxmlformats.org/officeDocument/2006/bibliography"/>
+  </ds:schemaRefs>
+</ds:datastoreItem>
 </file>
</xml_diff>